<commit_message>
add come context in Plan
</commit_message>
<xml_diff>
--- a/Chess/DueDate1Material.docx
+++ b/Chess/DueDate1Material.docx
@@ -1,6 +1,6 @@
 
 <file path=word/document.xml><?xml version="1.0" encoding="utf-8"?>
-<w:document xmlns:wpc="http://schemas.microsoft.com/office/word/2010/wordprocessingCanvas" xmlns:mc="http://schemas.openxmlformats.org/markup-compatibility/2006" xmlns:o="urn:schemas-microsoft-com:office:office" xmlns:r="http://schemas.openxmlformats.org/officeDocument/2006/relationships" xmlns:m="http://schemas.openxmlformats.org/officeDocument/2006/math" xmlns:v="urn:schemas-microsoft-com:vml" xmlns:wp14="http://schemas.microsoft.com/office/word/2010/wordprocessingDrawing" xmlns:wp="http://schemas.openxmlformats.org/drawingml/2006/wordprocessingDrawing" xmlns:w10="urn:schemas-microsoft-com:office:word" xmlns:w="http://schemas.openxmlformats.org/wordprocessingml/2006/main" xmlns:w14="http://schemas.microsoft.com/office/word/2010/wordml" xmlns:w15="http://schemas.microsoft.com/office/word/2012/wordml" xmlns:wpg="http://schemas.microsoft.com/office/word/2010/wordprocessingGroup" xmlns:wpi="http://schemas.microsoft.com/office/word/2010/wordprocessingInk" xmlns:wne="http://schemas.microsoft.com/office/word/2006/wordml" xmlns:wps="http://schemas.microsoft.com/office/word/2010/wordprocessingShape" mc:Ignorable="w14 w15 wp14">
+<w:document xmlns:wpc="http://schemas.microsoft.com/office/word/2010/wordprocessingCanvas" xmlns:mo="http://schemas.microsoft.com/office/mac/office/2008/main" xmlns:mc="http://schemas.openxmlformats.org/markup-compatibility/2006" xmlns:mv="urn:schemas-microsoft-com:mac:vml" xmlns:o="urn:schemas-microsoft-com:office:office" xmlns:r="http://schemas.openxmlformats.org/officeDocument/2006/relationships" xmlns:m="http://schemas.openxmlformats.org/officeDocument/2006/math" xmlns:v="urn:schemas-microsoft-com:vml" xmlns:wp14="http://schemas.microsoft.com/office/word/2010/wordprocessingDrawing" xmlns:wp="http://schemas.openxmlformats.org/drawingml/2006/wordprocessingDrawing" xmlns:w10="urn:schemas-microsoft-com:office:word" xmlns:w="http://schemas.openxmlformats.org/wordprocessingml/2006/main" xmlns:w14="http://schemas.microsoft.com/office/word/2010/wordml" xmlns:wpg="http://schemas.microsoft.com/office/word/2010/wordprocessingGroup" xmlns:wpi="http://schemas.microsoft.com/office/word/2010/wordprocessingInk" xmlns:wne="http://schemas.microsoft.com/office/word/2006/wordml" xmlns:wps="http://schemas.microsoft.com/office/word/2010/wordprocessingShape" mc:Ignorable="w14 wp14">
   <w:body>
     <w:p>
       <w:pPr>
@@ -23,134 +23,218 @@
     </w:p>
     <w:p>
       <w:pPr>
-        <w:pStyle w:val="ListParagraph"/>
+        <w:rPr>
+          <w:b/>
+          <w:sz w:val="24"/>
+          <w:szCs w:val="24"/>
+          <w:u w:val="single"/>
+        </w:rPr>
+      </w:pPr>
+      <w:r>
+        <w:rPr>
+          <w:b/>
+          <w:sz w:val="24"/>
+          <w:szCs w:val="24"/>
+          <w:u w:val="single"/>
+        </w:rPr>
+        <w:t>Project Timeline</w:t>
+      </w:r>
+    </w:p>
+    <w:p>
+      <w:pPr>
+        <w:pStyle w:val="a3"/>
         <w:numPr>
           <w:ilvl w:val="0"/>
           <w:numId w:val="12"/>
         </w:numPr>
       </w:pPr>
       <w:r>
-        <w:t>July 15 - Everyone will initiate the .cc and .h files for each class.</w:t>
-      </w:r>
-    </w:p>
-    <w:p>
-      <w:pPr>
-        <w:pStyle w:val="ListParagraph"/>
+        <w:t xml:space="preserve">July 13  </w:t>
+      </w:r>
+      <w:r>
+        <w:t>– Planning stage</w:t>
+      </w:r>
+    </w:p>
+    <w:p>
+      <w:pPr>
+        <w:pStyle w:val="a3"/>
+        <w:numPr>
+          <w:ilvl w:val="1"/>
+          <w:numId w:val="12"/>
+        </w:numPr>
+      </w:pPr>
+      <w:r>
+        <w:t>Pattern Design, UML</w:t>
+      </w:r>
+    </w:p>
+    <w:p>
+      <w:pPr>
+        <w:pStyle w:val="a3"/>
+        <w:numPr>
+          <w:ilvl w:val="1"/>
+          <w:numId w:val="12"/>
+        </w:numPr>
+      </w:pPr>
+      <w:r>
+        <w:t>Classes_functions.xls (a document describes what the function</w:t>
+      </w:r>
+      <w:r>
+        <w:t>s are</w:t>
+      </w:r>
+      <w:r>
+        <w:t xml:space="preserve"> expected to behave</w:t>
+      </w:r>
+      <w:r>
+        <w:t xml:space="preserve"> by </w:t>
+      </w:r>
+      <w:r>
+        <w:t xml:space="preserve">plain </w:t>
+      </w:r>
+      <w:r>
+        <w:t>word</w:t>
+      </w:r>
+      <w:r>
+        <w:t>s</w:t>
+      </w:r>
+      <w:r>
+        <w:t>)</w:t>
+      </w:r>
+    </w:p>
+    <w:p>
+      <w:pPr>
+        <w:pStyle w:val="a3"/>
         <w:numPr>
           <w:ilvl w:val="0"/>
           <w:numId w:val="12"/>
         </w:numPr>
       </w:pPr>
       <w:r>
-        <w:t xml:space="preserve">July 20 </w:t>
-      </w:r>
-      <w:r>
-        <w:t>–</w:t>
-      </w:r>
-      <w:r>
-        <w:t xml:space="preserve"> </w:t>
-      </w:r>
-    </w:p>
-    <w:p>
-      <w:pPr>
-        <w:pStyle w:val="ListParagraph"/>
+        <w:t xml:space="preserve">July 15 </w:t>
+      </w:r>
+      <w:r>
+        <w:t xml:space="preserve"> – Setup stage</w:t>
+      </w:r>
+    </w:p>
+    <w:p>
+      <w:pPr>
+        <w:pStyle w:val="a3"/>
         <w:numPr>
           <w:ilvl w:val="1"/>
           <w:numId w:val="12"/>
         </w:numPr>
       </w:pPr>
       <w:r>
-        <w:t xml:space="preserve">Bo will implement </w:t>
-      </w:r>
-      <w:proofErr w:type="spellStart"/>
-      <w:r>
-        <w:t>ChessPiece</w:t>
-      </w:r>
-      <w:proofErr w:type="spellEnd"/>
-      <w:r>
-        <w:t xml:space="preserve"> (and all inherited classes), </w:t>
-      </w:r>
-      <w:proofErr w:type="spellStart"/>
-      <w:r>
-        <w:t>Posn</w:t>
-      </w:r>
-      <w:proofErr w:type="spellEnd"/>
-      <w:r>
-        <w:t>,</w:t>
+        <w:t xml:space="preserve"> Everyone will initiate the .cc and .h files for each class.</w:t>
+      </w:r>
+      <w:r>
+        <w:t xml:space="preserve"> This creates</w:t>
       </w:r>
       <w:r>
         <w:t xml:space="preserve"> </w:t>
       </w:r>
-      <w:proofErr w:type="spellStart"/>
-      <w:r>
-        <w:t>GameControl</w:t>
-      </w:r>
-      <w:proofErr w:type="spellEnd"/>
-      <w:r>
-        <w:t>, and game history.</w:t>
-      </w:r>
-    </w:p>
-    <w:p>
-      <w:pPr>
-        <w:pStyle w:val="ListParagraph"/>
+      <w:r>
+        <w:t>basic setup of the program and speed up the process.</w:t>
+      </w:r>
+    </w:p>
+    <w:p>
+      <w:pPr>
+        <w:pStyle w:val="a3"/>
+        <w:numPr>
+          <w:ilvl w:val="0"/>
+          <w:numId w:val="12"/>
+        </w:numPr>
+      </w:pPr>
+      <w:r>
+        <w:t xml:space="preserve">July 20 </w:t>
+      </w:r>
+      <w:r>
+        <w:t>–</w:t>
+      </w:r>
+      <w:r>
+        <w:t xml:space="preserve"> </w:t>
+      </w:r>
+      <w:r>
+        <w:t>Implement stage</w:t>
+      </w:r>
+    </w:p>
+    <w:p>
+      <w:pPr>
+        <w:pStyle w:val="a3"/>
         <w:numPr>
           <w:ilvl w:val="1"/>
           <w:numId w:val="12"/>
         </w:numPr>
       </w:pPr>
       <w:r>
-        <w:t xml:space="preserve">Chris will implement AI and </w:t>
-      </w:r>
-      <w:proofErr w:type="spellStart"/>
-      <w:r>
-        <w:t>TextDisplay</w:t>
-      </w:r>
-      <w:proofErr w:type="spellEnd"/>
-      <w:r>
-        <w:t xml:space="preserve">. </w:t>
-      </w:r>
-    </w:p>
-    <w:p>
-      <w:pPr>
-        <w:pStyle w:val="ListParagraph"/>
+        <w:t>Bo will implement ChessPiece (and all inherited classes), Posn,</w:t>
+      </w:r>
+      <w:r>
+        <w:t xml:space="preserve"> GameControl, and game history.</w:t>
+      </w:r>
+    </w:p>
+    <w:p>
+      <w:pPr>
+        <w:pStyle w:val="a3"/>
         <w:numPr>
           <w:ilvl w:val="1"/>
           <w:numId w:val="12"/>
         </w:numPr>
       </w:pPr>
       <w:r>
-        <w:t xml:space="preserve">Chuck will implement Board, </w:t>
-      </w:r>
-      <w:proofErr w:type="spellStart"/>
-      <w:r>
-        <w:t>GraphicDisplay</w:t>
-      </w:r>
-      <w:proofErr w:type="spellEnd"/>
-      <w:r>
-        <w:t>, and Observer.</w:t>
-      </w:r>
-    </w:p>
-    <w:p>
-      <w:pPr>
-        <w:pStyle w:val="ListParagraph"/>
+        <w:t xml:space="preserve">Chris will implement AI and TextDisplay. </w:t>
+      </w:r>
+    </w:p>
+    <w:p>
+      <w:pPr>
+        <w:pStyle w:val="a3"/>
+        <w:numPr>
+          <w:ilvl w:val="1"/>
+          <w:numId w:val="12"/>
+        </w:numPr>
+      </w:pPr>
+      <w:r>
+        <w:t>Chuck will implement Board, GraphicDisplay, and Observer.</w:t>
+      </w:r>
+    </w:p>
+    <w:p>
+      <w:pPr>
+        <w:pStyle w:val="a3"/>
         <w:numPr>
           <w:ilvl w:val="0"/>
           <w:numId w:val="12"/>
         </w:numPr>
       </w:pPr>
       <w:r>
-        <w:t xml:space="preserve">July 23 </w:t>
+        <w:t xml:space="preserve">July 21 </w:t>
+      </w:r>
+      <w:r>
+        <w:t xml:space="preserve">- 23 </w:t>
       </w:r>
       <w:r>
         <w:t>–</w:t>
       </w:r>
       <w:r>
-        <w:t xml:space="preserve"> </w:t>
-      </w:r>
-    </w:p>
-    <w:p>
-      <w:pPr>
-        <w:pStyle w:val="ListParagraph"/>
+        <w:t xml:space="preserve"> Test stage</w:t>
+      </w:r>
+    </w:p>
+    <w:p>
+      <w:pPr>
+        <w:pStyle w:val="a3"/>
+        <w:numPr>
+          <w:ilvl w:val="0"/>
+          <w:numId w:val="12"/>
+        </w:numPr>
+      </w:pPr>
+      <w:r>
+        <w:t>July 23 –</w:t>
+      </w:r>
+      <w:r>
+        <w:t xml:space="preserve"> Advancements</w:t>
+      </w:r>
+    </w:p>
+    <w:p>
+      <w:pPr>
+        <w:pStyle w:val="a3"/>
         <w:numPr>
           <w:ilvl w:val="1"/>
           <w:numId w:val="12"/>
@@ -162,7 +246,7 @@
     </w:p>
     <w:p>
       <w:pPr>
-        <w:pStyle w:val="ListParagraph"/>
+        <w:pStyle w:val="a3"/>
         <w:numPr>
           <w:ilvl w:val="1"/>
           <w:numId w:val="12"/>
@@ -183,7 +267,7 @@
     </w:p>
     <w:p>
       <w:pPr>
-        <w:pStyle w:val="ListParagraph"/>
+        <w:pStyle w:val="a3"/>
         <w:numPr>
           <w:ilvl w:val="0"/>
           <w:numId w:val="12"/>
@@ -195,8 +279,13 @@
     </w:p>
     <w:p>
       <w:r>
-        <w:tab/>
-        <w:t>Implementation of 4 player chess option if time allows. Each group member is responsible for adding necessary modifications to their classes they created originally.</w:t>
+        <w:t>Implementation of 4 player</w:t>
+      </w:r>
+      <w:r>
+        <w:t>s</w:t>
+      </w:r>
+      <w:r>
+        <w:t xml:space="preserve"> chess option if time allows. Each group member is responsible for adding necessary modifications to their classes they created originally.</w:t>
       </w:r>
       <w:r>
         <w:t xml:space="preserve"> </w:t>
@@ -205,6 +294,451 @@
         <w:t>Group members will be required to assist each other should any finish early.</w:t>
       </w:r>
     </w:p>
+    <w:p>
+      <w:pPr>
+        <w:rPr>
+          <w:b/>
+          <w:sz w:val="24"/>
+          <w:szCs w:val="24"/>
+          <w:u w:val="single"/>
+        </w:rPr>
+      </w:pPr>
+      <w:r>
+        <w:rPr>
+          <w:b/>
+          <w:sz w:val="24"/>
+          <w:szCs w:val="24"/>
+          <w:u w:val="single"/>
+        </w:rPr>
+        <w:t>Implement Stage</w:t>
+      </w:r>
+    </w:p>
+    <w:p>
+      <w:r>
+        <w:rPr>
+          <w:rFonts w:hint="eastAsia"/>
+          <w:lang w:eastAsia="zh-TW"/>
+        </w:rPr>
+        <w:t xml:space="preserve">Our </w:t>
+      </w:r>
+      <w:r>
+        <w:t>code</w:t>
+      </w:r>
+      <w:r>
+        <w:t xml:space="preserve"> </w:t>
+      </w:r>
+      <w:r>
+        <w:t xml:space="preserve">needs to </w:t>
+      </w:r>
+      <w:r>
+        <w:rPr>
+          <w:lang w:val="en-US" w:eastAsia="zh-TW"/>
+        </w:rPr>
+        <w:t>b</w:t>
+      </w:r>
+      <w:r>
+        <w:rPr>
+          <w:lang w:val="en-US" w:eastAsia="zh-TW"/>
+        </w:rPr>
+        <w:t>e</w:t>
+      </w:r>
+      <w:r>
+        <w:t xml:space="preserve"> high cohesion and low coupling.</w:t>
+      </w:r>
+      <w:r>
+        <w:t xml:space="preserve"> </w:t>
+      </w:r>
+      <w:r>
+        <w:t>W</w:t>
+      </w:r>
+      <w:r>
+        <w:t xml:space="preserve">e decided </w:t>
+      </w:r>
+      <w:r>
+        <w:t>to implement</w:t>
+      </w:r>
+      <w:r>
+        <w:t xml:space="preserve"> with M</w:t>
+      </w:r>
+      <w:r>
+        <w:t>odel-</w:t>
+      </w:r>
+      <w:r>
+        <w:t>V</w:t>
+      </w:r>
+      <w:r>
+        <w:t>iew-</w:t>
+      </w:r>
+      <w:r>
+        <w:t>C</w:t>
+      </w:r>
+      <w:r>
+        <w:t>ontroller</w:t>
+      </w:r>
+      <w:r>
+        <w:t xml:space="preserve"> and O</w:t>
+      </w:r>
+      <w:r>
+        <w:t>bserver pattern</w:t>
+      </w:r>
+      <w:r>
+        <w:t xml:space="preserve"> in our chess game.</w:t>
+      </w:r>
+      <w:r>
+        <w:t xml:space="preserve"> If we do so, there exists a convenient way to </w:t>
+      </w:r>
+      <w:r>
+        <w:t xml:space="preserve">make changes to our program and </w:t>
+      </w:r>
+      <w:r>
+        <w:t xml:space="preserve">implement the additional features into our chess game without </w:t>
+      </w:r>
+      <w:r>
+        <w:t>rewrite a lot of code</w:t>
+      </w:r>
+      <w:r>
+        <w:t>.</w:t>
+      </w:r>
+    </w:p>
+    <w:p>
+      <w:r>
+        <w:t>GameControl is the controller;</w:t>
+      </w:r>
+      <w:r>
+        <w:t xml:space="preserve"> </w:t>
+      </w:r>
+      <w:r>
+        <w:t>B</w:t>
+      </w:r>
+      <w:r>
+        <w:t>oard &amp; ChessPiece are the Model;</w:t>
+      </w:r>
+      <w:r>
+        <w:t xml:space="preserve"> </w:t>
+      </w:r>
+      <w:r>
+        <w:t xml:space="preserve">View is the </w:t>
+      </w:r>
+      <w:r>
+        <w:t>Display parts and Observer. The GameControl manipulate the Board. The Board and ChessPiece directly manages the data logic and rules of application</w:t>
+      </w:r>
+      <w:r>
+        <w:t>. Display and Observer is the representation of information. GameControl accept input and convert to commands for model or view.</w:t>
+      </w:r>
+    </w:p>
+    <w:p>
+      <w:r>
+        <w:t>Observer.class in our program would</w:t>
+      </w:r>
+      <w:r>
+        <w:t xml:space="preserve"> be the obser</w:t>
+      </w:r>
+      <w:r>
+        <w:t>ver notify the display for any B</w:t>
+      </w:r>
+      <w:r>
+        <w:t>oard changes</w:t>
+      </w:r>
+    </w:p>
+    <w:p>
+      <w:pPr>
+        <w:rPr>
+          <w:b/>
+        </w:rPr>
+      </w:pPr>
+      <w:r>
+        <w:rPr>
+          <w:b/>
+        </w:rPr>
+        <w:t>H</w:t>
+      </w:r>
+      <w:r>
+        <w:rPr>
+          <w:b/>
+        </w:rPr>
+        <w:t>ope for t</w:t>
+      </w:r>
+      <w:r>
+        <w:rPr>
+          <w:b/>
+        </w:rPr>
+        <w:t>he best, prepare for the worst:</w:t>
+      </w:r>
+    </w:p>
+    <w:p>
+      <w:r>
+        <w:t>Just in case, w</w:t>
+      </w:r>
+      <w:r>
+        <w:t xml:space="preserve">e </w:t>
+      </w:r>
+      <w:r>
+        <w:t xml:space="preserve">ranked and </w:t>
+      </w:r>
+      <w:r>
+        <w:t>prioritize</w:t>
+      </w:r>
+      <w:r>
+        <w:t>d</w:t>
+      </w:r>
+      <w:r>
+        <w:t xml:space="preserve"> some </w:t>
+      </w:r>
+      <w:r>
+        <w:t>segment</w:t>
+      </w:r>
+      <w:r>
+        <w:t>s</w:t>
+      </w:r>
+      <w:r>
+        <w:t xml:space="preserve"> that will deliver most of the </w:t>
+      </w:r>
+      <w:r>
+        <w:t xml:space="preserve">project progress </w:t>
+      </w:r>
+      <w:r>
+        <w:t>(</w:t>
+      </w:r>
+      <w:r>
+        <w:t xml:space="preserve">from </w:t>
+      </w:r>
+      <w:r>
+        <w:t>most important to least important)</w:t>
+      </w:r>
+      <w:r>
+        <w:t>:</w:t>
+      </w:r>
+    </w:p>
+    <w:p>
+      <w:pPr>
+        <w:pStyle w:val="a3"/>
+        <w:numPr>
+          <w:ilvl w:val="0"/>
+          <w:numId w:val="13"/>
+        </w:numPr>
+      </w:pPr>
+      <w:r>
+        <w:t xml:space="preserve">The Board and Chess Piece: functionality &amp; </w:t>
+      </w:r>
+      <w:r>
+        <w:t xml:space="preserve">text </w:t>
+      </w:r>
+      <w:r>
+        <w:t>display</w:t>
+      </w:r>
+    </w:p>
+    <w:p>
+      <w:pPr>
+        <w:pStyle w:val="a3"/>
+        <w:numPr>
+          <w:ilvl w:val="0"/>
+          <w:numId w:val="13"/>
+        </w:numPr>
+      </w:pPr>
+      <w:r>
+        <w:t xml:space="preserve">The </w:t>
+      </w:r>
+      <w:r>
+        <w:t>logic</w:t>
+      </w:r>
+      <w:r>
+        <w:t xml:space="preserve"> o</w:t>
+      </w:r>
+      <w:r>
+        <w:t>f chess piece movement: allow chess</w:t>
+      </w:r>
+      <w:r>
+        <w:t xml:space="preserve"> to </w:t>
+      </w:r>
+      <w:r>
+        <w:t>move correctly in</w:t>
+      </w:r>
+      <w:r>
+        <w:t xml:space="preserve"> the board</w:t>
+      </w:r>
+    </w:p>
+    <w:p>
+      <w:pPr>
+        <w:pStyle w:val="a3"/>
+        <w:numPr>
+          <w:ilvl w:val="0"/>
+          <w:numId w:val="13"/>
+        </w:numPr>
+      </w:pPr>
+      <w:r>
+        <w:t>The flow of the game: distinguishing players</w:t>
+      </w:r>
+      <w:r>
+        <w:t>,</w:t>
+      </w:r>
+      <w:r>
+        <w:t xml:space="preserve"> </w:t>
+      </w:r>
+      <w:r>
+        <w:t xml:space="preserve">controlling turns, </w:t>
+      </w:r>
+      <w:r>
+        <w:t xml:space="preserve">start/end game, </w:t>
+      </w:r>
+      <w:r>
+        <w:t>score</w:t>
+      </w:r>
+    </w:p>
+    <w:p>
+      <w:pPr>
+        <w:pStyle w:val="a3"/>
+        <w:numPr>
+          <w:ilvl w:val="0"/>
+          <w:numId w:val="13"/>
+        </w:numPr>
+      </w:pPr>
+      <w:r>
+        <w:t>Advance r</w:t>
+      </w:r>
+      <w:r>
+        <w:t>ules</w:t>
+      </w:r>
+      <w:r>
+        <w:t xml:space="preserve">: </w:t>
+      </w:r>
+      <w:r>
+        <w:t xml:space="preserve"> </w:t>
+      </w:r>
+      <w:r>
+        <w:t>pawn’s special move, castling, etc.</w:t>
+      </w:r>
+    </w:p>
+    <w:p>
+      <w:pPr>
+        <w:pStyle w:val="a3"/>
+        <w:numPr>
+          <w:ilvl w:val="0"/>
+          <w:numId w:val="13"/>
+        </w:numPr>
+      </w:pPr>
+      <w:r>
+        <w:lastRenderedPageBreak/>
+        <w:t xml:space="preserve">AI: level one to </w:t>
+      </w:r>
+      <w:r>
+        <w:t>three</w:t>
+      </w:r>
+    </w:p>
+    <w:p>
+      <w:pPr>
+        <w:pStyle w:val="a3"/>
+        <w:numPr>
+          <w:ilvl w:val="0"/>
+          <w:numId w:val="13"/>
+        </w:numPr>
+      </w:pPr>
+      <w:r>
+        <w:t>The r</w:t>
+      </w:r>
+      <w:r>
+        <w:t xml:space="preserve">est of the </w:t>
+      </w:r>
+      <w:r>
+        <w:t xml:space="preserve">classes and functions in </w:t>
+      </w:r>
+      <w:r>
+        <w:t>UML</w:t>
+      </w:r>
+      <w:r>
+        <w:t xml:space="preserve"> &amp; requirements specified in guideline</w:t>
+      </w:r>
+    </w:p>
+    <w:p>
+      <w:pPr>
+        <w:pStyle w:val="a3"/>
+        <w:numPr>
+          <w:ilvl w:val="0"/>
+          <w:numId w:val="13"/>
+        </w:numPr>
+      </w:pPr>
+      <w:r>
+        <w:t>Graph display</w:t>
+      </w:r>
+    </w:p>
+    <w:p>
+      <w:pPr>
+        <w:pStyle w:val="a3"/>
+        <w:numPr>
+          <w:ilvl w:val="0"/>
+          <w:numId w:val="13"/>
+        </w:numPr>
+      </w:pPr>
+      <w:r>
+        <w:t>Bonus: additional feature</w:t>
+      </w:r>
+      <w:r>
+        <w:t>s</w:t>
+      </w:r>
+      <w:r>
+        <w:t xml:space="preserve"> for the game</w:t>
+      </w:r>
+    </w:p>
+    <w:p>
+      <w:r>
+        <w:t>This will gives us a metrics on how to sequence our implementations for the actual program.</w:t>
+      </w:r>
+    </w:p>
+    <w:p/>
+    <w:p>
+      <w:pPr>
+        <w:rPr>
+          <w:b/>
+          <w:sz w:val="24"/>
+          <w:szCs w:val="24"/>
+          <w:u w:val="single"/>
+        </w:rPr>
+      </w:pPr>
+      <w:r>
+        <w:rPr>
+          <w:b/>
+          <w:sz w:val="24"/>
+          <w:szCs w:val="24"/>
+          <w:u w:val="single"/>
+        </w:rPr>
+        <w:t>Test stage</w:t>
+      </w:r>
+    </w:p>
+    <w:p>
+      <w:r>
+        <w:t>After</w:t>
+      </w:r>
+      <w:r>
+        <w:t xml:space="preserve"> we have the board and chess piece in text display setup, we can </w:t>
+      </w:r>
+      <w:r>
+        <w:t xml:space="preserve">start to </w:t>
+      </w:r>
+      <w:r>
+        <w:t>test the code.</w:t>
+      </w:r>
+    </w:p>
+    <w:p>
+      <w:r>
+        <w:t>Test all chess pieces, make sure it follows the game logic.</w:t>
+      </w:r>
+      <w:r>
+        <w:t xml:space="preserve"> Integration test, implement the flow of the game </w:t>
+      </w:r>
+      <w:r>
+        <w:t xml:space="preserve">with the chess and board to make it a proper game. Test for advance chess rules. Test for AI. Integration test, test the entire game runs, throw no exceptions. Invite chess players to test code by playing it. The after setup the graph Display, test it. </w:t>
+      </w:r>
+    </w:p>
+    <w:p>
+      <w:r>
+        <w:t>We will do blackbox and whitebox testing. We decided to brains</w:t>
+      </w:r>
+      <w:r>
+        <w:t>torm and test the code in meetings.</w:t>
+      </w:r>
+      <w:bookmarkStart w:id="0" w:name="_GoBack"/>
+      <w:bookmarkEnd w:id="0"/>
+    </w:p>
+    <w:p/>
     <w:p>
       <w:pPr>
         <w:rPr>
@@ -274,20 +808,12 @@
     </w:p>
     <w:p>
       <w:r>
-        <w:t xml:space="preserve">Create a </w:t>
-      </w:r>
-      <w:proofErr w:type="spellStart"/>
-      <w:r>
-        <w:t>StandardOpening</w:t>
-      </w:r>
-      <w:proofErr w:type="spellEnd"/>
-      <w:r>
-        <w:t xml:space="preserve"> class with the following fields:</w:t>
-      </w:r>
-    </w:p>
-    <w:p>
-      <w:pPr>
-        <w:pStyle w:val="ListParagraph"/>
+        <w:t>Create a StandardOpening class with the following fields:</w:t>
+      </w:r>
+    </w:p>
+    <w:p>
+      <w:pPr>
+        <w:pStyle w:val="a3"/>
         <w:numPr>
           <w:ilvl w:val="0"/>
           <w:numId w:val="11"/>
@@ -299,90 +825,48 @@
     </w:p>
     <w:p>
       <w:r>
-        <w:t xml:space="preserve">Create a </w:t>
-      </w:r>
-      <w:proofErr w:type="spellStart"/>
-      <w:r>
-        <w:t>StandardOpeningBook</w:t>
-      </w:r>
-      <w:proofErr w:type="spellEnd"/>
-      <w:r>
-        <w:t xml:space="preserve"> with:</w:t>
-      </w:r>
-    </w:p>
-    <w:p>
-      <w:pPr>
-        <w:pStyle w:val="ListParagraph"/>
+        <w:t>Create a StandardOpeningBook with:</w:t>
+      </w:r>
+    </w:p>
+    <w:p>
+      <w:pPr>
+        <w:pStyle w:val="a3"/>
         <w:numPr>
           <w:ilvl w:val="0"/>
           <w:numId w:val="9"/>
         </w:numPr>
       </w:pPr>
       <w:r>
-        <w:t xml:space="preserve">Vector containing all desired </w:t>
-      </w:r>
-      <w:proofErr w:type="spellStart"/>
-      <w:r>
-        <w:t>StandardOpenings</w:t>
-      </w:r>
-      <w:proofErr w:type="spellEnd"/>
-    </w:p>
-    <w:p>
-      <w:pPr>
-        <w:pStyle w:val="ListParagraph"/>
+        <w:t>Vector containing all desired StandardOpenings</w:t>
+      </w:r>
+    </w:p>
+    <w:p>
+      <w:pPr>
+        <w:pStyle w:val="a3"/>
         <w:numPr>
           <w:ilvl w:val="0"/>
           <w:numId w:val="9"/>
         </w:numPr>
       </w:pPr>
       <w:r>
-        <w:t xml:space="preserve">A method to check if the last move made corresponds to any </w:t>
-      </w:r>
-      <w:proofErr w:type="spellStart"/>
-      <w:r>
-        <w:t>StandardOpening</w:t>
-      </w:r>
-      <w:proofErr w:type="spellEnd"/>
+        <w:t>A method to check if the last move made corresponds to any StandardOpening</w:t>
+      </w:r>
     </w:p>
     <w:p/>
     <w:p>
       <w:r>
-        <w:t>After every move, a check will be run via the Book's (</w:t>
-      </w:r>
-      <w:proofErr w:type="spellStart"/>
-      <w:r>
-        <w:t>StandardOpeningBook's</w:t>
-      </w:r>
-      <w:proofErr w:type="spellEnd"/>
-      <w:r>
-        <w:t>) method.</w:t>
-      </w:r>
-    </w:p>
-    <w:p>
-      <w:r>
-        <w:t xml:space="preserve">This check will pop top move off of each </w:t>
-      </w:r>
-      <w:proofErr w:type="spellStart"/>
-      <w:r>
-        <w:t>StandardOpening's</w:t>
-      </w:r>
-      <w:proofErr w:type="spellEnd"/>
-      <w:r>
-        <w:t xml:space="preserve"> stack an</w:t>
+        <w:t>After every move, a check will be run via the Book's (StandardOpeningBook's) method.</w:t>
+      </w:r>
+    </w:p>
+    <w:p>
+      <w:r>
+        <w:t>This check will pop top move off of each StandardOpening's stack an</w:t>
       </w:r>
       <w:r>
         <w:t xml:space="preserve">d compare it to the actual move in game. </w:t>
       </w:r>
       <w:r>
-        <w:t xml:space="preserve">If the move is the same, that </w:t>
-      </w:r>
-      <w:proofErr w:type="spellStart"/>
-      <w:r>
-        <w:t>StandardOpening</w:t>
-      </w:r>
-      <w:proofErr w:type="spellEnd"/>
-      <w:r>
-        <w:t xml:space="preserve"> is preserved and t</w:t>
+        <w:t>If the move is the same, that StandardOpening is preserved and t</w:t>
       </w:r>
       <w:r>
         <w:t xml:space="preserve">he next move in the stack could </w:t>
@@ -391,46 +875,20 @@
         <w:t>be applied by an AI (depending on AI). There is a possibly that mult</w:t>
       </w:r>
       <w:r>
-        <w:t xml:space="preserve">iple different </w:t>
-      </w:r>
-      <w:proofErr w:type="spellStart"/>
-      <w:r>
-        <w:t>StandardOpenings</w:t>
-      </w:r>
-      <w:proofErr w:type="spellEnd"/>
-      <w:r>
-        <w:t xml:space="preserve"> </w:t>
-      </w:r>
-      <w:r>
+        <w:t xml:space="preserve">iple different StandardOpenings </w:t>
+      </w:r>
+      <w:r>
+        <w:lastRenderedPageBreak/>
         <w:t>would apply and the AI would then need to</w:t>
       </w:r>
       <w:r>
         <w:t xml:space="preserve"> choose between possible moves. </w:t>
       </w:r>
       <w:r>
-        <w:t xml:space="preserve">If the move is not the same this openings is removed from </w:t>
-      </w:r>
-      <w:proofErr w:type="spellStart"/>
-      <w:r>
-        <w:t>StandardOpeningBooks</w:t>
-      </w:r>
-      <w:proofErr w:type="spellEnd"/>
-      <w:r>
-        <w:t xml:space="preserve"> vector of </w:t>
-      </w:r>
-      <w:proofErr w:type="spellStart"/>
-      <w:r>
-        <w:t>StandardOpenings</w:t>
-      </w:r>
-      <w:proofErr w:type="spellEnd"/>
-      <w:r>
-        <w:t>.</w:t>
-      </w:r>
-    </w:p>
-    <w:p>
-      <w:bookmarkStart w:id="0" w:name="_GoBack"/>
-      <w:bookmarkEnd w:id="0"/>
-    </w:p>
+        <w:t>If the move is not the same this openings is removed from StandardOpeningBooks vector of StandardOpenings.</w:t>
+      </w:r>
+    </w:p>
+    <w:p/>
     <w:p>
       <w:pPr>
         <w:rPr>
@@ -441,39 +899,20 @@
         <w:rPr>
           <w:b/>
         </w:rPr>
-        <w:lastRenderedPageBreak/>
         <w:t xml:space="preserve">Question: </w:t>
       </w:r>
     </w:p>
     <w:p>
       <w:r>
-        <w:t xml:space="preserve">How would you implement a feature that would allow a player to undo his/her </w:t>
-      </w:r>
-      <w:proofErr w:type="gramStart"/>
-      <w:r>
-        <w:t>last</w:t>
-      </w:r>
-      <w:proofErr w:type="gramEnd"/>
-    </w:p>
-    <w:p>
-      <w:proofErr w:type="gramStart"/>
-      <w:r>
-        <w:t>move</w:t>
-      </w:r>
-      <w:proofErr w:type="gramEnd"/>
-      <w:r>
-        <w:t>? What abou</w:t>
-      </w:r>
-      <w:r>
-        <w:t xml:space="preserve">t an unlimited number of </w:t>
-      </w:r>
-      <w:proofErr w:type="spellStart"/>
-      <w:r>
-        <w:t>undos</w:t>
-      </w:r>
-      <w:proofErr w:type="spellEnd"/>
-      <w:r>
-        <w:t>?</w:t>
+        <w:t>How would you implement a feature that would allow a player to undo his/her last</w:t>
+      </w:r>
+    </w:p>
+    <w:p>
+      <w:r>
+        <w:t>move? What abou</w:t>
+      </w:r>
+      <w:r>
+        <w:t>t an unlimited number of undos?</w:t>
       </w:r>
     </w:p>
     <w:p/>
@@ -492,20 +931,12 @@
     </w:p>
     <w:p>
       <w:r>
-        <w:t xml:space="preserve">Create a </w:t>
-      </w:r>
-      <w:proofErr w:type="spellStart"/>
-      <w:r>
-        <w:t>CMove</w:t>
-      </w:r>
-      <w:proofErr w:type="spellEnd"/>
-      <w:r>
-        <w:t xml:space="preserve"> class with the following fields:</w:t>
-      </w:r>
-    </w:p>
-    <w:p>
-      <w:pPr>
-        <w:pStyle w:val="ListParagraph"/>
+        <w:t>Create a CMove class with the following fields:</w:t>
+      </w:r>
+    </w:p>
+    <w:p>
+      <w:pPr>
+        <w:pStyle w:val="a3"/>
         <w:numPr>
           <w:ilvl w:val="0"/>
           <w:numId w:val="7"/>
@@ -517,7 +948,7 @@
     </w:p>
     <w:p>
       <w:pPr>
-        <w:pStyle w:val="ListParagraph"/>
+        <w:pStyle w:val="a3"/>
         <w:numPr>
           <w:ilvl w:val="0"/>
           <w:numId w:val="7"/>
@@ -529,7 +960,7 @@
     </w:p>
     <w:p>
       <w:pPr>
-        <w:pStyle w:val="ListParagraph"/>
+        <w:pStyle w:val="a3"/>
         <w:numPr>
           <w:ilvl w:val="0"/>
           <w:numId w:val="7"/>
@@ -541,7 +972,7 @@
     </w:p>
     <w:p>
       <w:pPr>
-        <w:pStyle w:val="ListParagraph"/>
+        <w:pStyle w:val="a3"/>
         <w:numPr>
           <w:ilvl w:val="0"/>
           <w:numId w:val="7"/>
@@ -553,7 +984,7 @@
     </w:p>
     <w:p>
       <w:pPr>
-        <w:pStyle w:val="ListParagraph"/>
+        <w:pStyle w:val="a3"/>
         <w:numPr>
           <w:ilvl w:val="0"/>
           <w:numId w:val="7"/>
@@ -565,22 +996,14 @@
     </w:p>
     <w:p>
       <w:pPr>
-        <w:pStyle w:val="ListParagraph"/>
+        <w:pStyle w:val="a3"/>
         <w:numPr>
           <w:ilvl w:val="0"/>
           <w:numId w:val="7"/>
         </w:numPr>
       </w:pPr>
       <w:r>
-        <w:t xml:space="preserve">Capture </w:t>
-      </w:r>
-      <w:proofErr w:type="spellStart"/>
-      <w:r>
-        <w:t>en</w:t>
-      </w:r>
-      <w:proofErr w:type="spellEnd"/>
-      <w:r>
-        <w:t xml:space="preserve"> passant flag</w:t>
+        <w:t>Capture en passant flag</w:t>
       </w:r>
     </w:p>
     <w:p>
@@ -595,27 +1018,19 @@
     </w:p>
     <w:p>
       <w:pPr>
-        <w:pStyle w:val="ListParagraph"/>
+        <w:pStyle w:val="a3"/>
         <w:numPr>
           <w:ilvl w:val="0"/>
           <w:numId w:val="5"/>
         </w:numPr>
       </w:pPr>
       <w:r>
-        <w:t xml:space="preserve">A stack of </w:t>
-      </w:r>
-      <w:proofErr w:type="spellStart"/>
-      <w:r>
-        <w:t>CMove</w:t>
-      </w:r>
-      <w:proofErr w:type="spellEnd"/>
-      <w:r>
-        <w:t xml:space="preserve"> objects as a private field within</w:t>
-      </w:r>
-    </w:p>
-    <w:p>
-      <w:pPr>
-        <w:pStyle w:val="ListParagraph"/>
+        <w:t>A stack of CMove objects as a private field within</w:t>
+      </w:r>
+    </w:p>
+    <w:p>
+      <w:pPr>
+        <w:pStyle w:val="a3"/>
         <w:numPr>
           <w:ilvl w:val="0"/>
           <w:numId w:val="5"/>
@@ -627,15 +1042,7 @@
     </w:p>
     <w:p>
       <w:r>
-        <w:t xml:space="preserve">-After every move, a corresponding </w:t>
-      </w:r>
-      <w:proofErr w:type="spellStart"/>
-      <w:r>
-        <w:t>CMove</w:t>
-      </w:r>
-      <w:proofErr w:type="spellEnd"/>
-      <w:r>
-        <w:t xml:space="preserve"> object will be pushed onto the History object's stack</w:t>
+        <w:t>-After every move, a corresponding CMove object will be pushed onto the History object's stack</w:t>
       </w:r>
     </w:p>
     <w:p>
@@ -672,15 +1079,7 @@
     </w:p>
     <w:p>
       <w:r>
-        <w:t xml:space="preserve">-If the last move was an </w:t>
-      </w:r>
-      <w:proofErr w:type="spellStart"/>
-      <w:r>
-        <w:t>en</w:t>
-      </w:r>
-      <w:proofErr w:type="spellEnd"/>
-      <w:r>
-        <w:t xml:space="preserve"> passant capture, special logic for </w:t>
+        <w:t xml:space="preserve">-If the last move was an en passant capture, special logic for </w:t>
       </w:r>
       <w:r>
         <w:t xml:space="preserve">replacing the captured pawn is </w:t>
@@ -710,15 +1109,7 @@
     </w:p>
     <w:p>
       <w:r>
-        <w:t xml:space="preserve">In the case that we are not allowing unlimited </w:t>
-      </w:r>
-      <w:proofErr w:type="spellStart"/>
-      <w:r>
-        <w:t>undos</w:t>
-      </w:r>
-      <w:proofErr w:type="spellEnd"/>
-      <w:r>
-        <w:t xml:space="preserve"> (only last m</w:t>
+        <w:t>In the case that we are not allowing unlimited undos (only last m</w:t>
       </w:r>
       <w:r>
         <w:t xml:space="preserve">ove can be undone), there would </w:t>
@@ -735,6 +1126,7 @@
     </w:p>
     <w:p>
       <w:r>
+        <w:lastRenderedPageBreak/>
         <w:tab/>
       </w:r>
     </w:p>
@@ -744,7 +1136,6 @@
         <w:rPr>
           <w:b/>
         </w:rPr>
-        <w:lastRenderedPageBreak/>
         <w:t>Question:</w:t>
       </w:r>
       <w:r>
@@ -771,34 +1162,13 @@
     </w:p>
     <w:p>
       <w:r>
-        <w:t>The current board implementation is a vector (</w:t>
-      </w:r>
-      <w:proofErr w:type="spellStart"/>
-      <w:r>
-        <w:t>theBoard</w:t>
-      </w:r>
-      <w:proofErr w:type="spellEnd"/>
-      <w:r>
-        <w:t xml:space="preserve">) that contains 8 </w:t>
+        <w:t xml:space="preserve">The current board implementation is a vector (theBoard) that contains 8 </w:t>
       </w:r>
       <w:r>
         <w:t>vectors (</w:t>
       </w:r>
-      <w:proofErr w:type="spellStart"/>
-      <w:r>
-        <w:t>theRows</w:t>
-      </w:r>
-      <w:proofErr w:type="spellEnd"/>
-      <w:r>
-        <w:t>) which each contain 8 piece pointers (</w:t>
-      </w:r>
-      <w:proofErr w:type="spellStart"/>
-      <w:r>
-        <w:t>theColumns</w:t>
-      </w:r>
-      <w:proofErr w:type="spellEnd"/>
-      <w:r>
-        <w:t>).Additional rows would simply be created by pushing additional row vectors to the board. Rows are customizable and need not all contain the same number of columns.</w:t>
+      <w:r>
+        <w:t>theRows) which each contain 8 piece pointers (theColumns).Additional rows would simply be created by pushing additional row vectors to the board. Rows are customizable and need not all contain the same number of columns.</w:t>
       </w:r>
     </w:p>
     <w:p>
@@ -811,24 +1181,19 @@
     </w:p>
     <w:p>
       <w:pPr>
-        <w:pStyle w:val="ListParagraph"/>
+        <w:pStyle w:val="a3"/>
         <w:numPr>
           <w:ilvl w:val="0"/>
           <w:numId w:val="3"/>
         </w:numPr>
       </w:pPr>
-      <w:proofErr w:type="spellStart"/>
-      <w:r>
-        <w:t>theBoard</w:t>
-      </w:r>
-      <w:proofErr w:type="spellEnd"/>
-      <w:r>
-        <w:t xml:space="preserve"> would contain 3 rows of 8 columns followed by </w:t>
-      </w:r>
-    </w:p>
-    <w:p>
-      <w:pPr>
-        <w:pStyle w:val="ListParagraph"/>
+      <w:r>
+        <w:t xml:space="preserve">theBoard would contain 3 rows of 8 columns followed by </w:t>
+      </w:r>
+    </w:p>
+    <w:p>
+      <w:pPr>
+        <w:pStyle w:val="a3"/>
         <w:numPr>
           <w:ilvl w:val="2"/>
           <w:numId w:val="1"/>
@@ -841,7 +1206,7 @@
     </w:p>
     <w:p>
       <w:pPr>
-        <w:pStyle w:val="ListParagraph"/>
+        <w:pStyle w:val="a3"/>
         <w:numPr>
           <w:ilvl w:val="0"/>
           <w:numId w:val="1"/>
@@ -853,7 +1218,7 @@
     </w:p>
     <w:p>
       <w:pPr>
-        <w:pStyle w:val="ListParagraph"/>
+        <w:pStyle w:val="a3"/>
         <w:numPr>
           <w:ilvl w:val="0"/>
           <w:numId w:val="1"/>
@@ -865,7 +1230,7 @@
     </w:p>
     <w:p>
       <w:pPr>
-        <w:pStyle w:val="ListParagraph"/>
+        <w:pStyle w:val="a3"/>
         <w:numPr>
           <w:ilvl w:val="0"/>
           <w:numId w:val="1"/>
@@ -877,7 +1242,7 @@
     </w:p>
     <w:p>
       <w:pPr>
-        <w:pStyle w:val="ListParagraph"/>
+        <w:pStyle w:val="a3"/>
         <w:numPr>
           <w:ilvl w:val="0"/>
           <w:numId w:val="1"/>
@@ -889,7 +1254,7 @@
     </w:p>
     <w:p>
       <w:pPr>
-        <w:pStyle w:val="ListParagraph"/>
+        <w:pStyle w:val="a3"/>
         <w:numPr>
           <w:ilvl w:val="0"/>
           <w:numId w:val="1"/>
@@ -901,7 +1266,7 @@
     </w:p>
     <w:p>
       <w:pPr>
-        <w:pStyle w:val="ListParagraph"/>
+        <w:pStyle w:val="a3"/>
         <w:numPr>
           <w:ilvl w:val="1"/>
           <w:numId w:val="1"/>
@@ -914,20 +1279,12 @@
         <w:t xml:space="preserve"> </w:t>
       </w:r>
       <w:r>
-        <w:t xml:space="preserve">ones king, </w:t>
-      </w:r>
-      <w:proofErr w:type="gramStart"/>
-      <w:r>
-        <w:t>to</w:t>
-      </w:r>
-      <w:proofErr w:type="gramEnd"/>
-      <w:r>
-        <w:t xml:space="preserve"> any piece from opposing team being able to attack ones king.</w:t>
-      </w:r>
-    </w:p>
-    <w:p>
-      <w:pPr>
-        <w:pStyle w:val="ListParagraph"/>
+        <w:t>ones king, to any piece from opposing team being able to attack ones king.</w:t>
+      </w:r>
+    </w:p>
+    <w:p>
+      <w:pPr>
+        <w:pStyle w:val="a3"/>
         <w:numPr>
           <w:ilvl w:val="1"/>
           <w:numId w:val="1"/>
@@ -939,7 +1296,7 @@
     </w:p>
     <w:p>
       <w:pPr>
-        <w:pStyle w:val="ListParagraph"/>
+        <w:pStyle w:val="a3"/>
         <w:numPr>
           <w:ilvl w:val="0"/>
           <w:numId w:val="1"/>
@@ -951,7 +1308,7 @@
     </w:p>
     <w:p>
       <w:pPr>
-        <w:pStyle w:val="ListParagraph"/>
+        <w:pStyle w:val="a3"/>
         <w:numPr>
           <w:ilvl w:val="0"/>
           <w:numId w:val="1"/>
@@ -978,8 +1335,8 @@
 </file>
 
 <file path=word/numbering.xml><?xml version="1.0" encoding="utf-8"?>
-<w:numbering xmlns:wpc="http://schemas.microsoft.com/office/word/2010/wordprocessingCanvas" xmlns:mc="http://schemas.openxmlformats.org/markup-compatibility/2006" xmlns:o="urn:schemas-microsoft-com:office:office" xmlns:r="http://schemas.openxmlformats.org/officeDocument/2006/relationships" xmlns:m="http://schemas.openxmlformats.org/officeDocument/2006/math" xmlns:v="urn:schemas-microsoft-com:vml" xmlns:wp14="http://schemas.microsoft.com/office/word/2010/wordprocessingDrawing" xmlns:wp="http://schemas.openxmlformats.org/drawingml/2006/wordprocessingDrawing" xmlns:w10="urn:schemas-microsoft-com:office:word" xmlns:w="http://schemas.openxmlformats.org/wordprocessingml/2006/main" xmlns:w14="http://schemas.microsoft.com/office/word/2010/wordml" xmlns:w15="http://schemas.microsoft.com/office/word/2012/wordml" xmlns:wpg="http://schemas.microsoft.com/office/word/2010/wordprocessingGroup" xmlns:wpi="http://schemas.microsoft.com/office/word/2010/wordprocessingInk" xmlns:wne="http://schemas.microsoft.com/office/word/2006/wordml" xmlns:wps="http://schemas.microsoft.com/office/word/2010/wordprocessingShape" mc:Ignorable="w14 w15 wp14">
-  <w:abstractNum w:abstractNumId="0" w15:restartNumberingAfterBreak="0">
+<w:numbering xmlns:wpc="http://schemas.microsoft.com/office/word/2010/wordprocessingCanvas" xmlns:mo="http://schemas.microsoft.com/office/mac/office/2008/main" xmlns:mc="http://schemas.openxmlformats.org/markup-compatibility/2006" xmlns:mv="urn:schemas-microsoft-com:mac:vml" xmlns:o="urn:schemas-microsoft-com:office:office" xmlns:r="http://schemas.openxmlformats.org/officeDocument/2006/relationships" xmlns:m="http://schemas.openxmlformats.org/officeDocument/2006/math" xmlns:v="urn:schemas-microsoft-com:vml" xmlns:wp14="http://schemas.microsoft.com/office/word/2010/wordprocessingDrawing" xmlns:wp="http://schemas.openxmlformats.org/drawingml/2006/wordprocessingDrawing" xmlns:w10="urn:schemas-microsoft-com:office:word" xmlns:w="http://schemas.openxmlformats.org/wordprocessingml/2006/main" xmlns:w14="http://schemas.microsoft.com/office/word/2010/wordml" xmlns:wpg="http://schemas.microsoft.com/office/word/2010/wordprocessingGroup" xmlns:wpi="http://schemas.microsoft.com/office/word/2010/wordprocessingInk" xmlns:wne="http://schemas.microsoft.com/office/word/2006/wordml" xmlns:wps="http://schemas.microsoft.com/office/word/2010/wordprocessingShape" mc:Ignorable="w14 wp14">
+  <w:abstractNum w:abstractNumId="0">
     <w:nsid w:val="108B45B3"/>
     <w:multiLevelType w:val="hybridMultilevel"/>
     <w:tmpl w:val="3CE6AA46"/>
@@ -1092,7 +1449,7 @@
       </w:rPr>
     </w:lvl>
   </w:abstractNum>
-  <w:abstractNum w:abstractNumId="1" w15:restartNumberingAfterBreak="0">
+  <w:abstractNum w:abstractNumId="1">
     <w:nsid w:val="11CA247E"/>
     <w:multiLevelType w:val="hybridMultilevel"/>
     <w:tmpl w:val="6FB86CF8"/>
@@ -1205,7 +1562,7 @@
       </w:rPr>
     </w:lvl>
   </w:abstractNum>
-  <w:abstractNum w:abstractNumId="2" w15:restartNumberingAfterBreak="0">
+  <w:abstractNum w:abstractNumId="2">
     <w:nsid w:val="22844E56"/>
     <w:multiLevelType w:val="hybridMultilevel"/>
     <w:tmpl w:val="6FCA1704"/>
@@ -1318,7 +1675,7 @@
       </w:rPr>
     </w:lvl>
   </w:abstractNum>
-  <w:abstractNum w:abstractNumId="3" w15:restartNumberingAfterBreak="0">
+  <w:abstractNum w:abstractNumId="3">
     <w:nsid w:val="25D34683"/>
     <w:multiLevelType w:val="hybridMultilevel"/>
     <w:tmpl w:val="A26C8C16"/>
@@ -1431,7 +1788,7 @@
       </w:rPr>
     </w:lvl>
   </w:abstractNum>
-  <w:abstractNum w:abstractNumId="4" w15:restartNumberingAfterBreak="0">
+  <w:abstractNum w:abstractNumId="4">
     <w:nsid w:val="2A4128DF"/>
     <w:multiLevelType w:val="hybridMultilevel"/>
     <w:tmpl w:val="84D8BC1C"/>
@@ -1544,7 +1901,7 @@
       </w:rPr>
     </w:lvl>
   </w:abstractNum>
-  <w:abstractNum w:abstractNumId="5" w15:restartNumberingAfterBreak="0">
+  <w:abstractNum w:abstractNumId="5">
     <w:nsid w:val="2C921867"/>
     <w:multiLevelType w:val="hybridMultilevel"/>
     <w:tmpl w:val="B73A99F6"/>
@@ -1657,7 +2014,7 @@
       </w:rPr>
     </w:lvl>
   </w:abstractNum>
-  <w:abstractNum w:abstractNumId="6" w15:restartNumberingAfterBreak="0">
+  <w:abstractNum w:abstractNumId="6">
     <w:nsid w:val="391061FE"/>
     <w:multiLevelType w:val="hybridMultilevel"/>
     <w:tmpl w:val="3760B904"/>
@@ -1770,7 +2127,7 @@
       </w:rPr>
     </w:lvl>
   </w:abstractNum>
-  <w:abstractNum w:abstractNumId="7" w15:restartNumberingAfterBreak="0">
+  <w:abstractNum w:abstractNumId="7">
     <w:nsid w:val="3F56091E"/>
     <w:multiLevelType w:val="hybridMultilevel"/>
     <w:tmpl w:val="CBF2C126"/>
@@ -1883,7 +2240,122 @@
       </w:rPr>
     </w:lvl>
   </w:abstractNum>
-  <w:abstractNum w:abstractNumId="8" w15:restartNumberingAfterBreak="0">
+  <w:abstractNum w:abstractNumId="8">
+    <w:nsid w:val="5B6A37F5"/>
+    <w:multiLevelType w:val="hybridMultilevel"/>
+    <w:tmpl w:val="E67A69D2"/>
+    <w:lvl w:ilvl="0" w:tplc="C7DCEAB0">
+      <w:start w:val="1"/>
+      <w:numFmt w:val="bullet"/>
+      <w:lvlText w:val=""/>
+      <w:lvlJc w:val="left"/>
+      <w:pPr>
+        <w:ind w:left="480" w:hanging="480"/>
+      </w:pPr>
+      <w:rPr>
+        <w:rFonts w:ascii="Wingdings" w:hAnsi="Wingdings" w:hint="default"/>
+        <w:sz w:val="16"/>
+        <w:szCs w:val="16"/>
+      </w:rPr>
+    </w:lvl>
+    <w:lvl w:ilvl="1" w:tplc="04090003" w:tentative="1">
+      <w:start w:val="1"/>
+      <w:numFmt w:val="bullet"/>
+      <w:lvlText w:val=""/>
+      <w:lvlJc w:val="left"/>
+      <w:pPr>
+        <w:ind w:left="960" w:hanging="480"/>
+      </w:pPr>
+      <w:rPr>
+        <w:rFonts w:ascii="Wingdings" w:hAnsi="Wingdings" w:hint="default"/>
+      </w:rPr>
+    </w:lvl>
+    <w:lvl w:ilvl="2" w:tplc="04090005" w:tentative="1">
+      <w:start w:val="1"/>
+      <w:numFmt w:val="bullet"/>
+      <w:lvlText w:val=""/>
+      <w:lvlJc w:val="left"/>
+      <w:pPr>
+        <w:ind w:left="1440" w:hanging="480"/>
+      </w:pPr>
+      <w:rPr>
+        <w:rFonts w:ascii="Wingdings" w:hAnsi="Wingdings" w:hint="default"/>
+      </w:rPr>
+    </w:lvl>
+    <w:lvl w:ilvl="3" w:tplc="04090001" w:tentative="1">
+      <w:start w:val="1"/>
+      <w:numFmt w:val="bullet"/>
+      <w:lvlText w:val=""/>
+      <w:lvlJc w:val="left"/>
+      <w:pPr>
+        <w:ind w:left="1920" w:hanging="480"/>
+      </w:pPr>
+      <w:rPr>
+        <w:rFonts w:ascii="Wingdings" w:hAnsi="Wingdings" w:hint="default"/>
+      </w:rPr>
+    </w:lvl>
+    <w:lvl w:ilvl="4" w:tplc="04090003" w:tentative="1">
+      <w:start w:val="1"/>
+      <w:numFmt w:val="bullet"/>
+      <w:lvlText w:val=""/>
+      <w:lvlJc w:val="left"/>
+      <w:pPr>
+        <w:ind w:left="2400" w:hanging="480"/>
+      </w:pPr>
+      <w:rPr>
+        <w:rFonts w:ascii="Wingdings" w:hAnsi="Wingdings" w:hint="default"/>
+      </w:rPr>
+    </w:lvl>
+    <w:lvl w:ilvl="5" w:tplc="04090005" w:tentative="1">
+      <w:start w:val="1"/>
+      <w:numFmt w:val="bullet"/>
+      <w:lvlText w:val=""/>
+      <w:lvlJc w:val="left"/>
+      <w:pPr>
+        <w:ind w:left="2880" w:hanging="480"/>
+      </w:pPr>
+      <w:rPr>
+        <w:rFonts w:ascii="Wingdings" w:hAnsi="Wingdings" w:hint="default"/>
+      </w:rPr>
+    </w:lvl>
+    <w:lvl w:ilvl="6" w:tplc="04090001" w:tentative="1">
+      <w:start w:val="1"/>
+      <w:numFmt w:val="bullet"/>
+      <w:lvlText w:val=""/>
+      <w:lvlJc w:val="left"/>
+      <w:pPr>
+        <w:ind w:left="3360" w:hanging="480"/>
+      </w:pPr>
+      <w:rPr>
+        <w:rFonts w:ascii="Wingdings" w:hAnsi="Wingdings" w:hint="default"/>
+      </w:rPr>
+    </w:lvl>
+    <w:lvl w:ilvl="7" w:tplc="04090003" w:tentative="1">
+      <w:start w:val="1"/>
+      <w:numFmt w:val="bullet"/>
+      <w:lvlText w:val=""/>
+      <w:lvlJc w:val="left"/>
+      <w:pPr>
+        <w:ind w:left="3840" w:hanging="480"/>
+      </w:pPr>
+      <w:rPr>
+        <w:rFonts w:ascii="Wingdings" w:hAnsi="Wingdings" w:hint="default"/>
+      </w:rPr>
+    </w:lvl>
+    <w:lvl w:ilvl="8" w:tplc="04090005" w:tentative="1">
+      <w:start w:val="1"/>
+      <w:numFmt w:val="bullet"/>
+      <w:lvlText w:val=""/>
+      <w:lvlJc w:val="left"/>
+      <w:pPr>
+        <w:ind w:left="4320" w:hanging="480"/>
+      </w:pPr>
+      <w:rPr>
+        <w:rFonts w:ascii="Wingdings" w:hAnsi="Wingdings" w:hint="default"/>
+      </w:rPr>
+    </w:lvl>
+  </w:abstractNum>
+  <w:abstractNum w:abstractNumId="9">
     <w:nsid w:val="631159E6"/>
     <w:multiLevelType w:val="hybridMultilevel"/>
     <w:tmpl w:val="63A630C8"/>
@@ -1995,7 +2467,7 @@
       </w:rPr>
     </w:lvl>
   </w:abstractNum>
-  <w:abstractNum w:abstractNumId="9" w15:restartNumberingAfterBreak="0">
+  <w:abstractNum w:abstractNumId="10">
     <w:nsid w:val="667D222B"/>
     <w:multiLevelType w:val="hybridMultilevel"/>
     <w:tmpl w:val="0A9A1726"/>
@@ -2108,7 +2580,7 @@
       </w:rPr>
     </w:lvl>
   </w:abstractNum>
-  <w:abstractNum w:abstractNumId="10" w15:restartNumberingAfterBreak="0">
+  <w:abstractNum w:abstractNumId="11">
     <w:nsid w:val="7DA04981"/>
     <w:multiLevelType w:val="hybridMultilevel"/>
     <w:tmpl w:val="37CE5B22"/>
@@ -2221,7 +2693,7 @@
       </w:rPr>
     </w:lvl>
   </w:abstractNum>
-  <w:abstractNum w:abstractNumId="11" w15:restartNumberingAfterBreak="0">
+  <w:abstractNum w:abstractNumId="12">
     <w:nsid w:val="7FBA5A52"/>
     <w:multiLevelType w:val="hybridMultilevel"/>
     <w:tmpl w:val="BB7C3EC2"/>
@@ -2338,7 +2810,7 @@
     <w:abstractNumId w:val="0"/>
   </w:num>
   <w:num w:numId="2">
-    <w:abstractNumId w:val="8"/>
+    <w:abstractNumId w:val="9"/>
   </w:num>
   <w:num w:numId="3">
     <w:abstractNumId w:val="5"/>
@@ -2347,7 +2819,7 @@
     <w:abstractNumId w:val="1"/>
   </w:num>
   <w:num w:numId="5">
-    <w:abstractNumId w:val="11"/>
+    <w:abstractNumId w:val="12"/>
   </w:num>
   <w:num w:numId="6">
     <w:abstractNumId w:val="7"/>
@@ -2362,23 +2834,26 @@
     <w:abstractNumId w:val="4"/>
   </w:num>
   <w:num w:numId="10">
-    <w:abstractNumId w:val="9"/>
+    <w:abstractNumId w:val="10"/>
   </w:num>
   <w:num w:numId="11">
     <w:abstractNumId w:val="3"/>
   </w:num>
   <w:num w:numId="12">
-    <w:abstractNumId w:val="10"/>
+    <w:abstractNumId w:val="11"/>
+  </w:num>
+  <w:num w:numId="13">
+    <w:abstractNumId w:val="8"/>
   </w:num>
 </w:numbering>
 </file>
 
 <file path=word/styles.xml><?xml version="1.0" encoding="utf-8"?>
-<w:styles xmlns:mc="http://schemas.openxmlformats.org/markup-compatibility/2006" xmlns:r="http://schemas.openxmlformats.org/officeDocument/2006/relationships" xmlns:w="http://schemas.openxmlformats.org/wordprocessingml/2006/main" xmlns:w14="http://schemas.microsoft.com/office/word/2010/wordml" xmlns:w15="http://schemas.microsoft.com/office/word/2012/wordml" mc:Ignorable="w14 w15">
+<w:styles xmlns:mc="http://schemas.openxmlformats.org/markup-compatibility/2006" xmlns:r="http://schemas.openxmlformats.org/officeDocument/2006/relationships" xmlns:w="http://schemas.openxmlformats.org/wordprocessingml/2006/main" xmlns:w14="http://schemas.microsoft.com/office/word/2010/wordml" mc:Ignorable="w14">
   <w:docDefaults>
     <w:rPrDefault>
       <w:rPr>
-        <w:rFonts w:asciiTheme="minorHAnsi" w:eastAsiaTheme="minorHAnsi" w:hAnsiTheme="minorHAnsi" w:cstheme="minorBidi"/>
+        <w:rFonts w:asciiTheme="minorHAnsi" w:eastAsiaTheme="minorEastAsia" w:hAnsiTheme="minorHAnsi" w:cstheme="minorBidi"/>
         <w:sz w:val="22"/>
         <w:szCs w:val="22"/>
         <w:lang w:val="en-CA" w:eastAsia="en-US" w:bidi="ar-SA"/>
@@ -2390,390 +2865,165 @@
       </w:pPr>
     </w:pPrDefault>
   </w:docDefaults>
-  <w:latentStyles w:defLockedState="0" w:defUIPriority="99" w:defSemiHidden="0" w:defUnhideWhenUsed="0" w:defQFormat="0" w:count="371">
-    <w:lsdException w:name="Normal" w:uiPriority="0" w:qFormat="1"/>
-    <w:lsdException w:name="heading 1" w:uiPriority="9" w:qFormat="1"/>
-    <w:lsdException w:name="heading 2" w:semiHidden="1" w:uiPriority="9" w:unhideWhenUsed="1" w:qFormat="1"/>
-    <w:lsdException w:name="heading 3" w:semiHidden="1" w:uiPriority="9" w:unhideWhenUsed="1" w:qFormat="1"/>
-    <w:lsdException w:name="heading 4" w:semiHidden="1" w:uiPriority="9" w:unhideWhenUsed="1" w:qFormat="1"/>
-    <w:lsdException w:name="heading 5" w:semiHidden="1" w:uiPriority="9" w:unhideWhenUsed="1" w:qFormat="1"/>
-    <w:lsdException w:name="heading 6" w:semiHidden="1" w:uiPriority="9" w:unhideWhenUsed="1" w:qFormat="1"/>
-    <w:lsdException w:name="heading 7" w:semiHidden="1" w:uiPriority="9" w:unhideWhenUsed="1" w:qFormat="1"/>
-    <w:lsdException w:name="heading 8" w:semiHidden="1" w:uiPriority="9" w:unhideWhenUsed="1" w:qFormat="1"/>
-    <w:lsdException w:name="heading 9" w:semiHidden="1" w:uiPriority="9" w:unhideWhenUsed="1" w:qFormat="1"/>
-    <w:lsdException w:name="index 1" w:semiHidden="1" w:unhideWhenUsed="1"/>
-    <w:lsdException w:name="index 2" w:semiHidden="1" w:unhideWhenUsed="1"/>
-    <w:lsdException w:name="index 3" w:semiHidden="1" w:unhideWhenUsed="1"/>
-    <w:lsdException w:name="index 4" w:semiHidden="1" w:unhideWhenUsed="1"/>
-    <w:lsdException w:name="index 5" w:semiHidden="1" w:unhideWhenUsed="1"/>
-    <w:lsdException w:name="index 6" w:semiHidden="1" w:unhideWhenUsed="1"/>
-    <w:lsdException w:name="index 7" w:semiHidden="1" w:unhideWhenUsed="1"/>
-    <w:lsdException w:name="index 8" w:semiHidden="1" w:unhideWhenUsed="1"/>
-    <w:lsdException w:name="index 9" w:semiHidden="1" w:unhideWhenUsed="1"/>
-    <w:lsdException w:name="toc 1" w:semiHidden="1" w:uiPriority="39" w:unhideWhenUsed="1"/>
-    <w:lsdException w:name="toc 2" w:semiHidden="1" w:uiPriority="39" w:unhideWhenUsed="1"/>
-    <w:lsdException w:name="toc 3" w:semiHidden="1" w:uiPriority="39" w:unhideWhenUsed="1"/>
-    <w:lsdException w:name="toc 4" w:semiHidden="1" w:uiPriority="39" w:unhideWhenUsed="1"/>
-    <w:lsdException w:name="toc 5" w:semiHidden="1" w:uiPriority="39" w:unhideWhenUsed="1"/>
-    <w:lsdException w:name="toc 6" w:semiHidden="1" w:uiPriority="39" w:unhideWhenUsed="1"/>
-    <w:lsdException w:name="toc 7" w:semiHidden="1" w:uiPriority="39" w:unhideWhenUsed="1"/>
-    <w:lsdException w:name="toc 8" w:semiHidden="1" w:uiPriority="39" w:unhideWhenUsed="1"/>
-    <w:lsdException w:name="toc 9" w:semiHidden="1" w:uiPriority="39" w:unhideWhenUsed="1"/>
-    <w:lsdException w:name="Normal Indent" w:semiHidden="1" w:unhideWhenUsed="1"/>
-    <w:lsdException w:name="footnote text" w:semiHidden="1" w:unhideWhenUsed="1"/>
-    <w:lsdException w:name="annotation text" w:semiHidden="1" w:unhideWhenUsed="1"/>
-    <w:lsdException w:name="header" w:semiHidden="1" w:unhideWhenUsed="1"/>
-    <w:lsdException w:name="footer" w:semiHidden="1" w:unhideWhenUsed="1"/>
-    <w:lsdException w:name="index heading" w:semiHidden="1" w:unhideWhenUsed="1"/>
-    <w:lsdException w:name="caption" w:semiHidden="1" w:uiPriority="35" w:unhideWhenUsed="1" w:qFormat="1"/>
-    <w:lsdException w:name="table of figures" w:semiHidden="1" w:unhideWhenUsed="1"/>
-    <w:lsdException w:name="envelope address" w:semiHidden="1" w:unhideWhenUsed="1"/>
-    <w:lsdException w:name="envelope return" w:semiHidden="1" w:unhideWhenUsed="1"/>
-    <w:lsdException w:name="footnote reference" w:semiHidden="1" w:unhideWhenUsed="1"/>
-    <w:lsdException w:name="annotation reference" w:semiHidden="1" w:unhideWhenUsed="1"/>
-    <w:lsdException w:name="line number" w:semiHidden="1" w:unhideWhenUsed="1"/>
-    <w:lsdException w:name="page number" w:semiHidden="1" w:unhideWhenUsed="1"/>
-    <w:lsdException w:name="endnote reference" w:semiHidden="1" w:unhideWhenUsed="1"/>
-    <w:lsdException w:name="endnote text" w:semiHidden="1" w:unhideWhenUsed="1"/>
-    <w:lsdException w:name="table of authorities" w:semiHidden="1" w:unhideWhenUsed="1"/>
-    <w:lsdException w:name="macro" w:semiHidden="1" w:unhideWhenUsed="1"/>
-    <w:lsdException w:name="toa heading" w:semiHidden="1" w:unhideWhenUsed="1"/>
-    <w:lsdException w:name="List" w:semiHidden="1" w:unhideWhenUsed="1"/>
-    <w:lsdException w:name="List Bullet" w:semiHidden="1" w:unhideWhenUsed="1"/>
-    <w:lsdException w:name="List Number" w:semiHidden="1" w:unhideWhenUsed="1"/>
-    <w:lsdException w:name="List 2" w:semiHidden="1" w:unhideWhenUsed="1"/>
-    <w:lsdException w:name="List 3" w:semiHidden="1" w:unhideWhenUsed="1"/>
-    <w:lsdException w:name="List 4" w:semiHidden="1" w:unhideWhenUsed="1"/>
-    <w:lsdException w:name="List 5" w:semiHidden="1" w:unhideWhenUsed="1"/>
-    <w:lsdException w:name="List Bullet 2" w:semiHidden="1" w:unhideWhenUsed="1"/>
-    <w:lsdException w:name="List Bullet 3" w:semiHidden="1" w:unhideWhenUsed="1"/>
-    <w:lsdException w:name="List Bullet 4" w:semiHidden="1" w:unhideWhenUsed="1"/>
-    <w:lsdException w:name="List Bullet 5" w:semiHidden="1" w:unhideWhenUsed="1"/>
-    <w:lsdException w:name="List Number 2" w:semiHidden="1" w:unhideWhenUsed="1"/>
-    <w:lsdException w:name="List Number 3" w:semiHidden="1" w:unhideWhenUsed="1"/>
-    <w:lsdException w:name="List Number 4" w:semiHidden="1" w:unhideWhenUsed="1"/>
-    <w:lsdException w:name="List Number 5" w:semiHidden="1" w:unhideWhenUsed="1"/>
-    <w:lsdException w:name="Title" w:uiPriority="10" w:qFormat="1"/>
-    <w:lsdException w:name="Closing" w:semiHidden="1" w:unhideWhenUsed="1"/>
-    <w:lsdException w:name="Signature" w:semiHidden="1" w:unhideWhenUsed="1"/>
-    <w:lsdException w:name="Default Paragraph Font" w:semiHidden="1" w:uiPriority="1" w:unhideWhenUsed="1"/>
-    <w:lsdException w:name="Body Text" w:semiHidden="1" w:unhideWhenUsed="1"/>
-    <w:lsdException w:name="Body Text Indent" w:semiHidden="1" w:unhideWhenUsed="1"/>
-    <w:lsdException w:name="List Continue" w:semiHidden="1" w:unhideWhenUsed="1"/>
-    <w:lsdException w:name="List Continue 2" w:semiHidden="1" w:unhideWhenUsed="1"/>
-    <w:lsdException w:name="List Continue 3" w:semiHidden="1" w:unhideWhenUsed="1"/>
-    <w:lsdException w:name="List Continue 4" w:semiHidden="1" w:unhideWhenUsed="1"/>
-    <w:lsdException w:name="List Continue 5" w:semiHidden="1" w:unhideWhenUsed="1"/>
-    <w:lsdException w:name="Message Header" w:semiHidden="1" w:unhideWhenUsed="1"/>
-    <w:lsdException w:name="Subtitle" w:uiPriority="11" w:qFormat="1"/>
-    <w:lsdException w:name="Salutation" w:semiHidden="1" w:unhideWhenUsed="1"/>
-    <w:lsdException w:name="Date" w:semiHidden="1" w:unhideWhenUsed="1"/>
-    <w:lsdException w:name="Body Text First Indent" w:semiHidden="1" w:unhideWhenUsed="1"/>
-    <w:lsdException w:name="Body Text First Indent 2" w:semiHidden="1" w:unhideWhenUsed="1"/>
-    <w:lsdException w:name="Note Heading" w:semiHidden="1" w:unhideWhenUsed="1"/>
-    <w:lsdException w:name="Body Text 2" w:semiHidden="1" w:unhideWhenUsed="1"/>
-    <w:lsdException w:name="Body Text 3" w:semiHidden="1" w:unhideWhenUsed="1"/>
-    <w:lsdException w:name="Body Text Indent 2" w:semiHidden="1" w:unhideWhenUsed="1"/>
-    <w:lsdException w:name="Body Text Indent 3" w:semiHidden="1" w:unhideWhenUsed="1"/>
-    <w:lsdException w:name="Block Text" w:semiHidden="1" w:unhideWhenUsed="1"/>
-    <w:lsdException w:name="Hyperlink" w:semiHidden="1" w:unhideWhenUsed="1"/>
-    <w:lsdException w:name="FollowedHyperlink" w:semiHidden="1" w:unhideWhenUsed="1"/>
-    <w:lsdException w:name="Strong" w:uiPriority="22" w:qFormat="1"/>
-    <w:lsdException w:name="Emphasis" w:uiPriority="20" w:qFormat="1"/>
-    <w:lsdException w:name="Document Map" w:semiHidden="1" w:unhideWhenUsed="1"/>
-    <w:lsdException w:name="Plain Text" w:semiHidden="1" w:unhideWhenUsed="1"/>
-    <w:lsdException w:name="E-mail Signature" w:semiHidden="1" w:unhideWhenUsed="1"/>
-    <w:lsdException w:name="HTML Top of Form" w:semiHidden="1" w:unhideWhenUsed="1"/>
-    <w:lsdException w:name="HTML Bottom of Form" w:semiHidden="1" w:unhideWhenUsed="1"/>
-    <w:lsdException w:name="Normal (Web)" w:semiHidden="1" w:unhideWhenUsed="1"/>
-    <w:lsdException w:name="HTML Acronym" w:semiHidden="1" w:unhideWhenUsed="1"/>
-    <w:lsdException w:name="HTML Address" w:semiHidden="1" w:unhideWhenUsed="1"/>
-    <w:lsdException w:name="HTML Cite" w:semiHidden="1" w:unhideWhenUsed="1"/>
-    <w:lsdException w:name="HTML Code" w:semiHidden="1" w:unhideWhenUsed="1"/>
-    <w:lsdException w:name="HTML Definition" w:semiHidden="1" w:unhideWhenUsed="1"/>
-    <w:lsdException w:name="HTML Keyboard" w:semiHidden="1" w:unhideWhenUsed="1"/>
-    <w:lsdException w:name="HTML Preformatted" w:semiHidden="1" w:unhideWhenUsed="1"/>
-    <w:lsdException w:name="HTML Sample" w:semiHidden="1" w:unhideWhenUsed="1"/>
-    <w:lsdException w:name="HTML Typewriter" w:semiHidden="1" w:unhideWhenUsed="1"/>
-    <w:lsdException w:name="HTML Variable" w:semiHidden="1" w:unhideWhenUsed="1"/>
-    <w:lsdException w:name="Normal Table" w:semiHidden="1" w:unhideWhenUsed="1"/>
-    <w:lsdException w:name="annotation subject" w:semiHidden="1" w:unhideWhenUsed="1"/>
-    <w:lsdException w:name="No List" w:semiHidden="1" w:unhideWhenUsed="1"/>
-    <w:lsdException w:name="Outline List 1" w:semiHidden="1" w:unhideWhenUsed="1"/>
-    <w:lsdException w:name="Outline List 2" w:semiHidden="1" w:unhideWhenUsed="1"/>
-    <w:lsdException w:name="Outline List 3" w:semiHidden="1" w:unhideWhenUsed="1"/>
-    <w:lsdException w:name="Table Simple 1" w:semiHidden="1" w:unhideWhenUsed="1"/>
-    <w:lsdException w:name="Table Simple 2" w:semiHidden="1" w:unhideWhenUsed="1"/>
-    <w:lsdException w:name="Table Simple 3" w:semiHidden="1" w:unhideWhenUsed="1"/>
-    <w:lsdException w:name="Table Classic 1" w:semiHidden="1" w:unhideWhenUsed="1"/>
-    <w:lsdException w:name="Table Classic 2" w:semiHidden="1" w:unhideWhenUsed="1"/>
-    <w:lsdException w:name="Table Classic 3" w:semiHidden="1" w:unhideWhenUsed="1"/>
-    <w:lsdException w:name="Table Classic 4" w:semiHidden="1" w:unhideWhenUsed="1"/>
-    <w:lsdException w:name="Table Colorful 1" w:semiHidden="1" w:unhideWhenUsed="1"/>
-    <w:lsdException w:name="Table Colorful 2" w:semiHidden="1" w:unhideWhenUsed="1"/>
-    <w:lsdException w:name="Table Colorful 3" w:semiHidden="1" w:unhideWhenUsed="1"/>
-    <w:lsdException w:name="Table Columns 1" w:semiHidden="1" w:unhideWhenUsed="1"/>
-    <w:lsdException w:name="Table Columns 2" w:semiHidden="1" w:unhideWhenUsed="1"/>
-    <w:lsdException w:name="Table Columns 3" w:semiHidden="1" w:unhideWhenUsed="1"/>
-    <w:lsdException w:name="Table Columns 4" w:semiHidden="1" w:unhideWhenUsed="1"/>
-    <w:lsdException w:name="Table Columns 5" w:semiHidden="1" w:unhideWhenUsed="1"/>
-    <w:lsdException w:name="Table Grid 1" w:semiHidden="1" w:unhideWhenUsed="1"/>
-    <w:lsdException w:name="Table Grid 2" w:semiHidden="1" w:unhideWhenUsed="1"/>
-    <w:lsdException w:name="Table Grid 3" w:semiHidden="1" w:unhideWhenUsed="1"/>
-    <w:lsdException w:name="Table Grid 4" w:semiHidden="1" w:unhideWhenUsed="1"/>
-    <w:lsdException w:name="Table Grid 5" w:semiHidden="1" w:unhideWhenUsed="1"/>
-    <w:lsdException w:name="Table Grid 6" w:semiHidden="1" w:unhideWhenUsed="1"/>
-    <w:lsdException w:name="Table Grid 7" w:semiHidden="1" w:unhideWhenUsed="1"/>
-    <w:lsdException w:name="Table Grid 8" w:semiHidden="1" w:unhideWhenUsed="1"/>
-    <w:lsdException w:name="Table List 1" w:semiHidden="1" w:unhideWhenUsed="1"/>
-    <w:lsdException w:name="Table List 2" w:semiHidden="1" w:unhideWhenUsed="1"/>
-    <w:lsdException w:name="Table List 3" w:semiHidden="1" w:unhideWhenUsed="1"/>
-    <w:lsdException w:name="Table List 4" w:semiHidden="1" w:unhideWhenUsed="1"/>
-    <w:lsdException w:name="Table List 5" w:semiHidden="1" w:unhideWhenUsed="1"/>
-    <w:lsdException w:name="Table List 6" w:semiHidden="1" w:unhideWhenUsed="1"/>
-    <w:lsdException w:name="Table List 7" w:semiHidden="1" w:unhideWhenUsed="1"/>
-    <w:lsdException w:name="Table List 8" w:semiHidden="1" w:unhideWhenUsed="1"/>
-    <w:lsdException w:name="Table 3D effects 1" w:semiHidden="1" w:unhideWhenUsed="1"/>
-    <w:lsdException w:name="Table 3D effects 2" w:semiHidden="1" w:unhideWhenUsed="1"/>
-    <w:lsdException w:name="Table 3D effects 3" w:semiHidden="1" w:unhideWhenUsed="1"/>
-    <w:lsdException w:name="Table Contemporary" w:semiHidden="1" w:unhideWhenUsed="1"/>
-    <w:lsdException w:name="Table Elegant" w:semiHidden="1" w:unhideWhenUsed="1"/>
-    <w:lsdException w:name="Table Professional" w:semiHidden="1" w:unhideWhenUsed="1"/>
-    <w:lsdException w:name="Table Subtle 1" w:semiHidden="1" w:unhideWhenUsed="1"/>
-    <w:lsdException w:name="Table Subtle 2" w:semiHidden="1" w:unhideWhenUsed="1"/>
-    <w:lsdException w:name="Table Web 1" w:semiHidden="1" w:unhideWhenUsed="1"/>
-    <w:lsdException w:name="Table Web 2" w:semiHidden="1" w:unhideWhenUsed="1"/>
-    <w:lsdException w:name="Table Web 3" w:semiHidden="1" w:unhideWhenUsed="1"/>
-    <w:lsdException w:name="Balloon Text" w:semiHidden="1" w:unhideWhenUsed="1"/>
-    <w:lsdException w:name="Table Grid" w:uiPriority="39"/>
-    <w:lsdException w:name="Table Theme" w:semiHidden="1" w:unhideWhenUsed="1"/>
-    <w:lsdException w:name="Placeholder Text" w:semiHidden="1"/>
-    <w:lsdException w:name="No Spacing" w:uiPriority="1" w:qFormat="1"/>
-    <w:lsdException w:name="Light Shading" w:uiPriority="60"/>
-    <w:lsdException w:name="Light List" w:uiPriority="61"/>
-    <w:lsdException w:name="Light Grid" w:uiPriority="62"/>
-    <w:lsdException w:name="Medium Shading 1" w:uiPriority="63"/>
-    <w:lsdException w:name="Medium Shading 2" w:uiPriority="64"/>
-    <w:lsdException w:name="Medium List 1" w:uiPriority="65"/>
-    <w:lsdException w:name="Medium List 2" w:uiPriority="66"/>
-    <w:lsdException w:name="Medium Grid 1" w:uiPriority="67"/>
-    <w:lsdException w:name="Medium Grid 2" w:uiPriority="68"/>
-    <w:lsdException w:name="Medium Grid 3" w:uiPriority="69"/>
-    <w:lsdException w:name="Dark List" w:uiPriority="70"/>
-    <w:lsdException w:name="Colorful Shading" w:uiPriority="71"/>
-    <w:lsdException w:name="Colorful List" w:uiPriority="72"/>
-    <w:lsdException w:name="Colorful Grid" w:uiPriority="73"/>
-    <w:lsdException w:name="Light Shading Accent 1" w:uiPriority="60"/>
-    <w:lsdException w:name="Light List Accent 1" w:uiPriority="61"/>
-    <w:lsdException w:name="Light Grid Accent 1" w:uiPriority="62"/>
-    <w:lsdException w:name="Medium Shading 1 Accent 1" w:uiPriority="63"/>
-    <w:lsdException w:name="Medium Shading 2 Accent 1" w:uiPriority="64"/>
-    <w:lsdException w:name="Medium List 1 Accent 1" w:uiPriority="65"/>
-    <w:lsdException w:name="Revision" w:semiHidden="1"/>
-    <w:lsdException w:name="List Paragraph" w:uiPriority="34" w:qFormat="1"/>
-    <w:lsdException w:name="Quote" w:uiPriority="29" w:qFormat="1"/>
-    <w:lsdException w:name="Intense Quote" w:uiPriority="30" w:qFormat="1"/>
-    <w:lsdException w:name="Medium List 2 Accent 1" w:uiPriority="66"/>
-    <w:lsdException w:name="Medium Grid 1 Accent 1" w:uiPriority="67"/>
-    <w:lsdException w:name="Medium Grid 2 Accent 1" w:uiPriority="68"/>
-    <w:lsdException w:name="Medium Grid 3 Accent 1" w:uiPriority="69"/>
-    <w:lsdException w:name="Dark List Accent 1" w:uiPriority="70"/>
-    <w:lsdException w:name="Colorful Shading Accent 1" w:uiPriority="71"/>
-    <w:lsdException w:name="Colorful List Accent 1" w:uiPriority="72"/>
-    <w:lsdException w:name="Colorful Grid Accent 1" w:uiPriority="73"/>
-    <w:lsdException w:name="Light Shading Accent 2" w:uiPriority="60"/>
-    <w:lsdException w:name="Light List Accent 2" w:uiPriority="61"/>
-    <w:lsdException w:name="Light Grid Accent 2" w:uiPriority="62"/>
-    <w:lsdException w:name="Medium Shading 1 Accent 2" w:uiPriority="63"/>
-    <w:lsdException w:name="Medium Shading 2 Accent 2" w:uiPriority="64"/>
-    <w:lsdException w:name="Medium List 1 Accent 2" w:uiPriority="65"/>
-    <w:lsdException w:name="Medium List 2 Accent 2" w:uiPriority="66"/>
-    <w:lsdException w:name="Medium Grid 1 Accent 2" w:uiPriority="67"/>
-    <w:lsdException w:name="Medium Grid 2 Accent 2" w:uiPriority="68"/>
-    <w:lsdException w:name="Medium Grid 3 Accent 2" w:uiPriority="69"/>
-    <w:lsdException w:name="Dark List Accent 2" w:uiPriority="70"/>
-    <w:lsdException w:name="Colorful Shading Accent 2" w:uiPriority="71"/>
-    <w:lsdException w:name="Colorful List Accent 2" w:uiPriority="72"/>
-    <w:lsdException w:name="Colorful Grid Accent 2" w:uiPriority="73"/>
-    <w:lsdException w:name="Light Shading Accent 3" w:uiPriority="60"/>
-    <w:lsdException w:name="Light List Accent 3" w:uiPriority="61"/>
-    <w:lsdException w:name="Light Grid Accent 3" w:uiPriority="62"/>
-    <w:lsdException w:name="Medium Shading 1 Accent 3" w:uiPriority="63"/>
-    <w:lsdException w:name="Medium Shading 2 Accent 3" w:uiPriority="64"/>
-    <w:lsdException w:name="Medium List 1 Accent 3" w:uiPriority="65"/>
-    <w:lsdException w:name="Medium List 2 Accent 3" w:uiPriority="66"/>
-    <w:lsdException w:name="Medium Grid 1 Accent 3" w:uiPriority="67"/>
-    <w:lsdException w:name="Medium Grid 2 Accent 3" w:uiPriority="68"/>
-    <w:lsdException w:name="Medium Grid 3 Accent 3" w:uiPriority="69"/>
-    <w:lsdException w:name="Dark List Accent 3" w:uiPriority="70"/>
-    <w:lsdException w:name="Colorful Shading Accent 3" w:uiPriority="71"/>
-    <w:lsdException w:name="Colorful List Accent 3" w:uiPriority="72"/>
-    <w:lsdException w:name="Colorful Grid Accent 3" w:uiPriority="73"/>
-    <w:lsdException w:name="Light Shading Accent 4" w:uiPriority="60"/>
-    <w:lsdException w:name="Light List Accent 4" w:uiPriority="61"/>
-    <w:lsdException w:name="Light Grid Accent 4" w:uiPriority="62"/>
-    <w:lsdException w:name="Medium Shading 1 Accent 4" w:uiPriority="63"/>
-    <w:lsdException w:name="Medium Shading 2 Accent 4" w:uiPriority="64"/>
-    <w:lsdException w:name="Medium List 1 Accent 4" w:uiPriority="65"/>
-    <w:lsdException w:name="Medium List 2 Accent 4" w:uiPriority="66"/>
-    <w:lsdException w:name="Medium Grid 1 Accent 4" w:uiPriority="67"/>
-    <w:lsdException w:name="Medium Grid 2 Accent 4" w:uiPriority="68"/>
-    <w:lsdException w:name="Medium Grid 3 Accent 4" w:uiPriority="69"/>
-    <w:lsdException w:name="Dark List Accent 4" w:uiPriority="70"/>
-    <w:lsdException w:name="Colorful Shading Accent 4" w:uiPriority="71"/>
-    <w:lsdException w:name="Colorful List Accent 4" w:uiPriority="72"/>
-    <w:lsdException w:name="Colorful Grid Accent 4" w:uiPriority="73"/>
-    <w:lsdException w:name="Light Shading Accent 5" w:uiPriority="60"/>
-    <w:lsdException w:name="Light List Accent 5" w:uiPriority="61"/>
-    <w:lsdException w:name="Light Grid Accent 5" w:uiPriority="62"/>
-    <w:lsdException w:name="Medium Shading 1 Accent 5" w:uiPriority="63"/>
-    <w:lsdException w:name="Medium Shading 2 Accent 5" w:uiPriority="64"/>
-    <w:lsdException w:name="Medium List 1 Accent 5" w:uiPriority="65"/>
-    <w:lsdException w:name="Medium List 2 Accent 5" w:uiPriority="66"/>
-    <w:lsdException w:name="Medium Grid 1 Accent 5" w:uiPriority="67"/>
-    <w:lsdException w:name="Medium Grid 2 Accent 5" w:uiPriority="68"/>
-    <w:lsdException w:name="Medium Grid 3 Accent 5" w:uiPriority="69"/>
-    <w:lsdException w:name="Dark List Accent 5" w:uiPriority="70"/>
-    <w:lsdException w:name="Colorful Shading Accent 5" w:uiPriority="71"/>
-    <w:lsdException w:name="Colorful List Accent 5" w:uiPriority="72"/>
-    <w:lsdException w:name="Colorful Grid Accent 5" w:uiPriority="73"/>
-    <w:lsdException w:name="Light Shading Accent 6" w:uiPriority="60"/>
-    <w:lsdException w:name="Light List Accent 6" w:uiPriority="61"/>
-    <w:lsdException w:name="Light Grid Accent 6" w:uiPriority="62"/>
-    <w:lsdException w:name="Medium Shading 1 Accent 6" w:uiPriority="63"/>
-    <w:lsdException w:name="Medium Shading 2 Accent 6" w:uiPriority="64"/>
-    <w:lsdException w:name="Medium List 1 Accent 6" w:uiPriority="65"/>
-    <w:lsdException w:name="Medium List 2 Accent 6" w:uiPriority="66"/>
-    <w:lsdException w:name="Medium Grid 1 Accent 6" w:uiPriority="67"/>
-    <w:lsdException w:name="Medium Grid 2 Accent 6" w:uiPriority="68"/>
-    <w:lsdException w:name="Medium Grid 3 Accent 6" w:uiPriority="69"/>
-    <w:lsdException w:name="Dark List Accent 6" w:uiPriority="70"/>
-    <w:lsdException w:name="Colorful Shading Accent 6" w:uiPriority="71"/>
-    <w:lsdException w:name="Colorful List Accent 6" w:uiPriority="72"/>
-    <w:lsdException w:name="Colorful Grid Accent 6" w:uiPriority="73"/>
-    <w:lsdException w:name="Subtle Emphasis" w:uiPriority="19" w:qFormat="1"/>
-    <w:lsdException w:name="Intense Emphasis" w:uiPriority="21" w:qFormat="1"/>
-    <w:lsdException w:name="Subtle Reference" w:uiPriority="31" w:qFormat="1"/>
-    <w:lsdException w:name="Intense Reference" w:uiPriority="32" w:qFormat="1"/>
-    <w:lsdException w:name="Book Title" w:uiPriority="33" w:qFormat="1"/>
-    <w:lsdException w:name="Bibliography" w:semiHidden="1" w:uiPriority="37" w:unhideWhenUsed="1"/>
-    <w:lsdException w:name="TOC Heading" w:semiHidden="1" w:uiPriority="39" w:unhideWhenUsed="1" w:qFormat="1"/>
-    <w:lsdException w:name="Plain Table 1" w:uiPriority="41"/>
-    <w:lsdException w:name="Plain Table 2" w:uiPriority="42"/>
-    <w:lsdException w:name="Plain Table 3" w:uiPriority="43"/>
-    <w:lsdException w:name="Plain Table 4" w:uiPriority="44"/>
-    <w:lsdException w:name="Plain Table 5" w:uiPriority="45"/>
-    <w:lsdException w:name="Grid Table Light" w:uiPriority="40"/>
-    <w:lsdException w:name="Grid Table 1 Light" w:uiPriority="46"/>
-    <w:lsdException w:name="Grid Table 2" w:uiPriority="47"/>
-    <w:lsdException w:name="Grid Table 3" w:uiPriority="48"/>
-    <w:lsdException w:name="Grid Table 4" w:uiPriority="49"/>
-    <w:lsdException w:name="Grid Table 5 Dark" w:uiPriority="50"/>
-    <w:lsdException w:name="Grid Table 6 Colorful" w:uiPriority="51"/>
-    <w:lsdException w:name="Grid Table 7 Colorful" w:uiPriority="52"/>
-    <w:lsdException w:name="Grid Table 1 Light Accent 1" w:uiPriority="46"/>
-    <w:lsdException w:name="Grid Table 2 Accent 1" w:uiPriority="47"/>
-    <w:lsdException w:name="Grid Table 3 Accent 1" w:uiPriority="48"/>
-    <w:lsdException w:name="Grid Table 4 Accent 1" w:uiPriority="49"/>
-    <w:lsdException w:name="Grid Table 5 Dark Accent 1" w:uiPriority="50"/>
-    <w:lsdException w:name="Grid Table 6 Colorful Accent 1" w:uiPriority="51"/>
-    <w:lsdException w:name="Grid Table 7 Colorful Accent 1" w:uiPriority="52"/>
-    <w:lsdException w:name="Grid Table 1 Light Accent 2" w:uiPriority="46"/>
-    <w:lsdException w:name="Grid Table 2 Accent 2" w:uiPriority="47"/>
-    <w:lsdException w:name="Grid Table 3 Accent 2" w:uiPriority="48"/>
-    <w:lsdException w:name="Grid Table 4 Accent 2" w:uiPriority="49"/>
-    <w:lsdException w:name="Grid Table 5 Dark Accent 2" w:uiPriority="50"/>
-    <w:lsdException w:name="Grid Table 6 Colorful Accent 2" w:uiPriority="51"/>
-    <w:lsdException w:name="Grid Table 7 Colorful Accent 2" w:uiPriority="52"/>
-    <w:lsdException w:name="Grid Table 1 Light Accent 3" w:uiPriority="46"/>
-    <w:lsdException w:name="Grid Table 2 Accent 3" w:uiPriority="47"/>
-    <w:lsdException w:name="Grid Table 3 Accent 3" w:uiPriority="48"/>
-    <w:lsdException w:name="Grid Table 4 Accent 3" w:uiPriority="49"/>
-    <w:lsdException w:name="Grid Table 5 Dark Accent 3" w:uiPriority="50"/>
-    <w:lsdException w:name="Grid Table 6 Colorful Accent 3" w:uiPriority="51"/>
-    <w:lsdException w:name="Grid Table 7 Colorful Accent 3" w:uiPriority="52"/>
-    <w:lsdException w:name="Grid Table 1 Light Accent 4" w:uiPriority="46"/>
-    <w:lsdException w:name="Grid Table 2 Accent 4" w:uiPriority="47"/>
-    <w:lsdException w:name="Grid Table 3 Accent 4" w:uiPriority="48"/>
-    <w:lsdException w:name="Grid Table 4 Accent 4" w:uiPriority="49"/>
-    <w:lsdException w:name="Grid Table 5 Dark Accent 4" w:uiPriority="50"/>
-    <w:lsdException w:name="Grid Table 6 Colorful Accent 4" w:uiPriority="51"/>
-    <w:lsdException w:name="Grid Table 7 Colorful Accent 4" w:uiPriority="52"/>
-    <w:lsdException w:name="Grid Table 1 Light Accent 5" w:uiPriority="46"/>
-    <w:lsdException w:name="Grid Table 2 Accent 5" w:uiPriority="47"/>
-    <w:lsdException w:name="Grid Table 3 Accent 5" w:uiPriority="48"/>
-    <w:lsdException w:name="Grid Table 4 Accent 5" w:uiPriority="49"/>
-    <w:lsdException w:name="Grid Table 5 Dark Accent 5" w:uiPriority="50"/>
-    <w:lsdException w:name="Grid Table 6 Colorful Accent 5" w:uiPriority="51"/>
-    <w:lsdException w:name="Grid Table 7 Colorful Accent 5" w:uiPriority="52"/>
-    <w:lsdException w:name="Grid Table 1 Light Accent 6" w:uiPriority="46"/>
-    <w:lsdException w:name="Grid Table 2 Accent 6" w:uiPriority="47"/>
-    <w:lsdException w:name="Grid Table 3 Accent 6" w:uiPriority="48"/>
-    <w:lsdException w:name="Grid Table 4 Accent 6" w:uiPriority="49"/>
-    <w:lsdException w:name="Grid Table 5 Dark Accent 6" w:uiPriority="50"/>
-    <w:lsdException w:name="Grid Table 6 Colorful Accent 6" w:uiPriority="51"/>
-    <w:lsdException w:name="Grid Table 7 Colorful Accent 6" w:uiPriority="52"/>
-    <w:lsdException w:name="List Table 1 Light" w:uiPriority="46"/>
-    <w:lsdException w:name="List Table 2" w:uiPriority="47"/>
-    <w:lsdException w:name="List Table 3" w:uiPriority="48"/>
-    <w:lsdException w:name="List Table 4" w:uiPriority="49"/>
-    <w:lsdException w:name="List Table 5 Dark" w:uiPriority="50"/>
-    <w:lsdException w:name="List Table 6 Colorful" w:uiPriority="51"/>
-    <w:lsdException w:name="List Table 7 Colorful" w:uiPriority="52"/>
-    <w:lsdException w:name="List Table 1 Light Accent 1" w:uiPriority="46"/>
-    <w:lsdException w:name="List Table 2 Accent 1" w:uiPriority="47"/>
-    <w:lsdException w:name="List Table 3 Accent 1" w:uiPriority="48"/>
-    <w:lsdException w:name="List Table 4 Accent 1" w:uiPriority="49"/>
-    <w:lsdException w:name="List Table 5 Dark Accent 1" w:uiPriority="50"/>
-    <w:lsdException w:name="List Table 6 Colorful Accent 1" w:uiPriority="51"/>
-    <w:lsdException w:name="List Table 7 Colorful Accent 1" w:uiPriority="52"/>
-    <w:lsdException w:name="List Table 1 Light Accent 2" w:uiPriority="46"/>
-    <w:lsdException w:name="List Table 2 Accent 2" w:uiPriority="47"/>
-    <w:lsdException w:name="List Table 3 Accent 2" w:uiPriority="48"/>
-    <w:lsdException w:name="List Table 4 Accent 2" w:uiPriority="49"/>
-    <w:lsdException w:name="List Table 5 Dark Accent 2" w:uiPriority="50"/>
-    <w:lsdException w:name="List Table 6 Colorful Accent 2" w:uiPriority="51"/>
-    <w:lsdException w:name="List Table 7 Colorful Accent 2" w:uiPriority="52"/>
-    <w:lsdException w:name="List Table 1 Light Accent 3" w:uiPriority="46"/>
-    <w:lsdException w:name="List Table 2 Accent 3" w:uiPriority="47"/>
-    <w:lsdException w:name="List Table 3 Accent 3" w:uiPriority="48"/>
-    <w:lsdException w:name="List Table 4 Accent 3" w:uiPriority="49"/>
-    <w:lsdException w:name="List Table 5 Dark Accent 3" w:uiPriority="50"/>
-    <w:lsdException w:name="List Table 6 Colorful Accent 3" w:uiPriority="51"/>
-    <w:lsdException w:name="List Table 7 Colorful Accent 3" w:uiPriority="52"/>
-    <w:lsdException w:name="List Table 1 Light Accent 4" w:uiPriority="46"/>
-    <w:lsdException w:name="List Table 2 Accent 4" w:uiPriority="47"/>
-    <w:lsdException w:name="List Table 3 Accent 4" w:uiPriority="48"/>
-    <w:lsdException w:name="List Table 4 Accent 4" w:uiPriority="49"/>
-    <w:lsdException w:name="List Table 5 Dark Accent 4" w:uiPriority="50"/>
-    <w:lsdException w:name="List Table 6 Colorful Accent 4" w:uiPriority="51"/>
-    <w:lsdException w:name="List Table 7 Colorful Accent 4" w:uiPriority="52"/>
-    <w:lsdException w:name="List Table 1 Light Accent 5" w:uiPriority="46"/>
-    <w:lsdException w:name="List Table 2 Accent 5" w:uiPriority="47"/>
-    <w:lsdException w:name="List Table 3 Accent 5" w:uiPriority="48"/>
-    <w:lsdException w:name="List Table 4 Accent 5" w:uiPriority="49"/>
-    <w:lsdException w:name="List Table 5 Dark Accent 5" w:uiPriority="50"/>
-    <w:lsdException w:name="List Table 6 Colorful Accent 5" w:uiPriority="51"/>
-    <w:lsdException w:name="List Table 7 Colorful Accent 5" w:uiPriority="52"/>
-    <w:lsdException w:name="List Table 1 Light Accent 6" w:uiPriority="46"/>
-    <w:lsdException w:name="List Table 2 Accent 6" w:uiPriority="47"/>
-    <w:lsdException w:name="List Table 3 Accent 6" w:uiPriority="48"/>
-    <w:lsdException w:name="List Table 4 Accent 6" w:uiPriority="49"/>
-    <w:lsdException w:name="List Table 5 Dark Accent 6" w:uiPriority="50"/>
-    <w:lsdException w:name="List Table 6 Colorful Accent 6" w:uiPriority="51"/>
-    <w:lsdException w:name="List Table 7 Colorful Accent 6" w:uiPriority="52"/>
+  <w:latentStyles w:defLockedState="0" w:defUIPriority="99" w:defSemiHidden="1" w:defUnhideWhenUsed="1" w:defQFormat="0" w:count="276">
+    <w:lsdException w:name="Normal" w:semiHidden="0" w:uiPriority="0" w:unhideWhenUsed="0" w:qFormat="1"/>
+    <w:lsdException w:name="heading 1" w:semiHidden="0" w:uiPriority="9" w:unhideWhenUsed="0" w:qFormat="1"/>
+    <w:lsdException w:name="heading 2" w:uiPriority="9" w:qFormat="1"/>
+    <w:lsdException w:name="heading 3" w:uiPriority="9" w:qFormat="1"/>
+    <w:lsdException w:name="heading 4" w:uiPriority="9" w:qFormat="1"/>
+    <w:lsdException w:name="heading 5" w:uiPriority="9" w:qFormat="1"/>
+    <w:lsdException w:name="heading 6" w:uiPriority="9" w:qFormat="1"/>
+    <w:lsdException w:name="heading 7" w:uiPriority="9" w:qFormat="1"/>
+    <w:lsdException w:name="heading 8" w:uiPriority="9" w:qFormat="1"/>
+    <w:lsdException w:name="heading 9" w:uiPriority="9" w:qFormat="1"/>
+    <w:lsdException w:name="toc 1" w:uiPriority="39"/>
+    <w:lsdException w:name="toc 2" w:uiPriority="39"/>
+    <w:lsdException w:name="toc 3" w:uiPriority="39"/>
+    <w:lsdException w:name="toc 4" w:uiPriority="39"/>
+    <w:lsdException w:name="toc 5" w:uiPriority="39"/>
+    <w:lsdException w:name="toc 6" w:uiPriority="39"/>
+    <w:lsdException w:name="toc 7" w:uiPriority="39"/>
+    <w:lsdException w:name="toc 8" w:uiPriority="39"/>
+    <w:lsdException w:name="toc 9" w:uiPriority="39"/>
+    <w:lsdException w:name="caption" w:uiPriority="35" w:qFormat="1"/>
+    <w:lsdException w:name="Title" w:semiHidden="0" w:uiPriority="10" w:unhideWhenUsed="0" w:qFormat="1"/>
+    <w:lsdException w:name="Default Paragraph Font" w:uiPriority="1"/>
+    <w:lsdException w:name="Subtitle" w:semiHidden="0" w:uiPriority="11" w:unhideWhenUsed="0" w:qFormat="1"/>
+    <w:lsdException w:name="Strong" w:semiHidden="0" w:uiPriority="22" w:unhideWhenUsed="0" w:qFormat="1"/>
+    <w:lsdException w:name="Emphasis" w:semiHidden="0" w:uiPriority="20" w:unhideWhenUsed="0" w:qFormat="1"/>
+    <w:lsdException w:name="Table Grid" w:semiHidden="0" w:uiPriority="39" w:unhideWhenUsed="0"/>
+    <w:lsdException w:name="Note Level 1" w:semiHidden="0" w:unhideWhenUsed="0"/>
+    <w:lsdException w:name="Note Level 2" w:semiHidden="0" w:unhideWhenUsed="0"/>
+    <w:lsdException w:name="Note Level 3" w:semiHidden="0" w:unhideWhenUsed="0"/>
+    <w:lsdException w:name="Note Level 4" w:semiHidden="0" w:unhideWhenUsed="0"/>
+    <w:lsdException w:name="Note Level 5" w:semiHidden="0" w:unhideWhenUsed="0"/>
+    <w:lsdException w:name="Note Level 6" w:semiHidden="0" w:unhideWhenUsed="0"/>
+    <w:lsdException w:name="Note Level 7" w:semiHidden="0" w:unhideWhenUsed="0"/>
+    <w:lsdException w:name="Note Level 8" w:semiHidden="0" w:unhideWhenUsed="0"/>
+    <w:lsdException w:name="Note Level 9" w:semiHidden="0" w:unhideWhenUsed="0"/>
+    <w:lsdException w:name="Placeholder Text" w:unhideWhenUsed="0"/>
+    <w:lsdException w:name="No Spacing" w:semiHidden="0" w:uiPriority="1" w:unhideWhenUsed="0" w:qFormat="1"/>
+    <w:lsdException w:name="Light Shading" w:semiHidden="0" w:uiPriority="60" w:unhideWhenUsed="0"/>
+    <w:lsdException w:name="Light List" w:semiHidden="0" w:uiPriority="61" w:unhideWhenUsed="0"/>
+    <w:lsdException w:name="Light Grid" w:semiHidden="0" w:uiPriority="62" w:unhideWhenUsed="0"/>
+    <w:lsdException w:name="Medium Shading 1" w:semiHidden="0" w:uiPriority="63" w:unhideWhenUsed="0"/>
+    <w:lsdException w:name="Medium Shading 2" w:semiHidden="0" w:uiPriority="64" w:unhideWhenUsed="0"/>
+    <w:lsdException w:name="Medium List 1" w:semiHidden="0" w:uiPriority="65" w:unhideWhenUsed="0"/>
+    <w:lsdException w:name="Medium List 2" w:semiHidden="0" w:uiPriority="66" w:unhideWhenUsed="0"/>
+    <w:lsdException w:name="Medium Grid 1" w:semiHidden="0" w:uiPriority="67" w:unhideWhenUsed="0"/>
+    <w:lsdException w:name="Medium Grid 2" w:semiHidden="0" w:uiPriority="68" w:unhideWhenUsed="0"/>
+    <w:lsdException w:name="Medium Grid 3" w:semiHidden="0" w:uiPriority="69" w:unhideWhenUsed="0"/>
+    <w:lsdException w:name="Dark List" w:semiHidden="0" w:uiPriority="70" w:unhideWhenUsed="0"/>
+    <w:lsdException w:name="Colorful Shading" w:semiHidden="0" w:uiPriority="71" w:unhideWhenUsed="0"/>
+    <w:lsdException w:name="Colorful List" w:semiHidden="0" w:uiPriority="72" w:unhideWhenUsed="0"/>
+    <w:lsdException w:name="Colorful Grid" w:semiHidden="0" w:uiPriority="73" w:unhideWhenUsed="0"/>
+    <w:lsdException w:name="Light Shading Accent 1" w:semiHidden="0" w:uiPriority="60" w:unhideWhenUsed="0"/>
+    <w:lsdException w:name="Light List Accent 1" w:semiHidden="0" w:uiPriority="61" w:unhideWhenUsed="0"/>
+    <w:lsdException w:name="Light Grid Accent 1" w:semiHidden="0" w:uiPriority="62" w:unhideWhenUsed="0"/>
+    <w:lsdException w:name="Medium Shading 1 Accent 1" w:semiHidden="0" w:uiPriority="63" w:unhideWhenUsed="0"/>
+    <w:lsdException w:name="Medium Shading 2 Accent 1" w:semiHidden="0" w:uiPriority="64" w:unhideWhenUsed="0"/>
+    <w:lsdException w:name="Medium List 1 Accent 1" w:semiHidden="0" w:uiPriority="65" w:unhideWhenUsed="0"/>
+    <w:lsdException w:name="Revision" w:unhideWhenUsed="0"/>
+    <w:lsdException w:name="List Paragraph" w:semiHidden="0" w:uiPriority="34" w:unhideWhenUsed="0" w:qFormat="1"/>
+    <w:lsdException w:name="Quote" w:semiHidden="0" w:uiPriority="29" w:unhideWhenUsed="0" w:qFormat="1"/>
+    <w:lsdException w:name="Intense Quote" w:semiHidden="0" w:uiPriority="30" w:unhideWhenUsed="0" w:qFormat="1"/>
+    <w:lsdException w:name="Medium List 2 Accent 1" w:semiHidden="0" w:uiPriority="66" w:unhideWhenUsed="0"/>
+    <w:lsdException w:name="Medium Grid 1 Accent 1" w:semiHidden="0" w:uiPriority="67" w:unhideWhenUsed="0"/>
+    <w:lsdException w:name="Medium Grid 2 Accent 1" w:semiHidden="0" w:uiPriority="68" w:unhideWhenUsed="0"/>
+    <w:lsdException w:name="Medium Grid 3 Accent 1" w:semiHidden="0" w:uiPriority="69" w:unhideWhenUsed="0"/>
+    <w:lsdException w:name="Dark List Accent 1" w:semiHidden="0" w:uiPriority="70" w:unhideWhenUsed="0"/>
+    <w:lsdException w:name="Colorful Shading Accent 1" w:semiHidden="0" w:uiPriority="71" w:unhideWhenUsed="0"/>
+    <w:lsdException w:name="Colorful List Accent 1" w:semiHidden="0" w:uiPriority="72" w:unhideWhenUsed="0"/>
+    <w:lsdException w:name="Colorful Grid Accent 1" w:semiHidden="0" w:uiPriority="73" w:unhideWhenUsed="0"/>
+    <w:lsdException w:name="Light Shading Accent 2" w:semiHidden="0" w:uiPriority="60" w:unhideWhenUsed="0"/>
+    <w:lsdException w:name="Light List Accent 2" w:semiHidden="0" w:uiPriority="61" w:unhideWhenUsed="0"/>
+    <w:lsdException w:name="Light Grid Accent 2" w:semiHidden="0" w:uiPriority="62" w:unhideWhenUsed="0"/>
+    <w:lsdException w:name="Medium Shading 1 Accent 2" w:semiHidden="0" w:uiPriority="63" w:unhideWhenUsed="0"/>
+    <w:lsdException w:name="Medium Shading 2 Accent 2" w:semiHidden="0" w:uiPriority="64" w:unhideWhenUsed="0"/>
+    <w:lsdException w:name="Medium List 1 Accent 2" w:semiHidden="0" w:uiPriority="65" w:unhideWhenUsed="0"/>
+    <w:lsdException w:name="Medium List 2 Accent 2" w:semiHidden="0" w:uiPriority="66" w:unhideWhenUsed="0"/>
+    <w:lsdException w:name="Medium Grid 1 Accent 2" w:semiHidden="0" w:uiPriority="67" w:unhideWhenUsed="0"/>
+    <w:lsdException w:name="Medium Grid 2 Accent 2" w:semiHidden="0" w:uiPriority="68" w:unhideWhenUsed="0"/>
+    <w:lsdException w:name="Medium Grid 3 Accent 2" w:semiHidden="0" w:uiPriority="69" w:unhideWhenUsed="0"/>
+    <w:lsdException w:name="Dark List Accent 2" w:semiHidden="0" w:uiPriority="70" w:unhideWhenUsed="0"/>
+    <w:lsdException w:name="Colorful Shading Accent 2" w:semiHidden="0" w:uiPriority="71" w:unhideWhenUsed="0"/>
+    <w:lsdException w:name="Colorful List Accent 2" w:semiHidden="0" w:uiPriority="72" w:unhideWhenUsed="0"/>
+    <w:lsdException w:name="Colorful Grid Accent 2" w:semiHidden="0" w:uiPriority="73" w:unhideWhenUsed="0"/>
+    <w:lsdException w:name="Light Shading Accent 3" w:semiHidden="0" w:uiPriority="60" w:unhideWhenUsed="0"/>
+    <w:lsdException w:name="Light List Accent 3" w:semiHidden="0" w:uiPriority="61" w:unhideWhenUsed="0"/>
+    <w:lsdException w:name="Light Grid Accent 3" w:semiHidden="0" w:uiPriority="62" w:unhideWhenUsed="0"/>
+    <w:lsdException w:name="Medium Shading 1 Accent 3" w:semiHidden="0" w:uiPriority="63" w:unhideWhenUsed="0"/>
+    <w:lsdException w:name="Medium Shading 2 Accent 3" w:semiHidden="0" w:uiPriority="64" w:unhideWhenUsed="0"/>
+    <w:lsdException w:name="Medium List 1 Accent 3" w:semiHidden="0" w:uiPriority="65" w:unhideWhenUsed="0"/>
+    <w:lsdException w:name="Medium List 2 Accent 3" w:semiHidden="0" w:uiPriority="66" w:unhideWhenUsed="0"/>
+    <w:lsdException w:name="Medium Grid 1 Accent 3" w:semiHidden="0" w:uiPriority="67" w:unhideWhenUsed="0"/>
+    <w:lsdException w:name="Medium Grid 2 Accent 3" w:semiHidden="0" w:uiPriority="68" w:unhideWhenUsed="0"/>
+    <w:lsdException w:name="Medium Grid 3 Accent 3" w:semiHidden="0" w:uiPriority="69" w:unhideWhenUsed="0"/>
+    <w:lsdException w:name="Dark List Accent 3" w:semiHidden="0" w:uiPriority="70" w:unhideWhenUsed="0"/>
+    <w:lsdException w:name="Colorful Shading Accent 3" w:semiHidden="0" w:uiPriority="71" w:unhideWhenUsed="0"/>
+    <w:lsdException w:name="Colorful List Accent 3" w:semiHidden="0" w:uiPriority="72" w:unhideWhenUsed="0"/>
+    <w:lsdException w:name="Colorful Grid Accent 3" w:semiHidden="0" w:uiPriority="73" w:unhideWhenUsed="0"/>
+    <w:lsdException w:name="Light Shading Accent 4" w:semiHidden="0" w:uiPriority="60" w:unhideWhenUsed="0"/>
+    <w:lsdException w:name="Light List Accent 4" w:semiHidden="0" w:uiPriority="61" w:unhideWhenUsed="0"/>
+    <w:lsdException w:name="Light Grid Accent 4" w:semiHidden="0" w:uiPriority="62" w:unhideWhenUsed="0"/>
+    <w:lsdException w:name="Medium Shading 1 Accent 4" w:semiHidden="0" w:uiPriority="63" w:unhideWhenUsed="0"/>
+    <w:lsdException w:name="Medium Shading 2 Accent 4" w:semiHidden="0" w:uiPriority="64" w:unhideWhenUsed="0"/>
+    <w:lsdException w:name="Medium List 1 Accent 4" w:semiHidden="0" w:uiPriority="65" w:unhideWhenUsed="0"/>
+    <w:lsdException w:name="Medium List 2 Accent 4" w:semiHidden="0" w:uiPriority="66" w:unhideWhenUsed="0"/>
+    <w:lsdException w:name="Medium Grid 1 Accent 4" w:semiHidden="0" w:uiPriority="67" w:unhideWhenUsed="0"/>
+    <w:lsdException w:name="Medium Grid 2 Accent 4" w:semiHidden="0" w:uiPriority="68" w:unhideWhenUsed="0"/>
+    <w:lsdException w:name="Medium Grid 3 Accent 4" w:semiHidden="0" w:uiPriority="69" w:unhideWhenUsed="0"/>
+    <w:lsdException w:name="Dark List Accent 4" w:semiHidden="0" w:uiPriority="70" w:unhideWhenUsed="0"/>
+    <w:lsdException w:name="Colorful Shading Accent 4" w:semiHidden="0" w:uiPriority="71" w:unhideWhenUsed="0"/>
+    <w:lsdException w:name="Colorful List Accent 4" w:semiHidden="0" w:uiPriority="72" w:unhideWhenUsed="0"/>
+    <w:lsdException w:name="Colorful Grid Accent 4" w:semiHidden="0" w:uiPriority="73" w:unhideWhenUsed="0"/>
+    <w:lsdException w:name="Light Shading Accent 5" w:semiHidden="0" w:uiPriority="60" w:unhideWhenUsed="0"/>
+    <w:lsdException w:name="Light List Accent 5" w:semiHidden="0" w:uiPriority="61" w:unhideWhenUsed="0"/>
+    <w:lsdException w:name="Light Grid Accent 5" w:semiHidden="0" w:uiPriority="62" w:unhideWhenUsed="0"/>
+    <w:lsdException w:name="Medium Shading 1 Accent 5" w:semiHidden="0" w:uiPriority="63" w:unhideWhenUsed="0"/>
+    <w:lsdException w:name="Medium Shading 2 Accent 5" w:semiHidden="0" w:uiPriority="64" w:unhideWhenUsed="0"/>
+    <w:lsdException w:name="Medium List 1 Accent 5" w:semiHidden="0" w:uiPriority="65" w:unhideWhenUsed="0"/>
+    <w:lsdException w:name="Medium List 2 Accent 5" w:semiHidden="0" w:uiPriority="66" w:unhideWhenUsed="0"/>
+    <w:lsdException w:name="Medium Grid 1 Accent 5" w:semiHidden="0" w:uiPriority="67" w:unhideWhenUsed="0"/>
+    <w:lsdException w:name="Medium Grid 2 Accent 5" w:semiHidden="0" w:uiPriority="68" w:unhideWhenUsed="0"/>
+    <w:lsdException w:name="Medium Grid 3 Accent 5" w:semiHidden="0" w:uiPriority="69" w:unhideWhenUsed="0"/>
+    <w:lsdException w:name="Dark List Accent 5" w:semiHidden="0" w:uiPriority="70" w:unhideWhenUsed="0"/>
+    <w:lsdException w:name="Colorful Shading Accent 5" w:semiHidden="0" w:uiPriority="71" w:unhideWhenUsed="0"/>
+    <w:lsdException w:name="Colorful List Accent 5" w:semiHidden="0" w:uiPriority="72" w:unhideWhenUsed="0"/>
+    <w:lsdException w:name="Colorful Grid Accent 5" w:semiHidden="0" w:uiPriority="73" w:unhideWhenUsed="0"/>
+    <w:lsdException w:name="Light Shading Accent 6" w:semiHidden="0" w:uiPriority="60" w:unhideWhenUsed="0"/>
+    <w:lsdException w:name="Light List Accent 6" w:semiHidden="0" w:uiPriority="61" w:unhideWhenUsed="0"/>
+    <w:lsdException w:name="Light Grid Accent 6" w:semiHidden="0" w:uiPriority="62" w:unhideWhenUsed="0"/>
+    <w:lsdException w:name="Medium Shading 1 Accent 6" w:semiHidden="0" w:uiPriority="63" w:unhideWhenUsed="0"/>
+    <w:lsdException w:name="Medium Shading 2 Accent 6" w:semiHidden="0" w:uiPriority="64" w:unhideWhenUsed="0"/>
+    <w:lsdException w:name="Medium List 1 Accent 6" w:semiHidden="0" w:uiPriority="65" w:unhideWhenUsed="0"/>
+    <w:lsdException w:name="Medium List 2 Accent 6" w:semiHidden="0" w:uiPriority="66" w:unhideWhenUsed="0"/>
+    <w:lsdException w:name="Medium Grid 1 Accent 6" w:semiHidden="0" w:uiPriority="67" w:unhideWhenUsed="0"/>
+    <w:lsdException w:name="Medium Grid 2 Accent 6" w:semiHidden="0" w:uiPriority="68" w:unhideWhenUsed="0"/>
+    <w:lsdException w:name="Medium Grid 3 Accent 6" w:semiHidden="0" w:uiPriority="69" w:unhideWhenUsed="0"/>
+    <w:lsdException w:name="Dark List Accent 6" w:semiHidden="0" w:uiPriority="70" w:unhideWhenUsed="0"/>
+    <w:lsdException w:name="Colorful Shading Accent 6" w:semiHidden="0" w:uiPriority="71" w:unhideWhenUsed="0"/>
+    <w:lsdException w:name="Colorful List Accent 6" w:semiHidden="0" w:uiPriority="72" w:unhideWhenUsed="0"/>
+    <w:lsdException w:name="Colorful Grid Accent 6" w:semiHidden="0" w:uiPriority="73" w:unhideWhenUsed="0"/>
+    <w:lsdException w:name="Subtle Emphasis" w:semiHidden="0" w:uiPriority="19" w:unhideWhenUsed="0" w:qFormat="1"/>
+    <w:lsdException w:name="Intense Emphasis" w:semiHidden="0" w:uiPriority="21" w:unhideWhenUsed="0" w:qFormat="1"/>
+    <w:lsdException w:name="Subtle Reference" w:semiHidden="0" w:uiPriority="31" w:unhideWhenUsed="0" w:qFormat="1"/>
+    <w:lsdException w:name="Intense Reference" w:semiHidden="0" w:uiPriority="32" w:unhideWhenUsed="0" w:qFormat="1"/>
+    <w:lsdException w:name="Book Title" w:semiHidden="0" w:uiPriority="33" w:unhideWhenUsed="0" w:qFormat="1"/>
+    <w:lsdException w:name="Bibliography" w:uiPriority="37"/>
+    <w:lsdException w:name="TOC Heading" w:uiPriority="39" w:qFormat="1"/>
   </w:latentStyles>
-  <w:style w:type="paragraph" w:default="1" w:styleId="Normal">
+  <w:style w:type="paragraph" w:default="1" w:styleId="a">
     <w:name w:val="Normal"/>
     <w:qFormat/>
   </w:style>
-  <w:style w:type="character" w:default="1" w:styleId="DefaultParagraphFont">
+  <w:style w:type="character" w:default="1" w:styleId="a0">
     <w:name w:val="Default Paragraph Font"/>
     <w:uiPriority w:val="1"/>
     <w:semiHidden/>
     <w:unhideWhenUsed/>
   </w:style>
-  <w:style w:type="table" w:default="1" w:styleId="TableNormal">
+  <w:style w:type="table" w:default="1" w:styleId="a1">
     <w:name w:val="Normal Table"/>
     <w:uiPriority w:val="99"/>
     <w:semiHidden/>
@@ -2788,15 +3038,225 @@
       </w:tblCellMar>
     </w:tblPr>
   </w:style>
-  <w:style w:type="numbering" w:default="1" w:styleId="NoList">
+  <w:style w:type="numbering" w:default="1" w:styleId="a2">
     <w:name w:val="No List"/>
     <w:uiPriority w:val="99"/>
     <w:semiHidden/>
     <w:unhideWhenUsed/>
   </w:style>
-  <w:style w:type="paragraph" w:styleId="ListParagraph">
+  <w:style w:type="paragraph" w:styleId="a3">
     <w:name w:val="List Paragraph"/>
-    <w:basedOn w:val="Normal"/>
+    <w:basedOn w:val="a"/>
+    <w:uiPriority w:val="34"/>
+    <w:qFormat/>
+    <w:rsid w:val="00AC198D"/>
+    <w:pPr>
+      <w:ind w:left="720"/>
+      <w:contextualSpacing/>
+    </w:pPr>
+  </w:style>
+</w:styles>
+</file>
+
+<file path=word/stylesWithEffects.xml><?xml version="1.0" encoding="utf-8"?>
+<w:styles xmlns:wpc="http://schemas.microsoft.com/office/word/2010/wordprocessingCanvas" xmlns:mo="http://schemas.microsoft.com/office/mac/office/2008/main" xmlns:mc="http://schemas.openxmlformats.org/markup-compatibility/2006" xmlns:mv="urn:schemas-microsoft-com:mac:vml" xmlns:o="urn:schemas-microsoft-com:office:office" xmlns:r="http://schemas.openxmlformats.org/officeDocument/2006/relationships" xmlns:m="http://schemas.openxmlformats.org/officeDocument/2006/math" xmlns:v="urn:schemas-microsoft-com:vml" xmlns:wp14="http://schemas.microsoft.com/office/word/2010/wordprocessingDrawing" xmlns:wp="http://schemas.openxmlformats.org/drawingml/2006/wordprocessingDrawing" xmlns:w10="urn:schemas-microsoft-com:office:word" xmlns:w="http://schemas.openxmlformats.org/wordprocessingml/2006/main" xmlns:w14="http://schemas.microsoft.com/office/word/2010/wordml" xmlns:wpg="http://schemas.microsoft.com/office/word/2010/wordprocessingGroup" xmlns:wpi="http://schemas.microsoft.com/office/word/2010/wordprocessingInk" xmlns:wne="http://schemas.microsoft.com/office/word/2006/wordml" xmlns:wps="http://schemas.microsoft.com/office/word/2010/wordprocessingShape" mc:Ignorable="w14 wp14">
+  <w:docDefaults>
+    <w:rPrDefault>
+      <w:rPr>
+        <w:rFonts w:asciiTheme="minorHAnsi" w:eastAsiaTheme="minorEastAsia" w:hAnsiTheme="minorHAnsi" w:cstheme="minorBidi"/>
+        <w:sz w:val="22"/>
+        <w:szCs w:val="22"/>
+        <w:lang w:val="en-CA" w:eastAsia="en-US" w:bidi="ar-SA"/>
+      </w:rPr>
+    </w:rPrDefault>
+    <w:pPrDefault>
+      <w:pPr>
+        <w:spacing w:after="160" w:line="259" w:lineRule="auto"/>
+      </w:pPr>
+    </w:pPrDefault>
+  </w:docDefaults>
+  <w:latentStyles w:defLockedState="0" w:defUIPriority="99" w:defSemiHidden="1" w:defUnhideWhenUsed="1" w:defQFormat="0" w:count="276">
+    <w:lsdException w:name="Normal" w:semiHidden="0" w:uiPriority="0" w:unhideWhenUsed="0" w:qFormat="1"/>
+    <w:lsdException w:name="heading 1" w:semiHidden="0" w:uiPriority="9" w:unhideWhenUsed="0" w:qFormat="1"/>
+    <w:lsdException w:name="heading 2" w:uiPriority="9" w:qFormat="1"/>
+    <w:lsdException w:name="heading 3" w:uiPriority="9" w:qFormat="1"/>
+    <w:lsdException w:name="heading 4" w:uiPriority="9" w:qFormat="1"/>
+    <w:lsdException w:name="heading 5" w:uiPriority="9" w:qFormat="1"/>
+    <w:lsdException w:name="heading 6" w:uiPriority="9" w:qFormat="1"/>
+    <w:lsdException w:name="heading 7" w:uiPriority="9" w:qFormat="1"/>
+    <w:lsdException w:name="heading 8" w:uiPriority="9" w:qFormat="1"/>
+    <w:lsdException w:name="heading 9" w:uiPriority="9" w:qFormat="1"/>
+    <w:lsdException w:name="toc 1" w:uiPriority="39"/>
+    <w:lsdException w:name="toc 2" w:uiPriority="39"/>
+    <w:lsdException w:name="toc 3" w:uiPriority="39"/>
+    <w:lsdException w:name="toc 4" w:uiPriority="39"/>
+    <w:lsdException w:name="toc 5" w:uiPriority="39"/>
+    <w:lsdException w:name="toc 6" w:uiPriority="39"/>
+    <w:lsdException w:name="toc 7" w:uiPriority="39"/>
+    <w:lsdException w:name="toc 8" w:uiPriority="39"/>
+    <w:lsdException w:name="toc 9" w:uiPriority="39"/>
+    <w:lsdException w:name="caption" w:uiPriority="35" w:qFormat="1"/>
+    <w:lsdException w:name="Title" w:semiHidden="0" w:uiPriority="10" w:unhideWhenUsed="0" w:qFormat="1"/>
+    <w:lsdException w:name="Default Paragraph Font" w:uiPriority="1"/>
+    <w:lsdException w:name="Subtitle" w:semiHidden="0" w:uiPriority="11" w:unhideWhenUsed="0" w:qFormat="1"/>
+    <w:lsdException w:name="Strong" w:semiHidden="0" w:uiPriority="22" w:unhideWhenUsed="0" w:qFormat="1"/>
+    <w:lsdException w:name="Emphasis" w:semiHidden="0" w:uiPriority="20" w:unhideWhenUsed="0" w:qFormat="1"/>
+    <w:lsdException w:name="Table Grid" w:semiHidden="0" w:uiPriority="39" w:unhideWhenUsed="0"/>
+    <w:lsdException w:name="Note Level 1" w:semiHidden="0" w:unhideWhenUsed="0"/>
+    <w:lsdException w:name="Note Level 2" w:semiHidden="0" w:unhideWhenUsed="0"/>
+    <w:lsdException w:name="Note Level 3" w:semiHidden="0" w:unhideWhenUsed="0"/>
+    <w:lsdException w:name="Note Level 4" w:semiHidden="0" w:unhideWhenUsed="0"/>
+    <w:lsdException w:name="Note Level 5" w:semiHidden="0" w:unhideWhenUsed="0"/>
+    <w:lsdException w:name="Note Level 6" w:semiHidden="0" w:unhideWhenUsed="0"/>
+    <w:lsdException w:name="Note Level 7" w:semiHidden="0" w:unhideWhenUsed="0"/>
+    <w:lsdException w:name="Note Level 8" w:semiHidden="0" w:unhideWhenUsed="0"/>
+    <w:lsdException w:name="Note Level 9" w:semiHidden="0" w:unhideWhenUsed="0"/>
+    <w:lsdException w:name="Placeholder Text" w:unhideWhenUsed="0"/>
+    <w:lsdException w:name="No Spacing" w:semiHidden="0" w:uiPriority="1" w:unhideWhenUsed="0" w:qFormat="1"/>
+    <w:lsdException w:name="Light Shading" w:semiHidden="0" w:uiPriority="60" w:unhideWhenUsed="0"/>
+    <w:lsdException w:name="Light List" w:semiHidden="0" w:uiPriority="61" w:unhideWhenUsed="0"/>
+    <w:lsdException w:name="Light Grid" w:semiHidden="0" w:uiPriority="62" w:unhideWhenUsed="0"/>
+    <w:lsdException w:name="Medium Shading 1" w:semiHidden="0" w:uiPriority="63" w:unhideWhenUsed="0"/>
+    <w:lsdException w:name="Medium Shading 2" w:semiHidden="0" w:uiPriority="64" w:unhideWhenUsed="0"/>
+    <w:lsdException w:name="Medium List 1" w:semiHidden="0" w:uiPriority="65" w:unhideWhenUsed="0"/>
+    <w:lsdException w:name="Medium List 2" w:semiHidden="0" w:uiPriority="66" w:unhideWhenUsed="0"/>
+    <w:lsdException w:name="Medium Grid 1" w:semiHidden="0" w:uiPriority="67" w:unhideWhenUsed="0"/>
+    <w:lsdException w:name="Medium Grid 2" w:semiHidden="0" w:uiPriority="68" w:unhideWhenUsed="0"/>
+    <w:lsdException w:name="Medium Grid 3" w:semiHidden="0" w:uiPriority="69" w:unhideWhenUsed="0"/>
+    <w:lsdException w:name="Dark List" w:semiHidden="0" w:uiPriority="70" w:unhideWhenUsed="0"/>
+    <w:lsdException w:name="Colorful Shading" w:semiHidden="0" w:uiPriority="71" w:unhideWhenUsed="0"/>
+    <w:lsdException w:name="Colorful List" w:semiHidden="0" w:uiPriority="72" w:unhideWhenUsed="0"/>
+    <w:lsdException w:name="Colorful Grid" w:semiHidden="0" w:uiPriority="73" w:unhideWhenUsed="0"/>
+    <w:lsdException w:name="Light Shading Accent 1" w:semiHidden="0" w:uiPriority="60" w:unhideWhenUsed="0"/>
+    <w:lsdException w:name="Light List Accent 1" w:semiHidden="0" w:uiPriority="61" w:unhideWhenUsed="0"/>
+    <w:lsdException w:name="Light Grid Accent 1" w:semiHidden="0" w:uiPriority="62" w:unhideWhenUsed="0"/>
+    <w:lsdException w:name="Medium Shading 1 Accent 1" w:semiHidden="0" w:uiPriority="63" w:unhideWhenUsed="0"/>
+    <w:lsdException w:name="Medium Shading 2 Accent 1" w:semiHidden="0" w:uiPriority="64" w:unhideWhenUsed="0"/>
+    <w:lsdException w:name="Medium List 1 Accent 1" w:semiHidden="0" w:uiPriority="65" w:unhideWhenUsed="0"/>
+    <w:lsdException w:name="Revision" w:unhideWhenUsed="0"/>
+    <w:lsdException w:name="List Paragraph" w:semiHidden="0" w:uiPriority="34" w:unhideWhenUsed="0" w:qFormat="1"/>
+    <w:lsdException w:name="Quote" w:semiHidden="0" w:uiPriority="29" w:unhideWhenUsed="0" w:qFormat="1"/>
+    <w:lsdException w:name="Intense Quote" w:semiHidden="0" w:uiPriority="30" w:unhideWhenUsed="0" w:qFormat="1"/>
+    <w:lsdException w:name="Medium List 2 Accent 1" w:semiHidden="0" w:uiPriority="66" w:unhideWhenUsed="0"/>
+    <w:lsdException w:name="Medium Grid 1 Accent 1" w:semiHidden="0" w:uiPriority="67" w:unhideWhenUsed="0"/>
+    <w:lsdException w:name="Medium Grid 2 Accent 1" w:semiHidden="0" w:uiPriority="68" w:unhideWhenUsed="0"/>
+    <w:lsdException w:name="Medium Grid 3 Accent 1" w:semiHidden="0" w:uiPriority="69" w:unhideWhenUsed="0"/>
+    <w:lsdException w:name="Dark List Accent 1" w:semiHidden="0" w:uiPriority="70" w:unhideWhenUsed="0"/>
+    <w:lsdException w:name="Colorful Shading Accent 1" w:semiHidden="0" w:uiPriority="71" w:unhideWhenUsed="0"/>
+    <w:lsdException w:name="Colorful List Accent 1" w:semiHidden="0" w:uiPriority="72" w:unhideWhenUsed="0"/>
+    <w:lsdException w:name="Colorful Grid Accent 1" w:semiHidden="0" w:uiPriority="73" w:unhideWhenUsed="0"/>
+    <w:lsdException w:name="Light Shading Accent 2" w:semiHidden="0" w:uiPriority="60" w:unhideWhenUsed="0"/>
+    <w:lsdException w:name="Light List Accent 2" w:semiHidden="0" w:uiPriority="61" w:unhideWhenUsed="0"/>
+    <w:lsdException w:name="Light Grid Accent 2" w:semiHidden="0" w:uiPriority="62" w:unhideWhenUsed="0"/>
+    <w:lsdException w:name="Medium Shading 1 Accent 2" w:semiHidden="0" w:uiPriority="63" w:unhideWhenUsed="0"/>
+    <w:lsdException w:name="Medium Shading 2 Accent 2" w:semiHidden="0" w:uiPriority="64" w:unhideWhenUsed="0"/>
+    <w:lsdException w:name="Medium List 1 Accent 2" w:semiHidden="0" w:uiPriority="65" w:unhideWhenUsed="0"/>
+    <w:lsdException w:name="Medium List 2 Accent 2" w:semiHidden="0" w:uiPriority="66" w:unhideWhenUsed="0"/>
+    <w:lsdException w:name="Medium Grid 1 Accent 2" w:semiHidden="0" w:uiPriority="67" w:unhideWhenUsed="0"/>
+    <w:lsdException w:name="Medium Grid 2 Accent 2" w:semiHidden="0" w:uiPriority="68" w:unhideWhenUsed="0"/>
+    <w:lsdException w:name="Medium Grid 3 Accent 2" w:semiHidden="0" w:uiPriority="69" w:unhideWhenUsed="0"/>
+    <w:lsdException w:name="Dark List Accent 2" w:semiHidden="0" w:uiPriority="70" w:unhideWhenUsed="0"/>
+    <w:lsdException w:name="Colorful Shading Accent 2" w:semiHidden="0" w:uiPriority="71" w:unhideWhenUsed="0"/>
+    <w:lsdException w:name="Colorful List Accent 2" w:semiHidden="0" w:uiPriority="72" w:unhideWhenUsed="0"/>
+    <w:lsdException w:name="Colorful Grid Accent 2" w:semiHidden="0" w:uiPriority="73" w:unhideWhenUsed="0"/>
+    <w:lsdException w:name="Light Shading Accent 3" w:semiHidden="0" w:uiPriority="60" w:unhideWhenUsed="0"/>
+    <w:lsdException w:name="Light List Accent 3" w:semiHidden="0" w:uiPriority="61" w:unhideWhenUsed="0"/>
+    <w:lsdException w:name="Light Grid Accent 3" w:semiHidden="0" w:uiPriority="62" w:unhideWhenUsed="0"/>
+    <w:lsdException w:name="Medium Shading 1 Accent 3" w:semiHidden="0" w:uiPriority="63" w:unhideWhenUsed="0"/>
+    <w:lsdException w:name="Medium Shading 2 Accent 3" w:semiHidden="0" w:uiPriority="64" w:unhideWhenUsed="0"/>
+    <w:lsdException w:name="Medium List 1 Accent 3" w:semiHidden="0" w:uiPriority="65" w:unhideWhenUsed="0"/>
+    <w:lsdException w:name="Medium List 2 Accent 3" w:semiHidden="0" w:uiPriority="66" w:unhideWhenUsed="0"/>
+    <w:lsdException w:name="Medium Grid 1 Accent 3" w:semiHidden="0" w:uiPriority="67" w:unhideWhenUsed="0"/>
+    <w:lsdException w:name="Medium Grid 2 Accent 3" w:semiHidden="0" w:uiPriority="68" w:unhideWhenUsed="0"/>
+    <w:lsdException w:name="Medium Grid 3 Accent 3" w:semiHidden="0" w:uiPriority="69" w:unhideWhenUsed="0"/>
+    <w:lsdException w:name="Dark List Accent 3" w:semiHidden="0" w:uiPriority="70" w:unhideWhenUsed="0"/>
+    <w:lsdException w:name="Colorful Shading Accent 3" w:semiHidden="0" w:uiPriority="71" w:unhideWhenUsed="0"/>
+    <w:lsdException w:name="Colorful List Accent 3" w:semiHidden="0" w:uiPriority="72" w:unhideWhenUsed="0"/>
+    <w:lsdException w:name="Colorful Grid Accent 3" w:semiHidden="0" w:uiPriority="73" w:unhideWhenUsed="0"/>
+    <w:lsdException w:name="Light Shading Accent 4" w:semiHidden="0" w:uiPriority="60" w:unhideWhenUsed="0"/>
+    <w:lsdException w:name="Light List Accent 4" w:semiHidden="0" w:uiPriority="61" w:unhideWhenUsed="0"/>
+    <w:lsdException w:name="Light Grid Accent 4" w:semiHidden="0" w:uiPriority="62" w:unhideWhenUsed="0"/>
+    <w:lsdException w:name="Medium Shading 1 Accent 4" w:semiHidden="0" w:uiPriority="63" w:unhideWhenUsed="0"/>
+    <w:lsdException w:name="Medium Shading 2 Accent 4" w:semiHidden="0" w:uiPriority="64" w:unhideWhenUsed="0"/>
+    <w:lsdException w:name="Medium List 1 Accent 4" w:semiHidden="0" w:uiPriority="65" w:unhideWhenUsed="0"/>
+    <w:lsdException w:name="Medium List 2 Accent 4" w:semiHidden="0" w:uiPriority="66" w:unhideWhenUsed="0"/>
+    <w:lsdException w:name="Medium Grid 1 Accent 4" w:semiHidden="0" w:uiPriority="67" w:unhideWhenUsed="0"/>
+    <w:lsdException w:name="Medium Grid 2 Accent 4" w:semiHidden="0" w:uiPriority="68" w:unhideWhenUsed="0"/>
+    <w:lsdException w:name="Medium Grid 3 Accent 4" w:semiHidden="0" w:uiPriority="69" w:unhideWhenUsed="0"/>
+    <w:lsdException w:name="Dark List Accent 4" w:semiHidden="0" w:uiPriority="70" w:unhideWhenUsed="0"/>
+    <w:lsdException w:name="Colorful Shading Accent 4" w:semiHidden="0" w:uiPriority="71" w:unhideWhenUsed="0"/>
+    <w:lsdException w:name="Colorful List Accent 4" w:semiHidden="0" w:uiPriority="72" w:unhideWhenUsed="0"/>
+    <w:lsdException w:name="Colorful Grid Accent 4" w:semiHidden="0" w:uiPriority="73" w:unhideWhenUsed="0"/>
+    <w:lsdException w:name="Light Shading Accent 5" w:semiHidden="0" w:uiPriority="60" w:unhideWhenUsed="0"/>
+    <w:lsdException w:name="Light List Accent 5" w:semiHidden="0" w:uiPriority="61" w:unhideWhenUsed="0"/>
+    <w:lsdException w:name="Light Grid Accent 5" w:semiHidden="0" w:uiPriority="62" w:unhideWhenUsed="0"/>
+    <w:lsdException w:name="Medium Shading 1 Accent 5" w:semiHidden="0" w:uiPriority="63" w:unhideWhenUsed="0"/>
+    <w:lsdException w:name="Medium Shading 2 Accent 5" w:semiHidden="0" w:uiPriority="64" w:unhideWhenUsed="0"/>
+    <w:lsdException w:name="Medium List 1 Accent 5" w:semiHidden="0" w:uiPriority="65" w:unhideWhenUsed="0"/>
+    <w:lsdException w:name="Medium List 2 Accent 5" w:semiHidden="0" w:uiPriority="66" w:unhideWhenUsed="0"/>
+    <w:lsdException w:name="Medium Grid 1 Accent 5" w:semiHidden="0" w:uiPriority="67" w:unhideWhenUsed="0"/>
+    <w:lsdException w:name="Medium Grid 2 Accent 5" w:semiHidden="0" w:uiPriority="68" w:unhideWhenUsed="0"/>
+    <w:lsdException w:name="Medium Grid 3 Accent 5" w:semiHidden="0" w:uiPriority="69" w:unhideWhenUsed="0"/>
+    <w:lsdException w:name="Dark List Accent 5" w:semiHidden="0" w:uiPriority="70" w:unhideWhenUsed="0"/>
+    <w:lsdException w:name="Colorful Shading Accent 5" w:semiHidden="0" w:uiPriority="71" w:unhideWhenUsed="0"/>
+    <w:lsdException w:name="Colorful List Accent 5" w:semiHidden="0" w:uiPriority="72" w:unhideWhenUsed="0"/>
+    <w:lsdException w:name="Colorful Grid Accent 5" w:semiHidden="0" w:uiPriority="73" w:unhideWhenUsed="0"/>
+    <w:lsdException w:name="Light Shading Accent 6" w:semiHidden="0" w:uiPriority="60" w:unhideWhenUsed="0"/>
+    <w:lsdException w:name="Light List Accent 6" w:semiHidden="0" w:uiPriority="61" w:unhideWhenUsed="0"/>
+    <w:lsdException w:name="Light Grid Accent 6" w:semiHidden="0" w:uiPriority="62" w:unhideWhenUsed="0"/>
+    <w:lsdException w:name="Medium Shading 1 Accent 6" w:semiHidden="0" w:uiPriority="63" w:unhideWhenUsed="0"/>
+    <w:lsdException w:name="Medium Shading 2 Accent 6" w:semiHidden="0" w:uiPriority="64" w:unhideWhenUsed="0"/>
+    <w:lsdException w:name="Medium List 1 Accent 6" w:semiHidden="0" w:uiPriority="65" w:unhideWhenUsed="0"/>
+    <w:lsdException w:name="Medium List 2 Accent 6" w:semiHidden="0" w:uiPriority="66" w:unhideWhenUsed="0"/>
+    <w:lsdException w:name="Medium Grid 1 Accent 6" w:semiHidden="0" w:uiPriority="67" w:unhideWhenUsed="0"/>
+    <w:lsdException w:name="Medium Grid 2 Accent 6" w:semiHidden="0" w:uiPriority="68" w:unhideWhenUsed="0"/>
+    <w:lsdException w:name="Medium Grid 3 Accent 6" w:semiHidden="0" w:uiPriority="69" w:unhideWhenUsed="0"/>
+    <w:lsdException w:name="Dark List Accent 6" w:semiHidden="0" w:uiPriority="70" w:unhideWhenUsed="0"/>
+    <w:lsdException w:name="Colorful Shading Accent 6" w:semiHidden="0" w:uiPriority="71" w:unhideWhenUsed="0"/>
+    <w:lsdException w:name="Colorful List Accent 6" w:semiHidden="0" w:uiPriority="72" w:unhideWhenUsed="0"/>
+    <w:lsdException w:name="Colorful Grid Accent 6" w:semiHidden="0" w:uiPriority="73" w:unhideWhenUsed="0"/>
+    <w:lsdException w:name="Subtle Emphasis" w:semiHidden="0" w:uiPriority="19" w:unhideWhenUsed="0" w:qFormat="1"/>
+    <w:lsdException w:name="Intense Emphasis" w:semiHidden="0" w:uiPriority="21" w:unhideWhenUsed="0" w:qFormat="1"/>
+    <w:lsdException w:name="Subtle Reference" w:semiHidden="0" w:uiPriority="31" w:unhideWhenUsed="0" w:qFormat="1"/>
+    <w:lsdException w:name="Intense Reference" w:semiHidden="0" w:uiPriority="32" w:unhideWhenUsed="0" w:qFormat="1"/>
+    <w:lsdException w:name="Book Title" w:semiHidden="0" w:uiPriority="33" w:unhideWhenUsed="0" w:qFormat="1"/>
+    <w:lsdException w:name="Bibliography" w:uiPriority="37"/>
+    <w:lsdException w:name="TOC Heading" w:uiPriority="39" w:qFormat="1"/>
+  </w:latentStyles>
+  <w:style w:type="paragraph" w:default="1" w:styleId="a">
+    <w:name w:val="Normal"/>
+    <w:qFormat/>
+  </w:style>
+  <w:style w:type="character" w:default="1" w:styleId="a0">
+    <w:name w:val="Default Paragraph Font"/>
+    <w:uiPriority w:val="1"/>
+    <w:semiHidden/>
+    <w:unhideWhenUsed/>
+  </w:style>
+  <w:style w:type="table" w:default="1" w:styleId="a1">
+    <w:name w:val="Normal Table"/>
+    <w:uiPriority w:val="99"/>
+    <w:semiHidden/>
+    <w:unhideWhenUsed/>
+    <w:tblPr>
+      <w:tblInd w:w="0" w:type="dxa"/>
+      <w:tblCellMar>
+        <w:top w:w="0" w:type="dxa"/>
+        <w:left w:w="108" w:type="dxa"/>
+        <w:bottom w:w="0" w:type="dxa"/>
+        <w:right w:w="108" w:type="dxa"/>
+      </w:tblCellMar>
+    </w:tblPr>
+  </w:style>
+  <w:style w:type="numbering" w:default="1" w:styleId="a2">
+    <w:name w:val="No List"/>
+    <w:uiPriority w:val="99"/>
+    <w:semiHidden/>
+    <w:unhideWhenUsed/>
+  </w:style>
+  <w:style w:type="paragraph" w:styleId="a3">
+    <w:name w:val="List Paragraph"/>
+    <w:basedOn w:val="a"/>
     <w:uiPriority w:val="34"/>
     <w:qFormat/>
     <w:rsid w:val="00AC198D"/>
@@ -2851,7 +3311,7 @@
     </a:clrScheme>
     <a:fontScheme name="Office">
       <a:majorFont>
-        <a:latin typeface="Calibri Light" panose="020F0302020204030204"/>
+        <a:latin typeface="Calibri Light"/>
         <a:ea typeface=""/>
         <a:cs typeface=""/>
         <a:font script="Jpan" typeface="ＭＳ ゴシック"/>
@@ -2886,7 +3346,7 @@
         <a:font script="Geor" typeface="Sylfaen"/>
       </a:majorFont>
       <a:minorFont>
-        <a:latin typeface="Calibri" panose="020F0502020204030204"/>
+        <a:latin typeface="Calibri"/>
         <a:ea typeface=""/>
         <a:cs typeface=""/>
         <a:font script="Jpan" typeface="ＭＳ 明朝"/>
@@ -3063,7 +3523,7 @@
   <a:extraClrSchemeLst/>
   <a:extLst>
     <a:ext uri="{05A4C25C-085E-4340-85A3-A5531E510DB2}">
-      <thm15:themeFamily xmlns:thm15="http://schemas.microsoft.com/office/thememl/2012/main" name="Office Theme" id="{62F939B6-93AF-4DB8-9C6B-D6C7DFDC589F}" vid="{4A3C46E8-61CC-4603-A589-7422A47A8E4A}"/>
+      <thm15:themeFamily xmlns:thm15="http://schemas.microsoft.com/office/thememl/2012/main" xmlns="" name="Office Theme" id="{62F939B6-93AF-4DB8-9C6B-D6C7DFDC589F}" vid="{4A3C46E8-61CC-4603-A589-7422A47A8E4A}"/>
     </a:ext>
   </a:extLst>
 </a:theme>

</xml_diff>

<commit_message>
Proofread plan of attack and formatting
</commit_message>
<xml_diff>
--- a/Chess/DueDate1Material.docx
+++ b/Chess/DueDate1Material.docx
@@ -1,6 +1,6 @@
 
 <file path=word/document.xml><?xml version="1.0" encoding="utf-8"?>
-<w:document xmlns:wpc="http://schemas.microsoft.com/office/word/2010/wordprocessingCanvas" xmlns:mo="http://schemas.microsoft.com/office/mac/office/2008/main" xmlns:mc="http://schemas.openxmlformats.org/markup-compatibility/2006" xmlns:mv="urn:schemas-microsoft-com:mac:vml" xmlns:o="urn:schemas-microsoft-com:office:office" xmlns:r="http://schemas.openxmlformats.org/officeDocument/2006/relationships" xmlns:m="http://schemas.openxmlformats.org/officeDocument/2006/math" xmlns:v="urn:schemas-microsoft-com:vml" xmlns:wp14="http://schemas.microsoft.com/office/word/2010/wordprocessingDrawing" xmlns:wp="http://schemas.openxmlformats.org/drawingml/2006/wordprocessingDrawing" xmlns:w10="urn:schemas-microsoft-com:office:word" xmlns:w="http://schemas.openxmlformats.org/wordprocessingml/2006/main" xmlns:w14="http://schemas.microsoft.com/office/word/2010/wordml" xmlns:wpg="http://schemas.microsoft.com/office/word/2010/wordprocessingGroup" xmlns:wpi="http://schemas.microsoft.com/office/word/2010/wordprocessingInk" xmlns:wne="http://schemas.microsoft.com/office/word/2006/wordml" xmlns:wps="http://schemas.microsoft.com/office/word/2010/wordprocessingShape" mc:Ignorable="w14 wp14">
+<w:document xmlns:wpc="http://schemas.microsoft.com/office/word/2010/wordprocessingCanvas" xmlns:mc="http://schemas.openxmlformats.org/markup-compatibility/2006" xmlns:o="urn:schemas-microsoft-com:office:office" xmlns:r="http://schemas.openxmlformats.org/officeDocument/2006/relationships" xmlns:m="http://schemas.openxmlformats.org/officeDocument/2006/math" xmlns:v="urn:schemas-microsoft-com:vml" xmlns:wp14="http://schemas.microsoft.com/office/word/2010/wordprocessingDrawing" xmlns:wp="http://schemas.openxmlformats.org/drawingml/2006/wordprocessingDrawing" xmlns:w10="urn:schemas-microsoft-com:office:word" xmlns:w="http://schemas.openxmlformats.org/wordprocessingml/2006/main" xmlns:w14="http://schemas.microsoft.com/office/word/2010/wordml" xmlns:w15="http://schemas.microsoft.com/office/word/2012/wordml" xmlns:wpg="http://schemas.microsoft.com/office/word/2010/wordprocessingGroup" xmlns:wpi="http://schemas.microsoft.com/office/word/2010/wordprocessingInk" xmlns:wne="http://schemas.microsoft.com/office/word/2006/wordml" xmlns:wps="http://schemas.microsoft.com/office/word/2010/wordprocessingShape" mc:Ignorable="w14 w15 wp14">
   <w:body>
     <w:p>
       <w:pPr>
@@ -42,7 +42,7 @@
     </w:p>
     <w:p>
       <w:pPr>
-        <w:pStyle w:val="a3"/>
+        <w:pStyle w:val="ListParagraph"/>
         <w:numPr>
           <w:ilvl w:val="0"/>
           <w:numId w:val="12"/>
@@ -57,7 +57,7 @@
     </w:p>
     <w:p>
       <w:pPr>
-        <w:pStyle w:val="a3"/>
+        <w:pStyle w:val="ListParagraph"/>
         <w:numPr>
           <w:ilvl w:val="1"/>
           <w:numId w:val="12"/>
@@ -69,7 +69,7 @@
     </w:p>
     <w:p>
       <w:pPr>
-        <w:pStyle w:val="a3"/>
+        <w:pStyle w:val="ListParagraph"/>
         <w:numPr>
           <w:ilvl w:val="1"/>
           <w:numId w:val="12"/>
@@ -102,7 +102,7 @@
     </w:p>
     <w:p>
       <w:pPr>
-        <w:pStyle w:val="a3"/>
+        <w:pStyle w:val="ListParagraph"/>
         <w:numPr>
           <w:ilvl w:val="0"/>
           <w:numId w:val="12"/>
@@ -117,7 +117,7 @@
     </w:p>
     <w:p>
       <w:pPr>
-        <w:pStyle w:val="a3"/>
+        <w:pStyle w:val="ListParagraph"/>
         <w:numPr>
           <w:ilvl w:val="1"/>
           <w:numId w:val="12"/>
@@ -133,12 +133,24 @@
         <w:t xml:space="preserve"> </w:t>
       </w:r>
       <w:r>
-        <w:t>basic setup of the program and speed up the process.</w:t>
-      </w:r>
-    </w:p>
-    <w:p>
-      <w:pPr>
-        <w:pStyle w:val="a3"/>
+        <w:t>basic setup of the program and speed</w:t>
+      </w:r>
+      <w:r>
+        <w:t>s</w:t>
+      </w:r>
+      <w:r>
+        <w:t xml:space="preserve"> up the</w:t>
+      </w:r>
+      <w:r>
+        <w:t xml:space="preserve"> development</w:t>
+      </w:r>
+      <w:r>
+        <w:t xml:space="preserve"> process.</w:t>
+      </w:r>
+    </w:p>
+    <w:p>
+      <w:pPr>
+        <w:pStyle w:val="ListParagraph"/>
         <w:numPr>
           <w:ilvl w:val="0"/>
           <w:numId w:val="12"/>
@@ -159,14 +171,22 @@
     </w:p>
     <w:p>
       <w:pPr>
-        <w:pStyle w:val="a3"/>
+        <w:pStyle w:val="ListParagraph"/>
         <w:numPr>
           <w:ilvl w:val="1"/>
           <w:numId w:val="12"/>
         </w:numPr>
       </w:pPr>
       <w:r>
-        <w:t>Bo will implement ChessPiece (and all inherited classes), Posn,</w:t>
+        <w:t xml:space="preserve">Bo will implement ChessPiece (and all inherited classes), </w:t>
+      </w:r>
+      <w:proofErr w:type="spellStart"/>
+      <w:r>
+        <w:t>Posn</w:t>
+      </w:r>
+      <w:proofErr w:type="spellEnd"/>
+      <w:r>
+        <w:t>,</w:t>
       </w:r>
       <w:r>
         <w:t xml:space="preserve"> GameControl, and game history.</w:t>
@@ -174,31 +194,50 @@
     </w:p>
     <w:p>
       <w:pPr>
-        <w:pStyle w:val="a3"/>
+        <w:pStyle w:val="ListParagraph"/>
         <w:numPr>
           <w:ilvl w:val="1"/>
           <w:numId w:val="12"/>
         </w:numPr>
       </w:pPr>
       <w:r>
-        <w:t xml:space="preserve">Chris will implement AI and TextDisplay. </w:t>
-      </w:r>
-    </w:p>
-    <w:p>
-      <w:pPr>
-        <w:pStyle w:val="a3"/>
+        <w:t xml:space="preserve">Chris will implement </w:t>
+      </w:r>
+      <w:proofErr w:type="spellStart"/>
+      <w:r>
+        <w:t>TextDisplay</w:t>
+      </w:r>
+      <w:proofErr w:type="spellEnd"/>
+      <w:r>
+        <w:t xml:space="preserve"> then the AI</w:t>
+      </w:r>
+      <w:r>
+        <w:t xml:space="preserve">. </w:t>
+      </w:r>
+    </w:p>
+    <w:p>
+      <w:pPr>
+        <w:pStyle w:val="ListParagraph"/>
         <w:numPr>
           <w:ilvl w:val="1"/>
           <w:numId w:val="12"/>
         </w:numPr>
       </w:pPr>
       <w:r>
-        <w:t>Chuck will implement Board, GraphicDisplay, and Observer.</w:t>
-      </w:r>
-    </w:p>
-    <w:p>
-      <w:pPr>
-        <w:pStyle w:val="a3"/>
+        <w:t xml:space="preserve">Chuck will implement Board, </w:t>
+      </w:r>
+      <w:proofErr w:type="spellStart"/>
+      <w:r>
+        <w:t>GraphicDisplay</w:t>
+      </w:r>
+      <w:proofErr w:type="spellEnd"/>
+      <w:r>
+        <w:t>, and Observer.</w:t>
+      </w:r>
+    </w:p>
+    <w:p>
+      <w:pPr>
+        <w:pStyle w:val="ListParagraph"/>
         <w:numPr>
           <w:ilvl w:val="0"/>
           <w:numId w:val="12"/>
@@ -219,7 +258,7 @@
     </w:p>
     <w:p>
       <w:pPr>
-        <w:pStyle w:val="a3"/>
+        <w:pStyle w:val="ListParagraph"/>
         <w:numPr>
           <w:ilvl w:val="0"/>
           <w:numId w:val="12"/>
@@ -234,7 +273,7 @@
     </w:p>
     <w:p>
       <w:pPr>
-        <w:pStyle w:val="a3"/>
+        <w:pStyle w:val="ListParagraph"/>
         <w:numPr>
           <w:ilvl w:val="1"/>
           <w:numId w:val="12"/>
@@ -246,7 +285,7 @@
     </w:p>
     <w:p>
       <w:pPr>
-        <w:pStyle w:val="a3"/>
+        <w:pStyle w:val="ListParagraph"/>
         <w:numPr>
           <w:ilvl w:val="1"/>
           <w:numId w:val="12"/>
@@ -267,7 +306,7 @@
     </w:p>
     <w:p>
       <w:pPr>
-        <w:pStyle w:val="a3"/>
+        <w:pStyle w:val="ListParagraph"/>
         <w:numPr>
           <w:ilvl w:val="0"/>
           <w:numId w:val="12"/>
@@ -279,11 +318,16 @@
     </w:p>
     <w:p>
       <w:r>
-        <w:t>Implementation of 4 player</w:t>
+        <w:t xml:space="preserve">Implementation of 4 </w:t>
+      </w:r>
+      <w:proofErr w:type="gramStart"/>
+      <w:r>
+        <w:t>player</w:t>
       </w:r>
       <w:r>
         <w:t>s</w:t>
       </w:r>
+      <w:proofErr w:type="gramEnd"/>
       <w:r>
         <w:t xml:space="preserve"> chess option if time allows. Each group member is responsible for adding necessary modifications to their classes they created originally.</w:t>
       </w:r>
@@ -391,13 +435,72 @@
         <w:t xml:space="preserve">make </w:t>
       </w:r>
       <w:r>
-        <w:t>changes to our program and implement the additional feature</w:t>
+        <w:t>changes to our progr</w:t>
+      </w:r>
+      <w:r>
+        <w:t xml:space="preserve">am and implement </w:t>
+      </w:r>
+      <w:r>
+        <w:t>additional feature</w:t>
+      </w:r>
+      <w:r>
+        <w:t>s</w:t>
       </w:r>
       <w:r>
         <w:t xml:space="preserve"> into our chess game without </w:t>
       </w:r>
       <w:r>
-        <w:t>rewrite a lot of code</w:t>
+        <w:t>rewrit</w:t>
+      </w:r>
+      <w:r>
+        <w:t>ing large amount of code</w:t>
+      </w:r>
+    </w:p>
+    <w:p>
+      <w:r>
+        <w:t>GameControl is the controller;</w:t>
+      </w:r>
+      <w:r>
+        <w:t xml:space="preserve"> </w:t>
+      </w:r>
+      <w:r>
+        <w:t>B</w:t>
+      </w:r>
+      <w:r>
+        <w:t>oard &amp; ChessPiece are the Model;</w:t>
+      </w:r>
+      <w:r>
+        <w:t xml:space="preserve"> </w:t>
+      </w:r>
+      <w:r>
+        <w:t xml:space="preserve">View is the </w:t>
+      </w:r>
+      <w:r>
+        <w:t>Display parts</w:t>
+      </w:r>
+      <w:r>
+        <w:t>. The GameControl manipulate</w:t>
+      </w:r>
+      <w:r>
+        <w:t>s</w:t>
+      </w:r>
+      <w:r>
+        <w:t xml:space="preserve"> the Board. The Board and ChessPiece directly </w:t>
+      </w:r>
+      <w:r>
+        <w:t>manage</w:t>
+      </w:r>
+      <w:r>
+        <w:t xml:space="preserve"> the data logic and rules of application</w:t>
+      </w:r>
+      <w:r>
+        <w:t>. Display and Observer is the representation of information. GameControl accept</w:t>
+      </w:r>
+      <w:r>
+        <w:t>s</w:t>
+      </w:r>
+      <w:r>
+        <w:t xml:space="preserve"> user input and feeds it to the model or view as appropriate</w:t>
       </w:r>
       <w:r>
         <w:t>.</w:t>
@@ -405,54 +508,25 @@
     </w:p>
     <w:p>
       <w:r>
-        <w:t>GameControl is the controller;</w:t>
-      </w:r>
-      <w:r>
-        <w:t xml:space="preserve"> </w:t>
-      </w:r>
-      <w:r>
-        <w:t>B</w:t>
-      </w:r>
-      <w:r>
-        <w:t>oard &amp; ChessPiece are the Model;</w:t>
-      </w:r>
-      <w:r>
-        <w:t xml:space="preserve"> </w:t>
-      </w:r>
-      <w:r>
-        <w:t xml:space="preserve">View is the </w:t>
-      </w:r>
-      <w:r>
-        <w:t>Display parts and Observer. The GameControl manipulate</w:t>
-      </w:r>
-      <w:r>
-        <w:t>s</w:t>
-      </w:r>
-      <w:r>
-        <w:t xml:space="preserve"> the Board. The Board and ChessPiece directly </w:t>
-      </w:r>
-      <w:r>
-        <w:t>manage</w:t>
-      </w:r>
-      <w:r>
-        <w:t xml:space="preserve"> the data logic and rules of application</w:t>
-      </w:r>
-      <w:r>
-        <w:t>. Display and Observer is the representation of information. GameControl accept input and convert to commands for model or view.</w:t>
-      </w:r>
-    </w:p>
-    <w:p>
-      <w:r>
-        <w:t>Observer.class in our program would</w:t>
-      </w:r>
-      <w:r>
-        <w:t xml:space="preserve"> be the obser</w:t>
-      </w:r>
-      <w:r>
-        <w:t>ver notify the display for any B</w:t>
-      </w:r>
-      <w:r>
-        <w:t>oard changes</w:t>
+        <w:t>The O</w:t>
+      </w:r>
+      <w:r>
+        <w:t>bserver class</w:t>
+      </w:r>
+      <w:r>
+        <w:t>es</w:t>
+      </w:r>
+      <w:r>
+        <w:t xml:space="preserve"> in our program </w:t>
+      </w:r>
+      <w:r>
+        <w:t>are notified when there are</w:t>
+      </w:r>
+      <w:r>
+        <w:t xml:space="preserve"> changes to the board or to the messages that should be shown to the players</w:t>
+      </w:r>
+      <w:r>
+        <w:t>.</w:t>
       </w:r>
     </w:p>
     <w:p>
@@ -485,13 +559,7 @@
         <w:t>Just in case, w</w:t>
       </w:r>
       <w:r>
-        <w:t xml:space="preserve">e </w:t>
-      </w:r>
-      <w:r>
-        <w:t xml:space="preserve">ranked and </w:t>
-      </w:r>
-      <w:r>
-        <w:t>prioritize</w:t>
+        <w:t>e prioritize</w:t>
       </w:r>
       <w:r>
         <w:t>d</w:t>
@@ -506,11 +574,10 @@
         <w:t>s</w:t>
       </w:r>
       <w:r>
-        <w:t xml:space="preserve"> that will deliver most of the </w:t>
-      </w:r>
-      <w:r>
-        <w:t xml:space="preserve">project progress </w:t>
-      </w:r>
+        <w:t xml:space="preserve"> </w:t>
+      </w:r>
+      <w:bookmarkStart w:id="0" w:name="_GoBack"/>
+      <w:bookmarkEnd w:id="0"/>
       <w:r>
         <w:t>(</w:t>
       </w:r>
@@ -526,7 +593,7 @@
     </w:p>
     <w:p>
       <w:pPr>
-        <w:pStyle w:val="a3"/>
+        <w:pStyle w:val="ListParagraph"/>
         <w:numPr>
           <w:ilvl w:val="0"/>
           <w:numId w:val="13"/>
@@ -544,7 +611,7 @@
     </w:p>
     <w:p>
       <w:pPr>
-        <w:pStyle w:val="a3"/>
+        <w:pStyle w:val="ListParagraph"/>
         <w:numPr>
           <w:ilvl w:val="0"/>
           <w:numId w:val="13"/>
@@ -560,7 +627,10 @@
         <w:t xml:space="preserve"> o</w:t>
       </w:r>
       <w:r>
-        <w:t>f chess piece movement: allow chess</w:t>
+        <w:t xml:space="preserve">f chess piece movement: allow </w:t>
+      </w:r>
+      <w:r>
+        <w:t>pieces</w:t>
       </w:r>
       <w:r>
         <w:t xml:space="preserve"> to </w:t>
@@ -574,7 +644,7 @@
     </w:p>
     <w:p>
       <w:pPr>
-        <w:pStyle w:val="a3"/>
+        <w:pStyle w:val="ListParagraph"/>
         <w:numPr>
           <w:ilvl w:val="0"/>
           <w:numId w:val="13"/>
@@ -601,14 +671,20 @@
     </w:p>
     <w:p>
       <w:pPr>
-        <w:pStyle w:val="a3"/>
+        <w:pStyle w:val="ListParagraph"/>
         <w:numPr>
           <w:ilvl w:val="0"/>
           <w:numId w:val="13"/>
         </w:numPr>
       </w:pPr>
       <w:r>
-        <w:t>Advance r</w:t>
+        <w:t>Advance</w:t>
+      </w:r>
+      <w:r>
+        <w:t>d</w:t>
+      </w:r>
+      <w:r>
+        <w:t xml:space="preserve"> r</w:t>
       </w:r>
       <w:r>
         <w:t>ules</w:t>
@@ -620,12 +696,15 @@
         <w:t xml:space="preserve"> </w:t>
       </w:r>
       <w:r>
-        <w:t>pawn’s special move, castling, etc.</w:t>
-      </w:r>
-    </w:p>
-    <w:p>
-      <w:pPr>
-        <w:pStyle w:val="a3"/>
+        <w:t>en passant</w:t>
+      </w:r>
+      <w:r>
+        <w:t>, castling, etc.</w:t>
+      </w:r>
+    </w:p>
+    <w:p>
+      <w:pPr>
+        <w:pStyle w:val="ListParagraph"/>
         <w:numPr>
           <w:ilvl w:val="0"/>
           <w:numId w:val="13"/>
@@ -641,7 +720,7 @@
     </w:p>
     <w:p>
       <w:pPr>
-        <w:pStyle w:val="a3"/>
+        <w:pStyle w:val="ListParagraph"/>
         <w:numPr>
           <w:ilvl w:val="0"/>
           <w:numId w:val="13"/>
@@ -662,22 +741,37 @@
       <w:r>
         <w:t xml:space="preserve"> &amp; requirements specified in guideline</w:t>
       </w:r>
-    </w:p>
-    <w:p>
-      <w:pPr>
-        <w:pStyle w:val="a3"/>
+      <w:r>
+        <w:t>s</w:t>
+      </w:r>
+    </w:p>
+    <w:p>
+      <w:pPr>
+        <w:pStyle w:val="ListParagraph"/>
         <w:numPr>
           <w:ilvl w:val="0"/>
           <w:numId w:val="13"/>
         </w:numPr>
       </w:pPr>
       <w:r>
-        <w:t>Graph display</w:t>
-      </w:r>
-    </w:p>
-    <w:p>
-      <w:pPr>
-        <w:pStyle w:val="a3"/>
+        <w:t xml:space="preserve">Graphic </w:t>
+      </w:r>
+      <w:r>
+        <w:t>display</w:t>
+      </w:r>
+      <w:r>
+        <w:t xml:space="preserve"> and </w:t>
+      </w:r>
+      <w:r>
+        <w:t>l</w:t>
+      </w:r>
+      <w:r>
+        <w:t>evel four AI</w:t>
+      </w:r>
+    </w:p>
+    <w:p>
+      <w:pPr>
+        <w:pStyle w:val="ListParagraph"/>
         <w:numPr>
           <w:ilvl w:val="0"/>
           <w:numId w:val="13"/>
@@ -701,7 +795,6 @@
         <w:t xml:space="preserve"> on how to sequence our implementations for the actual program.</w:t>
       </w:r>
     </w:p>
-    <w:p/>
     <w:p>
       <w:pPr>
         <w:rPr>
@@ -726,7 +819,31 @@
         <w:t>After</w:t>
       </w:r>
       <w:r>
-        <w:t xml:space="preserve"> we have the board and chess piece in text display setup, we can </w:t>
+        <w:t xml:space="preserve"> we</w:t>
+      </w:r>
+      <w:r>
+        <w:t xml:space="preserve"> </w:t>
+      </w:r>
+      <w:r>
+        <w:t>have the board and chess pieces</w:t>
+      </w:r>
+      <w:r>
+        <w:t xml:space="preserve"> being </w:t>
+      </w:r>
+      <w:r>
+        <w:t>represented</w:t>
+      </w:r>
+      <w:r>
+        <w:t xml:space="preserve"> </w:t>
+      </w:r>
+      <w:r>
+        <w:t>in</w:t>
+      </w:r>
+      <w:r>
+        <w:t xml:space="preserve"> the</w:t>
+      </w:r>
+      <w:r>
+        <w:t xml:space="preserve"> text display setup, we can </w:t>
       </w:r>
       <w:r>
         <w:t xml:space="preserve">start to </w:t>
@@ -737,7 +854,7 @@
     </w:p>
     <w:p>
       <w:pPr>
-        <w:pStyle w:val="a3"/>
+        <w:pStyle w:val="ListParagraph"/>
         <w:numPr>
           <w:ilvl w:val="0"/>
           <w:numId w:val="14"/>
@@ -755,7 +872,7 @@
     </w:p>
     <w:p>
       <w:pPr>
-        <w:pStyle w:val="a3"/>
+        <w:pStyle w:val="ListParagraph"/>
         <w:numPr>
           <w:ilvl w:val="0"/>
           <w:numId w:val="14"/>
@@ -770,31 +887,40 @@
     </w:p>
     <w:p>
       <w:pPr>
-        <w:pStyle w:val="a3"/>
+        <w:pStyle w:val="ListParagraph"/>
         <w:numPr>
           <w:ilvl w:val="0"/>
           <w:numId w:val="14"/>
         </w:numPr>
       </w:pPr>
       <w:r>
-        <w:t xml:space="preserve">Test for advance chess rules. </w:t>
-      </w:r>
-    </w:p>
-    <w:p>
-      <w:pPr>
-        <w:pStyle w:val="a3"/>
+        <w:t>Test for advance</w:t>
+      </w:r>
+      <w:r>
+        <w:t>d</w:t>
+      </w:r>
+      <w:r>
+        <w:t xml:space="preserve"> chess rules. </w:t>
+      </w:r>
+    </w:p>
+    <w:p>
+      <w:pPr>
+        <w:pStyle w:val="ListParagraph"/>
         <w:numPr>
           <w:ilvl w:val="0"/>
           <w:numId w:val="14"/>
         </w:numPr>
       </w:pPr>
       <w:r>
-        <w:t xml:space="preserve">Test for AI. </w:t>
-      </w:r>
-    </w:p>
-    <w:p>
-      <w:pPr>
-        <w:pStyle w:val="a3"/>
+        <w:t>Test</w:t>
+      </w:r>
+      <w:r>
+        <w:t xml:space="preserve"> AI </w:t>
+      </w:r>
+    </w:p>
+    <w:p>
+      <w:pPr>
+        <w:pStyle w:val="ListParagraph"/>
         <w:numPr>
           <w:ilvl w:val="0"/>
           <w:numId w:val="14"/>
@@ -806,7 +932,7 @@
     </w:p>
     <w:p>
       <w:pPr>
-        <w:pStyle w:val="a3"/>
+        <w:pStyle w:val="ListParagraph"/>
         <w:numPr>
           <w:ilvl w:val="0"/>
           <w:numId w:val="14"/>
@@ -818,7 +944,7 @@
     </w:p>
     <w:p>
       <w:pPr>
-        <w:pStyle w:val="a3"/>
+        <w:pStyle w:val="ListParagraph"/>
         <w:numPr>
           <w:ilvl w:val="0"/>
           <w:numId w:val="14"/>
@@ -831,10 +957,8 @@
         <w:t>fter setup</w:t>
       </w:r>
       <w:r>
-        <w:t xml:space="preserve"> of </w:t>
-      </w:r>
-      <w:bookmarkStart w:id="0" w:name="_GoBack"/>
-      <w:bookmarkEnd w:id="0"/>
+        <w:t xml:space="preserve"> of</w:t>
+      </w:r>
       <w:r>
         <w:t xml:space="preserve"> the graph Display, test it. </w:t>
       </w:r>
@@ -877,7 +1001,6 @@
         <w:t>in meetings.</w:t>
       </w:r>
     </w:p>
-    <w:p/>
     <w:p>
       <w:pPr>
         <w:rPr>
@@ -947,12 +1070,20 @@
     </w:p>
     <w:p>
       <w:r>
-        <w:t>Create a StandardOpening class with the following fields:</w:t>
-      </w:r>
-    </w:p>
-    <w:p>
-      <w:pPr>
-        <w:pStyle w:val="a3"/>
+        <w:t xml:space="preserve">Create a </w:t>
+      </w:r>
+      <w:proofErr w:type="spellStart"/>
+      <w:r>
+        <w:t>StandardOpening</w:t>
+      </w:r>
+      <w:proofErr w:type="spellEnd"/>
+      <w:r>
+        <w:t xml:space="preserve"> class with the following fields:</w:t>
+      </w:r>
+    </w:p>
+    <w:p>
+      <w:pPr>
+        <w:pStyle w:val="ListParagraph"/>
         <w:numPr>
           <w:ilvl w:val="0"/>
           <w:numId w:val="11"/>
@@ -964,49 +1095,91 @@
     </w:p>
     <w:p>
       <w:r>
-        <w:t>Create a StandardOpeningBook with:</w:t>
-      </w:r>
-    </w:p>
-    <w:p>
-      <w:pPr>
-        <w:pStyle w:val="a3"/>
+        <w:t xml:space="preserve">Create a </w:t>
+      </w:r>
+      <w:proofErr w:type="spellStart"/>
+      <w:r>
+        <w:t>StandardOpeningBook</w:t>
+      </w:r>
+      <w:proofErr w:type="spellEnd"/>
+      <w:r>
+        <w:t xml:space="preserve"> with:</w:t>
+      </w:r>
+    </w:p>
+    <w:p>
+      <w:pPr>
+        <w:pStyle w:val="ListParagraph"/>
         <w:numPr>
           <w:ilvl w:val="0"/>
           <w:numId w:val="9"/>
         </w:numPr>
       </w:pPr>
       <w:r>
-        <w:t>Vector containing all desired StandardOpenings</w:t>
-      </w:r>
-    </w:p>
-    <w:p>
-      <w:pPr>
-        <w:pStyle w:val="a3"/>
+        <w:t xml:space="preserve">Vector containing all desired </w:t>
+      </w:r>
+      <w:proofErr w:type="spellStart"/>
+      <w:r>
+        <w:t>StandardOpenings</w:t>
+      </w:r>
+      <w:proofErr w:type="spellEnd"/>
+    </w:p>
+    <w:p>
+      <w:pPr>
+        <w:pStyle w:val="ListParagraph"/>
         <w:numPr>
           <w:ilvl w:val="0"/>
           <w:numId w:val="9"/>
         </w:numPr>
       </w:pPr>
       <w:r>
-        <w:t>A method to check if the last move made corresponds to any StandardOpening</w:t>
-      </w:r>
+        <w:t xml:space="preserve">A method to check if the last move made corresponds to any </w:t>
+      </w:r>
+      <w:proofErr w:type="spellStart"/>
+      <w:r>
+        <w:t>StandardOpening</w:t>
+      </w:r>
+      <w:proofErr w:type="spellEnd"/>
     </w:p>
     <w:p/>
     <w:p>
       <w:r>
+        <w:t>After every move, a check will be run via the Book's (</w:t>
+      </w:r>
+      <w:proofErr w:type="spellStart"/>
+      <w:r>
+        <w:t>StandardOpeningBook's</w:t>
+      </w:r>
+      <w:proofErr w:type="spellEnd"/>
+      <w:r>
+        <w:t>) method.</w:t>
+      </w:r>
+    </w:p>
+    <w:p>
+      <w:r>
         <w:lastRenderedPageBreak/>
-        <w:t>After every move, a check will be run via the Book's (StandardOpeningBook's) method.</w:t>
-      </w:r>
-    </w:p>
-    <w:p>
-      <w:r>
-        <w:t>This check will pop top move off of each StandardOpening's stack an</w:t>
+        <w:t xml:space="preserve">This check will pop top move off of each </w:t>
+      </w:r>
+      <w:proofErr w:type="spellStart"/>
+      <w:r>
+        <w:t>StandardOpening's</w:t>
+      </w:r>
+      <w:proofErr w:type="spellEnd"/>
+      <w:r>
+        <w:t xml:space="preserve"> stack an</w:t>
       </w:r>
       <w:r>
         <w:t xml:space="preserve">d compare it to the actual move in game. </w:t>
       </w:r>
       <w:r>
-        <w:t>If the move is the same, that StandardOpening is preserved and t</w:t>
+        <w:t xml:space="preserve">If the move is the same, that </w:t>
+      </w:r>
+      <w:proofErr w:type="spellStart"/>
+      <w:r>
+        <w:t>StandardOpening</w:t>
+      </w:r>
+      <w:proofErr w:type="spellEnd"/>
+      <w:r>
+        <w:t xml:space="preserve"> is preserved and t</w:t>
       </w:r>
       <w:r>
         <w:t xml:space="preserve">he next move in the stack could </w:t>
@@ -1015,7 +1188,15 @@
         <w:t>be applied by an AI (depending on AI). There is a possibly that mult</w:t>
       </w:r>
       <w:r>
-        <w:t xml:space="preserve">iple different StandardOpenings </w:t>
+        <w:t xml:space="preserve">iple different </w:t>
+      </w:r>
+      <w:proofErr w:type="spellStart"/>
+      <w:r>
+        <w:t>StandardOpenings</w:t>
+      </w:r>
+      <w:proofErr w:type="spellEnd"/>
+      <w:r>
+        <w:t xml:space="preserve"> </w:t>
       </w:r>
       <w:r>
         <w:t>would apply and the AI would then need to</w:t>
@@ -1024,7 +1205,23 @@
         <w:t xml:space="preserve"> choose between possible moves. </w:t>
       </w:r>
       <w:r>
-        <w:t>If the move is not the same this openings is removed from StandardOpeningBooks vector of StandardOpenings.</w:t>
+        <w:t xml:space="preserve">If the move is not the same this openings is removed from </w:t>
+      </w:r>
+      <w:proofErr w:type="spellStart"/>
+      <w:r>
+        <w:t>StandardOpeningBooks</w:t>
+      </w:r>
+      <w:proofErr w:type="spellEnd"/>
+      <w:r>
+        <w:t xml:space="preserve"> vector of </w:t>
+      </w:r>
+      <w:proofErr w:type="spellStart"/>
+      <w:r>
+        <w:t>StandardOpenings</w:t>
+      </w:r>
+      <w:proofErr w:type="spellEnd"/>
+      <w:r>
+        <w:t>.</w:t>
       </w:r>
     </w:p>
     <w:p/>
@@ -1043,18 +1240,35 @@
     </w:p>
     <w:p>
       <w:r>
-        <w:t>How would you implement a feature that would allow a player to undo his/her last</w:t>
-      </w:r>
-    </w:p>
-    <w:p>
-      <w:r>
-        <w:t>move? What abou</w:t>
-      </w:r>
-      <w:r>
-        <w:t>t an unlimited number of undos?</w:t>
-      </w:r>
-    </w:p>
-    <w:p/>
+        <w:t xml:space="preserve">How would you implement a feature that would allow a player to undo his/her </w:t>
+      </w:r>
+      <w:proofErr w:type="gramStart"/>
+      <w:r>
+        <w:t>last</w:t>
+      </w:r>
+      <w:proofErr w:type="gramEnd"/>
+    </w:p>
+    <w:p>
+      <w:proofErr w:type="gramStart"/>
+      <w:r>
+        <w:t>move</w:t>
+      </w:r>
+      <w:proofErr w:type="gramEnd"/>
+      <w:r>
+        <w:t>? What abou</w:t>
+      </w:r>
+      <w:r>
+        <w:t xml:space="preserve">t an unlimited number of </w:t>
+      </w:r>
+      <w:proofErr w:type="spellStart"/>
+      <w:r>
+        <w:t>undos</w:t>
+      </w:r>
+      <w:proofErr w:type="spellEnd"/>
+      <w:r>
+        <w:t>?</w:t>
+      </w:r>
+    </w:p>
     <w:p>
       <w:pPr>
         <w:rPr>
@@ -1070,12 +1284,20 @@
     </w:p>
     <w:p>
       <w:r>
-        <w:t>Create a CMove class with the following fields:</w:t>
-      </w:r>
-    </w:p>
-    <w:p>
-      <w:pPr>
-        <w:pStyle w:val="a3"/>
+        <w:t xml:space="preserve">Create a </w:t>
+      </w:r>
+      <w:proofErr w:type="spellStart"/>
+      <w:r>
+        <w:t>CMove</w:t>
+      </w:r>
+      <w:proofErr w:type="spellEnd"/>
+      <w:r>
+        <w:t xml:space="preserve"> class with the following fields:</w:t>
+      </w:r>
+    </w:p>
+    <w:p>
+      <w:pPr>
+        <w:pStyle w:val="ListParagraph"/>
         <w:numPr>
           <w:ilvl w:val="0"/>
           <w:numId w:val="7"/>
@@ -1087,7 +1309,7 @@
     </w:p>
     <w:p>
       <w:pPr>
-        <w:pStyle w:val="a3"/>
+        <w:pStyle w:val="ListParagraph"/>
         <w:numPr>
           <w:ilvl w:val="0"/>
           <w:numId w:val="7"/>
@@ -1099,7 +1321,7 @@
     </w:p>
     <w:p>
       <w:pPr>
-        <w:pStyle w:val="a3"/>
+        <w:pStyle w:val="ListParagraph"/>
         <w:numPr>
           <w:ilvl w:val="0"/>
           <w:numId w:val="7"/>
@@ -1111,7 +1333,7 @@
     </w:p>
     <w:p>
       <w:pPr>
-        <w:pStyle w:val="a3"/>
+        <w:pStyle w:val="ListParagraph"/>
         <w:numPr>
           <w:ilvl w:val="0"/>
           <w:numId w:val="7"/>
@@ -1123,7 +1345,7 @@
     </w:p>
     <w:p>
       <w:pPr>
-        <w:pStyle w:val="a3"/>
+        <w:pStyle w:val="ListParagraph"/>
         <w:numPr>
           <w:ilvl w:val="0"/>
           <w:numId w:val="7"/>
@@ -1135,7 +1357,7 @@
     </w:p>
     <w:p>
       <w:pPr>
-        <w:pStyle w:val="a3"/>
+        <w:pStyle w:val="ListParagraph"/>
         <w:numPr>
           <w:ilvl w:val="0"/>
           <w:numId w:val="7"/>
@@ -1147,29 +1369,32 @@
     </w:p>
     <w:p>
       <w:r>
-        <w:tab/>
-      </w:r>
-    </w:p>
-    <w:p>
-      <w:r>
         <w:t>Create a History class with:</w:t>
       </w:r>
     </w:p>
     <w:p>
       <w:pPr>
-        <w:pStyle w:val="a3"/>
+        <w:pStyle w:val="ListParagraph"/>
         <w:numPr>
           <w:ilvl w:val="0"/>
           <w:numId w:val="5"/>
         </w:numPr>
       </w:pPr>
       <w:r>
-        <w:t>A stack of CMove objects as a private field within</w:t>
-      </w:r>
-    </w:p>
-    <w:p>
-      <w:pPr>
-        <w:pStyle w:val="a3"/>
+        <w:t xml:space="preserve">A stack of </w:t>
+      </w:r>
+      <w:proofErr w:type="spellStart"/>
+      <w:r>
+        <w:t>CMove</w:t>
+      </w:r>
+      <w:proofErr w:type="spellEnd"/>
+      <w:r>
+        <w:t xml:space="preserve"> objects as a private field within</w:t>
+      </w:r>
+    </w:p>
+    <w:p>
+      <w:pPr>
+        <w:pStyle w:val="ListParagraph"/>
         <w:numPr>
           <w:ilvl w:val="0"/>
           <w:numId w:val="5"/>
@@ -1181,7 +1406,15 @@
     </w:p>
     <w:p>
       <w:r>
-        <w:t>-After every move, a corresponding CMove object will be pushed onto the History object's stack</w:t>
+        <w:t xml:space="preserve">-After every move, a corresponding </w:t>
+      </w:r>
+      <w:proofErr w:type="spellStart"/>
+      <w:r>
+        <w:t>CMove</w:t>
+      </w:r>
+      <w:proofErr w:type="spellEnd"/>
+      <w:r>
+        <w:t xml:space="preserve"> object will be pushed onto the History object's stack</w:t>
       </w:r>
     </w:p>
     <w:p>
@@ -1240,7 +1473,6 @@
     </w:p>
     <w:p>
       <w:r>
-        <w:lastRenderedPageBreak/>
         <w:t>-If a book of openings is being used by AI, th</w:t>
       </w:r>
       <w:r>
@@ -1249,7 +1481,15 @@
     </w:p>
     <w:p>
       <w:r>
-        <w:t>In the case that we are not allowing unlimited undos (only last m</w:t>
+        <w:t xml:space="preserve">In the case that we are not allowing unlimited </w:t>
+      </w:r>
+      <w:proofErr w:type="spellStart"/>
+      <w:r>
+        <w:t>undos</w:t>
+      </w:r>
+      <w:proofErr w:type="spellEnd"/>
+      <w:r>
+        <w:t xml:space="preserve"> (only last m</w:t>
       </w:r>
       <w:r>
         <w:t xml:space="preserve">ove can be undone), there would </w:t>
@@ -1264,17 +1504,12 @@
         <w:t>would remain similar.</w:t>
       </w:r>
     </w:p>
-    <w:p>
-      <w:r>
-        <w:tab/>
-      </w:r>
-    </w:p>
-    <w:p/>
     <w:p>
       <w:r>
         <w:rPr>
           <w:b/>
         </w:rPr>
+        <w:lastRenderedPageBreak/>
         <w:t>Question:</w:t>
       </w:r>
       <w:r>
@@ -1301,13 +1536,34 @@
     </w:p>
     <w:p>
       <w:r>
-        <w:t xml:space="preserve">The current board implementation is a vector (theBoard) that contains 8 </w:t>
+        <w:t>The current board implementation is a vector (</w:t>
+      </w:r>
+      <w:proofErr w:type="spellStart"/>
+      <w:r>
+        <w:t>theBoard</w:t>
+      </w:r>
+      <w:proofErr w:type="spellEnd"/>
+      <w:r>
+        <w:t xml:space="preserve">) that contains 8 </w:t>
       </w:r>
       <w:r>
         <w:t>vectors (</w:t>
       </w:r>
-      <w:r>
-        <w:t>theRows) which each contain 8 piece pointers (theColumns).Additional rows would simply be created by pushing additional row vectors to the board. Rows are customizable and need not all contain the same number of columns.</w:t>
+      <w:proofErr w:type="spellStart"/>
+      <w:r>
+        <w:t>theRows</w:t>
+      </w:r>
+      <w:proofErr w:type="spellEnd"/>
+      <w:r>
+        <w:t>) which each contain 8 piece pointers (</w:t>
+      </w:r>
+      <w:proofErr w:type="spellStart"/>
+      <w:r>
+        <w:t>theColumns</w:t>
+      </w:r>
+      <w:proofErr w:type="spellEnd"/>
+      <w:r>
+        <w:t>).Additional rows would simply be created by pushing additional row vectors to the board. Rows are customizable and need not all contain the same number of columns.</w:t>
       </w:r>
     </w:p>
     <w:p>
@@ -1320,19 +1576,24 @@
     </w:p>
     <w:p>
       <w:pPr>
-        <w:pStyle w:val="a3"/>
+        <w:pStyle w:val="ListParagraph"/>
         <w:numPr>
           <w:ilvl w:val="0"/>
           <w:numId w:val="3"/>
         </w:numPr>
       </w:pPr>
-      <w:r>
-        <w:t xml:space="preserve">theBoard would contain 3 rows of 8 columns followed by </w:t>
-      </w:r>
-    </w:p>
-    <w:p>
-      <w:pPr>
-        <w:pStyle w:val="a3"/>
+      <w:proofErr w:type="spellStart"/>
+      <w:r>
+        <w:t>theBoard</w:t>
+      </w:r>
+      <w:proofErr w:type="spellEnd"/>
+      <w:r>
+        <w:t xml:space="preserve"> would contain 3 rows of 8 columns followed by </w:t>
+      </w:r>
+    </w:p>
+    <w:p>
+      <w:pPr>
+        <w:pStyle w:val="ListParagraph"/>
         <w:numPr>
           <w:ilvl w:val="2"/>
           <w:numId w:val="1"/>
@@ -1345,7 +1606,7 @@
     </w:p>
     <w:p>
       <w:pPr>
-        <w:pStyle w:val="a3"/>
+        <w:pStyle w:val="ListParagraph"/>
         <w:numPr>
           <w:ilvl w:val="0"/>
           <w:numId w:val="1"/>
@@ -1357,7 +1618,7 @@
     </w:p>
     <w:p>
       <w:pPr>
-        <w:pStyle w:val="a3"/>
+        <w:pStyle w:val="ListParagraph"/>
         <w:numPr>
           <w:ilvl w:val="0"/>
           <w:numId w:val="1"/>
@@ -1369,7 +1630,7 @@
     </w:p>
     <w:p>
       <w:pPr>
-        <w:pStyle w:val="a3"/>
+        <w:pStyle w:val="ListParagraph"/>
         <w:numPr>
           <w:ilvl w:val="0"/>
           <w:numId w:val="1"/>
@@ -1381,7 +1642,7 @@
     </w:p>
     <w:p>
       <w:pPr>
-        <w:pStyle w:val="a3"/>
+        <w:pStyle w:val="ListParagraph"/>
         <w:numPr>
           <w:ilvl w:val="0"/>
           <w:numId w:val="1"/>
@@ -1393,7 +1654,7 @@
     </w:p>
     <w:p>
       <w:pPr>
-        <w:pStyle w:val="a3"/>
+        <w:pStyle w:val="ListParagraph"/>
         <w:numPr>
           <w:ilvl w:val="0"/>
           <w:numId w:val="1"/>
@@ -1405,7 +1666,7 @@
     </w:p>
     <w:p>
       <w:pPr>
-        <w:pStyle w:val="a3"/>
+        <w:pStyle w:val="ListParagraph"/>
         <w:numPr>
           <w:ilvl w:val="1"/>
           <w:numId w:val="1"/>
@@ -1423,7 +1684,7 @@
     </w:p>
     <w:p>
       <w:pPr>
-        <w:pStyle w:val="a3"/>
+        <w:pStyle w:val="ListParagraph"/>
         <w:numPr>
           <w:ilvl w:val="1"/>
           <w:numId w:val="1"/>
@@ -1435,7 +1696,7 @@
     </w:p>
     <w:p>
       <w:pPr>
-        <w:pStyle w:val="a3"/>
+        <w:pStyle w:val="ListParagraph"/>
         <w:numPr>
           <w:ilvl w:val="0"/>
           <w:numId w:val="1"/>
@@ -1447,7 +1708,7 @@
     </w:p>
     <w:p>
       <w:pPr>
-        <w:pStyle w:val="a3"/>
+        <w:pStyle w:val="ListParagraph"/>
         <w:numPr>
           <w:ilvl w:val="0"/>
           <w:numId w:val="1"/>
@@ -1474,8 +1735,8 @@
 </file>
 
 <file path=word/numbering.xml><?xml version="1.0" encoding="utf-8"?>
-<w:numbering xmlns:wpc="http://schemas.microsoft.com/office/word/2010/wordprocessingCanvas" xmlns:mo="http://schemas.microsoft.com/office/mac/office/2008/main" xmlns:mc="http://schemas.openxmlformats.org/markup-compatibility/2006" xmlns:mv="urn:schemas-microsoft-com:mac:vml" xmlns:o="urn:schemas-microsoft-com:office:office" xmlns:r="http://schemas.openxmlformats.org/officeDocument/2006/relationships" xmlns:m="http://schemas.openxmlformats.org/officeDocument/2006/math" xmlns:v="urn:schemas-microsoft-com:vml" xmlns:wp14="http://schemas.microsoft.com/office/word/2010/wordprocessingDrawing" xmlns:wp="http://schemas.openxmlformats.org/drawingml/2006/wordprocessingDrawing" xmlns:w10="urn:schemas-microsoft-com:office:word" xmlns:w="http://schemas.openxmlformats.org/wordprocessingml/2006/main" xmlns:w14="http://schemas.microsoft.com/office/word/2010/wordml" xmlns:wpg="http://schemas.microsoft.com/office/word/2010/wordprocessingGroup" xmlns:wpi="http://schemas.microsoft.com/office/word/2010/wordprocessingInk" xmlns:wne="http://schemas.microsoft.com/office/word/2006/wordml" xmlns:wps="http://schemas.microsoft.com/office/word/2010/wordprocessingShape" mc:Ignorable="w14 wp14">
-  <w:abstractNum w:abstractNumId="0">
+<w:numbering xmlns:wpc="http://schemas.microsoft.com/office/word/2010/wordprocessingCanvas" xmlns:mc="http://schemas.openxmlformats.org/markup-compatibility/2006" xmlns:o="urn:schemas-microsoft-com:office:office" xmlns:r="http://schemas.openxmlformats.org/officeDocument/2006/relationships" xmlns:m="http://schemas.openxmlformats.org/officeDocument/2006/math" xmlns:v="urn:schemas-microsoft-com:vml" xmlns:wp14="http://schemas.microsoft.com/office/word/2010/wordprocessingDrawing" xmlns:wp="http://schemas.openxmlformats.org/drawingml/2006/wordprocessingDrawing" xmlns:w10="urn:schemas-microsoft-com:office:word" xmlns:w="http://schemas.openxmlformats.org/wordprocessingml/2006/main" xmlns:w14="http://schemas.microsoft.com/office/word/2010/wordml" xmlns:w15="http://schemas.microsoft.com/office/word/2012/wordml" xmlns:wpg="http://schemas.microsoft.com/office/word/2010/wordprocessingGroup" xmlns:wpi="http://schemas.microsoft.com/office/word/2010/wordprocessingInk" xmlns:wne="http://schemas.microsoft.com/office/word/2006/wordml" xmlns:wps="http://schemas.microsoft.com/office/word/2010/wordprocessingShape" mc:Ignorable="w14 w15 wp14">
+  <w:abstractNum w:abstractNumId="0" w15:restartNumberingAfterBreak="0">
     <w:nsid w:val="108B45B3"/>
     <w:multiLevelType w:val="hybridMultilevel"/>
     <w:tmpl w:val="3CE6AA46"/>
@@ -1588,7 +1849,7 @@
       </w:rPr>
     </w:lvl>
   </w:abstractNum>
-  <w:abstractNum w:abstractNumId="1">
+  <w:abstractNum w:abstractNumId="1" w15:restartNumberingAfterBreak="0">
     <w:nsid w:val="11CA247E"/>
     <w:multiLevelType w:val="hybridMultilevel"/>
     <w:tmpl w:val="6FB86CF8"/>
@@ -1701,7 +1962,7 @@
       </w:rPr>
     </w:lvl>
   </w:abstractNum>
-  <w:abstractNum w:abstractNumId="2">
+  <w:abstractNum w:abstractNumId="2" w15:restartNumberingAfterBreak="0">
     <w:nsid w:val="22844E56"/>
     <w:multiLevelType w:val="hybridMultilevel"/>
     <w:tmpl w:val="6FCA1704"/>
@@ -1814,7 +2075,7 @@
       </w:rPr>
     </w:lvl>
   </w:abstractNum>
-  <w:abstractNum w:abstractNumId="3">
+  <w:abstractNum w:abstractNumId="3" w15:restartNumberingAfterBreak="0">
     <w:nsid w:val="25D34683"/>
     <w:multiLevelType w:val="hybridMultilevel"/>
     <w:tmpl w:val="A26C8C16"/>
@@ -1927,7 +2188,7 @@
       </w:rPr>
     </w:lvl>
   </w:abstractNum>
-  <w:abstractNum w:abstractNumId="4">
+  <w:abstractNum w:abstractNumId="4" w15:restartNumberingAfterBreak="0">
     <w:nsid w:val="2A4128DF"/>
     <w:multiLevelType w:val="hybridMultilevel"/>
     <w:tmpl w:val="84D8BC1C"/>
@@ -2040,7 +2301,7 @@
       </w:rPr>
     </w:lvl>
   </w:abstractNum>
-  <w:abstractNum w:abstractNumId="5">
+  <w:abstractNum w:abstractNumId="5" w15:restartNumberingAfterBreak="0">
     <w:nsid w:val="2C921867"/>
     <w:multiLevelType w:val="hybridMultilevel"/>
     <w:tmpl w:val="B73A99F6"/>
@@ -2153,7 +2414,7 @@
       </w:rPr>
     </w:lvl>
   </w:abstractNum>
-  <w:abstractNum w:abstractNumId="6">
+  <w:abstractNum w:abstractNumId="6" w15:restartNumberingAfterBreak="0">
     <w:nsid w:val="375D1F5D"/>
     <w:multiLevelType w:val="hybridMultilevel"/>
     <w:tmpl w:val="E0F46DB2"/>
@@ -2266,7 +2527,7 @@
       </w:rPr>
     </w:lvl>
   </w:abstractNum>
-  <w:abstractNum w:abstractNumId="7">
+  <w:abstractNum w:abstractNumId="7" w15:restartNumberingAfterBreak="0">
     <w:nsid w:val="391061FE"/>
     <w:multiLevelType w:val="hybridMultilevel"/>
     <w:tmpl w:val="3760B904"/>
@@ -2379,7 +2640,7 @@
       </w:rPr>
     </w:lvl>
   </w:abstractNum>
-  <w:abstractNum w:abstractNumId="8">
+  <w:abstractNum w:abstractNumId="8" w15:restartNumberingAfterBreak="0">
     <w:nsid w:val="3F56091E"/>
     <w:multiLevelType w:val="hybridMultilevel"/>
     <w:tmpl w:val="CBF2C126"/>
@@ -2492,7 +2753,7 @@
       </w:rPr>
     </w:lvl>
   </w:abstractNum>
-  <w:abstractNum w:abstractNumId="9">
+  <w:abstractNum w:abstractNumId="9" w15:restartNumberingAfterBreak="0">
     <w:nsid w:val="5B6A37F5"/>
     <w:multiLevelType w:val="hybridMultilevel"/>
     <w:tmpl w:val="E67A69D2"/>
@@ -2607,7 +2868,7 @@
       </w:rPr>
     </w:lvl>
   </w:abstractNum>
-  <w:abstractNum w:abstractNumId="10">
+  <w:abstractNum w:abstractNumId="10" w15:restartNumberingAfterBreak="0">
     <w:nsid w:val="631159E6"/>
     <w:multiLevelType w:val="hybridMultilevel"/>
     <w:tmpl w:val="63A630C8"/>
@@ -2719,7 +2980,7 @@
       </w:rPr>
     </w:lvl>
   </w:abstractNum>
-  <w:abstractNum w:abstractNumId="11">
+  <w:abstractNum w:abstractNumId="11" w15:restartNumberingAfterBreak="0">
     <w:nsid w:val="667D222B"/>
     <w:multiLevelType w:val="hybridMultilevel"/>
     <w:tmpl w:val="0A9A1726"/>
@@ -2832,7 +3093,7 @@
       </w:rPr>
     </w:lvl>
   </w:abstractNum>
-  <w:abstractNum w:abstractNumId="12">
+  <w:abstractNum w:abstractNumId="12" w15:restartNumberingAfterBreak="0">
     <w:nsid w:val="7DA04981"/>
     <w:multiLevelType w:val="hybridMultilevel"/>
     <w:tmpl w:val="37CE5B22"/>
@@ -2945,7 +3206,7 @@
       </w:rPr>
     </w:lvl>
   </w:abstractNum>
-  <w:abstractNum w:abstractNumId="13">
+  <w:abstractNum w:abstractNumId="13" w15:restartNumberingAfterBreak="0">
     <w:nsid w:val="7FBA5A52"/>
     <w:multiLevelType w:val="hybridMultilevel"/>
     <w:tmpl w:val="BB7C3EC2"/>
@@ -3104,7 +3365,7 @@
 </file>
 
 <file path=word/styles.xml><?xml version="1.0" encoding="utf-8"?>
-<w:styles xmlns:mc="http://schemas.openxmlformats.org/markup-compatibility/2006" xmlns:r="http://schemas.openxmlformats.org/officeDocument/2006/relationships" xmlns:w="http://schemas.openxmlformats.org/wordprocessingml/2006/main" xmlns:w14="http://schemas.microsoft.com/office/word/2010/wordml" mc:Ignorable="w14">
+<w:styles xmlns:mc="http://schemas.openxmlformats.org/markup-compatibility/2006" xmlns:r="http://schemas.openxmlformats.org/officeDocument/2006/relationships" xmlns:w="http://schemas.openxmlformats.org/wordprocessingml/2006/main" xmlns:w14="http://schemas.microsoft.com/office/word/2010/wordml" xmlns:w15="http://schemas.microsoft.com/office/word/2012/wordml" mc:Ignorable="w14 w15">
   <w:docDefaults>
     <w:rPrDefault>
       <w:rPr>
@@ -3120,165 +3381,381 @@
       </w:pPr>
     </w:pPrDefault>
   </w:docDefaults>
-  <w:latentStyles w:defLockedState="0" w:defUIPriority="99" w:defSemiHidden="1" w:defUnhideWhenUsed="1" w:defQFormat="0" w:count="276">
-    <w:lsdException w:name="Normal" w:semiHidden="0" w:uiPriority="0" w:unhideWhenUsed="0" w:qFormat="1"/>
-    <w:lsdException w:name="heading 1" w:semiHidden="0" w:uiPriority="9" w:unhideWhenUsed="0" w:qFormat="1"/>
-    <w:lsdException w:name="heading 2" w:uiPriority="9" w:qFormat="1"/>
-    <w:lsdException w:name="heading 3" w:uiPriority="9" w:qFormat="1"/>
-    <w:lsdException w:name="heading 4" w:uiPriority="9" w:qFormat="1"/>
-    <w:lsdException w:name="heading 5" w:uiPriority="9" w:qFormat="1"/>
-    <w:lsdException w:name="heading 6" w:uiPriority="9" w:qFormat="1"/>
-    <w:lsdException w:name="heading 7" w:uiPriority="9" w:qFormat="1"/>
-    <w:lsdException w:name="heading 8" w:uiPriority="9" w:qFormat="1"/>
-    <w:lsdException w:name="heading 9" w:uiPriority="9" w:qFormat="1"/>
-    <w:lsdException w:name="toc 1" w:uiPriority="39"/>
-    <w:lsdException w:name="toc 2" w:uiPriority="39"/>
-    <w:lsdException w:name="toc 3" w:uiPriority="39"/>
-    <w:lsdException w:name="toc 4" w:uiPriority="39"/>
-    <w:lsdException w:name="toc 5" w:uiPriority="39"/>
-    <w:lsdException w:name="toc 6" w:uiPriority="39"/>
-    <w:lsdException w:name="toc 7" w:uiPriority="39"/>
-    <w:lsdException w:name="toc 8" w:uiPriority="39"/>
-    <w:lsdException w:name="toc 9" w:uiPriority="39"/>
-    <w:lsdException w:name="caption" w:uiPriority="35" w:qFormat="1"/>
-    <w:lsdException w:name="Title" w:semiHidden="0" w:uiPriority="10" w:unhideWhenUsed="0" w:qFormat="1"/>
-    <w:lsdException w:name="Default Paragraph Font" w:uiPriority="1"/>
-    <w:lsdException w:name="Subtitle" w:semiHidden="0" w:uiPriority="11" w:unhideWhenUsed="0" w:qFormat="1"/>
-    <w:lsdException w:name="Strong" w:semiHidden="0" w:uiPriority="22" w:unhideWhenUsed="0" w:qFormat="1"/>
-    <w:lsdException w:name="Emphasis" w:semiHidden="0" w:uiPriority="20" w:unhideWhenUsed="0" w:qFormat="1"/>
-    <w:lsdException w:name="Table Grid" w:semiHidden="0" w:uiPriority="39" w:unhideWhenUsed="0"/>
-    <w:lsdException w:name="Note Level 1" w:semiHidden="0" w:unhideWhenUsed="0"/>
-    <w:lsdException w:name="Note Level 2" w:semiHidden="0" w:unhideWhenUsed="0"/>
-    <w:lsdException w:name="Note Level 3" w:semiHidden="0" w:unhideWhenUsed="0"/>
-    <w:lsdException w:name="Note Level 4" w:semiHidden="0" w:unhideWhenUsed="0"/>
-    <w:lsdException w:name="Note Level 5" w:semiHidden="0" w:unhideWhenUsed="0"/>
-    <w:lsdException w:name="Note Level 6" w:semiHidden="0" w:unhideWhenUsed="0"/>
-    <w:lsdException w:name="Note Level 7" w:semiHidden="0" w:unhideWhenUsed="0"/>
-    <w:lsdException w:name="Note Level 8" w:semiHidden="0" w:unhideWhenUsed="0"/>
-    <w:lsdException w:name="Note Level 9" w:semiHidden="0" w:unhideWhenUsed="0"/>
-    <w:lsdException w:name="Placeholder Text" w:unhideWhenUsed="0"/>
-    <w:lsdException w:name="No Spacing" w:semiHidden="0" w:uiPriority="1" w:unhideWhenUsed="0" w:qFormat="1"/>
-    <w:lsdException w:name="Light Shading" w:semiHidden="0" w:uiPriority="60" w:unhideWhenUsed="0"/>
-    <w:lsdException w:name="Light List" w:semiHidden="0" w:uiPriority="61" w:unhideWhenUsed="0"/>
-    <w:lsdException w:name="Light Grid" w:semiHidden="0" w:uiPriority="62" w:unhideWhenUsed="0"/>
-    <w:lsdException w:name="Medium Shading 1" w:semiHidden="0" w:uiPriority="63" w:unhideWhenUsed="0"/>
-    <w:lsdException w:name="Medium Shading 2" w:semiHidden="0" w:uiPriority="64" w:unhideWhenUsed="0"/>
-    <w:lsdException w:name="Medium List 1" w:semiHidden="0" w:uiPriority="65" w:unhideWhenUsed="0"/>
-    <w:lsdException w:name="Medium List 2" w:semiHidden="0" w:uiPriority="66" w:unhideWhenUsed="0"/>
-    <w:lsdException w:name="Medium Grid 1" w:semiHidden="0" w:uiPriority="67" w:unhideWhenUsed="0"/>
-    <w:lsdException w:name="Medium Grid 2" w:semiHidden="0" w:uiPriority="68" w:unhideWhenUsed="0"/>
-    <w:lsdException w:name="Medium Grid 3" w:semiHidden="0" w:uiPriority="69" w:unhideWhenUsed="0"/>
-    <w:lsdException w:name="Dark List" w:semiHidden="0" w:uiPriority="70" w:unhideWhenUsed="0"/>
-    <w:lsdException w:name="Colorful Shading" w:semiHidden="0" w:uiPriority="71" w:unhideWhenUsed="0"/>
-    <w:lsdException w:name="Colorful List" w:semiHidden="0" w:uiPriority="72" w:unhideWhenUsed="0"/>
-    <w:lsdException w:name="Colorful Grid" w:semiHidden="0" w:uiPriority="73" w:unhideWhenUsed="0"/>
-    <w:lsdException w:name="Light Shading Accent 1" w:semiHidden="0" w:uiPriority="60" w:unhideWhenUsed="0"/>
-    <w:lsdException w:name="Light List Accent 1" w:semiHidden="0" w:uiPriority="61" w:unhideWhenUsed="0"/>
-    <w:lsdException w:name="Light Grid Accent 1" w:semiHidden="0" w:uiPriority="62" w:unhideWhenUsed="0"/>
-    <w:lsdException w:name="Medium Shading 1 Accent 1" w:semiHidden="0" w:uiPriority="63" w:unhideWhenUsed="0"/>
-    <w:lsdException w:name="Medium Shading 2 Accent 1" w:semiHidden="0" w:uiPriority="64" w:unhideWhenUsed="0"/>
-    <w:lsdException w:name="Medium List 1 Accent 1" w:semiHidden="0" w:uiPriority="65" w:unhideWhenUsed="0"/>
-    <w:lsdException w:name="Revision" w:unhideWhenUsed="0"/>
-    <w:lsdException w:name="List Paragraph" w:semiHidden="0" w:uiPriority="34" w:unhideWhenUsed="0" w:qFormat="1"/>
-    <w:lsdException w:name="Quote" w:semiHidden="0" w:uiPriority="29" w:unhideWhenUsed="0" w:qFormat="1"/>
-    <w:lsdException w:name="Intense Quote" w:semiHidden="0" w:uiPriority="30" w:unhideWhenUsed="0" w:qFormat="1"/>
-    <w:lsdException w:name="Medium List 2 Accent 1" w:semiHidden="0" w:uiPriority="66" w:unhideWhenUsed="0"/>
-    <w:lsdException w:name="Medium Grid 1 Accent 1" w:semiHidden="0" w:uiPriority="67" w:unhideWhenUsed="0"/>
-    <w:lsdException w:name="Medium Grid 2 Accent 1" w:semiHidden="0" w:uiPriority="68" w:unhideWhenUsed="0"/>
-    <w:lsdException w:name="Medium Grid 3 Accent 1" w:semiHidden="0" w:uiPriority="69" w:unhideWhenUsed="0"/>
-    <w:lsdException w:name="Dark List Accent 1" w:semiHidden="0" w:uiPriority="70" w:unhideWhenUsed="0"/>
-    <w:lsdException w:name="Colorful Shading Accent 1" w:semiHidden="0" w:uiPriority="71" w:unhideWhenUsed="0"/>
-    <w:lsdException w:name="Colorful List Accent 1" w:semiHidden="0" w:uiPriority="72" w:unhideWhenUsed="0"/>
-    <w:lsdException w:name="Colorful Grid Accent 1" w:semiHidden="0" w:uiPriority="73" w:unhideWhenUsed="0"/>
-    <w:lsdException w:name="Light Shading Accent 2" w:semiHidden="0" w:uiPriority="60" w:unhideWhenUsed="0"/>
-    <w:lsdException w:name="Light List Accent 2" w:semiHidden="0" w:uiPriority="61" w:unhideWhenUsed="0"/>
-    <w:lsdException w:name="Light Grid Accent 2" w:semiHidden="0" w:uiPriority="62" w:unhideWhenUsed="0"/>
-    <w:lsdException w:name="Medium Shading 1 Accent 2" w:semiHidden="0" w:uiPriority="63" w:unhideWhenUsed="0"/>
-    <w:lsdException w:name="Medium Shading 2 Accent 2" w:semiHidden="0" w:uiPriority="64" w:unhideWhenUsed="0"/>
-    <w:lsdException w:name="Medium List 1 Accent 2" w:semiHidden="0" w:uiPriority="65" w:unhideWhenUsed="0"/>
-    <w:lsdException w:name="Medium List 2 Accent 2" w:semiHidden="0" w:uiPriority="66" w:unhideWhenUsed="0"/>
-    <w:lsdException w:name="Medium Grid 1 Accent 2" w:semiHidden="0" w:uiPriority="67" w:unhideWhenUsed="0"/>
-    <w:lsdException w:name="Medium Grid 2 Accent 2" w:semiHidden="0" w:uiPriority="68" w:unhideWhenUsed="0"/>
-    <w:lsdException w:name="Medium Grid 3 Accent 2" w:semiHidden="0" w:uiPriority="69" w:unhideWhenUsed="0"/>
-    <w:lsdException w:name="Dark List Accent 2" w:semiHidden="0" w:uiPriority="70" w:unhideWhenUsed="0"/>
-    <w:lsdException w:name="Colorful Shading Accent 2" w:semiHidden="0" w:uiPriority="71" w:unhideWhenUsed="0"/>
-    <w:lsdException w:name="Colorful List Accent 2" w:semiHidden="0" w:uiPriority="72" w:unhideWhenUsed="0"/>
-    <w:lsdException w:name="Colorful Grid Accent 2" w:semiHidden="0" w:uiPriority="73" w:unhideWhenUsed="0"/>
-    <w:lsdException w:name="Light Shading Accent 3" w:semiHidden="0" w:uiPriority="60" w:unhideWhenUsed="0"/>
-    <w:lsdException w:name="Light List Accent 3" w:semiHidden="0" w:uiPriority="61" w:unhideWhenUsed="0"/>
-    <w:lsdException w:name="Light Grid Accent 3" w:semiHidden="0" w:uiPriority="62" w:unhideWhenUsed="0"/>
-    <w:lsdException w:name="Medium Shading 1 Accent 3" w:semiHidden="0" w:uiPriority="63" w:unhideWhenUsed="0"/>
-    <w:lsdException w:name="Medium Shading 2 Accent 3" w:semiHidden="0" w:uiPriority="64" w:unhideWhenUsed="0"/>
-    <w:lsdException w:name="Medium List 1 Accent 3" w:semiHidden="0" w:uiPriority="65" w:unhideWhenUsed="0"/>
-    <w:lsdException w:name="Medium List 2 Accent 3" w:semiHidden="0" w:uiPriority="66" w:unhideWhenUsed="0"/>
-    <w:lsdException w:name="Medium Grid 1 Accent 3" w:semiHidden="0" w:uiPriority="67" w:unhideWhenUsed="0"/>
-    <w:lsdException w:name="Medium Grid 2 Accent 3" w:semiHidden="0" w:uiPriority="68" w:unhideWhenUsed="0"/>
-    <w:lsdException w:name="Medium Grid 3 Accent 3" w:semiHidden="0" w:uiPriority="69" w:unhideWhenUsed="0"/>
-    <w:lsdException w:name="Dark List Accent 3" w:semiHidden="0" w:uiPriority="70" w:unhideWhenUsed="0"/>
-    <w:lsdException w:name="Colorful Shading Accent 3" w:semiHidden="0" w:uiPriority="71" w:unhideWhenUsed="0"/>
-    <w:lsdException w:name="Colorful List Accent 3" w:semiHidden="0" w:uiPriority="72" w:unhideWhenUsed="0"/>
-    <w:lsdException w:name="Colorful Grid Accent 3" w:semiHidden="0" w:uiPriority="73" w:unhideWhenUsed="0"/>
-    <w:lsdException w:name="Light Shading Accent 4" w:semiHidden="0" w:uiPriority="60" w:unhideWhenUsed="0"/>
-    <w:lsdException w:name="Light List Accent 4" w:semiHidden="0" w:uiPriority="61" w:unhideWhenUsed="0"/>
-    <w:lsdException w:name="Light Grid Accent 4" w:semiHidden="0" w:uiPriority="62" w:unhideWhenUsed="0"/>
-    <w:lsdException w:name="Medium Shading 1 Accent 4" w:semiHidden="0" w:uiPriority="63" w:unhideWhenUsed="0"/>
-    <w:lsdException w:name="Medium Shading 2 Accent 4" w:semiHidden="0" w:uiPriority="64" w:unhideWhenUsed="0"/>
-    <w:lsdException w:name="Medium List 1 Accent 4" w:semiHidden="0" w:uiPriority="65" w:unhideWhenUsed="0"/>
-    <w:lsdException w:name="Medium List 2 Accent 4" w:semiHidden="0" w:uiPriority="66" w:unhideWhenUsed="0"/>
-    <w:lsdException w:name="Medium Grid 1 Accent 4" w:semiHidden="0" w:uiPriority="67" w:unhideWhenUsed="0"/>
-    <w:lsdException w:name="Medium Grid 2 Accent 4" w:semiHidden="0" w:uiPriority="68" w:unhideWhenUsed="0"/>
-    <w:lsdException w:name="Medium Grid 3 Accent 4" w:semiHidden="0" w:uiPriority="69" w:unhideWhenUsed="0"/>
-    <w:lsdException w:name="Dark List Accent 4" w:semiHidden="0" w:uiPriority="70" w:unhideWhenUsed="0"/>
-    <w:lsdException w:name="Colorful Shading Accent 4" w:semiHidden="0" w:uiPriority="71" w:unhideWhenUsed="0"/>
-    <w:lsdException w:name="Colorful List Accent 4" w:semiHidden="0" w:uiPriority="72" w:unhideWhenUsed="0"/>
-    <w:lsdException w:name="Colorful Grid Accent 4" w:semiHidden="0" w:uiPriority="73" w:unhideWhenUsed="0"/>
-    <w:lsdException w:name="Light Shading Accent 5" w:semiHidden="0" w:uiPriority="60" w:unhideWhenUsed="0"/>
-    <w:lsdException w:name="Light List Accent 5" w:semiHidden="0" w:uiPriority="61" w:unhideWhenUsed="0"/>
-    <w:lsdException w:name="Light Grid Accent 5" w:semiHidden="0" w:uiPriority="62" w:unhideWhenUsed="0"/>
-    <w:lsdException w:name="Medium Shading 1 Accent 5" w:semiHidden="0" w:uiPriority="63" w:unhideWhenUsed="0"/>
-    <w:lsdException w:name="Medium Shading 2 Accent 5" w:semiHidden="0" w:uiPriority="64" w:unhideWhenUsed="0"/>
-    <w:lsdException w:name="Medium List 1 Accent 5" w:semiHidden="0" w:uiPriority="65" w:unhideWhenUsed="0"/>
-    <w:lsdException w:name="Medium List 2 Accent 5" w:semiHidden="0" w:uiPriority="66" w:unhideWhenUsed="0"/>
-    <w:lsdException w:name="Medium Grid 1 Accent 5" w:semiHidden="0" w:uiPriority="67" w:unhideWhenUsed="0"/>
-    <w:lsdException w:name="Medium Grid 2 Accent 5" w:semiHidden="0" w:uiPriority="68" w:unhideWhenUsed="0"/>
-    <w:lsdException w:name="Medium Grid 3 Accent 5" w:semiHidden="0" w:uiPriority="69" w:unhideWhenUsed="0"/>
-    <w:lsdException w:name="Dark List Accent 5" w:semiHidden="0" w:uiPriority="70" w:unhideWhenUsed="0"/>
-    <w:lsdException w:name="Colorful Shading Accent 5" w:semiHidden="0" w:uiPriority="71" w:unhideWhenUsed="0"/>
-    <w:lsdException w:name="Colorful List Accent 5" w:semiHidden="0" w:uiPriority="72" w:unhideWhenUsed="0"/>
-    <w:lsdException w:name="Colorful Grid Accent 5" w:semiHidden="0" w:uiPriority="73" w:unhideWhenUsed="0"/>
-    <w:lsdException w:name="Light Shading Accent 6" w:semiHidden="0" w:uiPriority="60" w:unhideWhenUsed="0"/>
-    <w:lsdException w:name="Light List Accent 6" w:semiHidden="0" w:uiPriority="61" w:unhideWhenUsed="0"/>
-    <w:lsdException w:name="Light Grid Accent 6" w:semiHidden="0" w:uiPriority="62" w:unhideWhenUsed="0"/>
-    <w:lsdException w:name="Medium Shading 1 Accent 6" w:semiHidden="0" w:uiPriority="63" w:unhideWhenUsed="0"/>
-    <w:lsdException w:name="Medium Shading 2 Accent 6" w:semiHidden="0" w:uiPriority="64" w:unhideWhenUsed="0"/>
-    <w:lsdException w:name="Medium List 1 Accent 6" w:semiHidden="0" w:uiPriority="65" w:unhideWhenUsed="0"/>
-    <w:lsdException w:name="Medium List 2 Accent 6" w:semiHidden="0" w:uiPriority="66" w:unhideWhenUsed="0"/>
-    <w:lsdException w:name="Medium Grid 1 Accent 6" w:semiHidden="0" w:uiPriority="67" w:unhideWhenUsed="0"/>
-    <w:lsdException w:name="Medium Grid 2 Accent 6" w:semiHidden="0" w:uiPriority="68" w:unhideWhenUsed="0"/>
-    <w:lsdException w:name="Medium Grid 3 Accent 6" w:semiHidden="0" w:uiPriority="69" w:unhideWhenUsed="0"/>
-    <w:lsdException w:name="Dark List Accent 6" w:semiHidden="0" w:uiPriority="70" w:unhideWhenUsed="0"/>
-    <w:lsdException w:name="Colorful Shading Accent 6" w:semiHidden="0" w:uiPriority="71" w:unhideWhenUsed="0"/>
-    <w:lsdException w:name="Colorful List Accent 6" w:semiHidden="0" w:uiPriority="72" w:unhideWhenUsed="0"/>
-    <w:lsdException w:name="Colorful Grid Accent 6" w:semiHidden="0" w:uiPriority="73" w:unhideWhenUsed="0"/>
-    <w:lsdException w:name="Subtle Emphasis" w:semiHidden="0" w:uiPriority="19" w:unhideWhenUsed="0" w:qFormat="1"/>
-    <w:lsdException w:name="Intense Emphasis" w:semiHidden="0" w:uiPriority="21" w:unhideWhenUsed="0" w:qFormat="1"/>
-    <w:lsdException w:name="Subtle Reference" w:semiHidden="0" w:uiPriority="31" w:unhideWhenUsed="0" w:qFormat="1"/>
-    <w:lsdException w:name="Intense Reference" w:semiHidden="0" w:uiPriority="32" w:unhideWhenUsed="0" w:qFormat="1"/>
-    <w:lsdException w:name="Book Title" w:semiHidden="0" w:uiPriority="33" w:unhideWhenUsed="0" w:qFormat="1"/>
-    <w:lsdException w:name="Bibliography" w:uiPriority="37"/>
-    <w:lsdException w:name="TOC Heading" w:uiPriority="39" w:qFormat="1"/>
+  <w:latentStyles w:defLockedState="0" w:defUIPriority="99" w:defSemiHidden="0" w:defUnhideWhenUsed="0" w:defQFormat="0" w:count="371">
+    <w:lsdException w:name="Normal" w:uiPriority="0" w:qFormat="1"/>
+    <w:lsdException w:name="heading 1" w:uiPriority="9" w:qFormat="1"/>
+    <w:lsdException w:name="heading 2" w:semiHidden="1" w:uiPriority="9" w:unhideWhenUsed="1" w:qFormat="1"/>
+    <w:lsdException w:name="heading 3" w:semiHidden="1" w:uiPriority="9" w:unhideWhenUsed="1" w:qFormat="1"/>
+    <w:lsdException w:name="heading 4" w:semiHidden="1" w:uiPriority="9" w:unhideWhenUsed="1" w:qFormat="1"/>
+    <w:lsdException w:name="heading 5" w:semiHidden="1" w:uiPriority="9" w:unhideWhenUsed="1" w:qFormat="1"/>
+    <w:lsdException w:name="heading 6" w:semiHidden="1" w:uiPriority="9" w:unhideWhenUsed="1" w:qFormat="1"/>
+    <w:lsdException w:name="heading 7" w:semiHidden="1" w:uiPriority="9" w:unhideWhenUsed="1" w:qFormat="1"/>
+    <w:lsdException w:name="heading 8" w:semiHidden="1" w:uiPriority="9" w:unhideWhenUsed="1" w:qFormat="1"/>
+    <w:lsdException w:name="heading 9" w:semiHidden="1" w:uiPriority="9" w:unhideWhenUsed="1" w:qFormat="1"/>
+    <w:lsdException w:name="index 1" w:semiHidden="1" w:unhideWhenUsed="1"/>
+    <w:lsdException w:name="index 2" w:semiHidden="1" w:unhideWhenUsed="1"/>
+    <w:lsdException w:name="index 3" w:semiHidden="1" w:unhideWhenUsed="1"/>
+    <w:lsdException w:name="index 4" w:semiHidden="1" w:unhideWhenUsed="1"/>
+    <w:lsdException w:name="index 5" w:semiHidden="1" w:unhideWhenUsed="1"/>
+    <w:lsdException w:name="index 6" w:semiHidden="1" w:unhideWhenUsed="1"/>
+    <w:lsdException w:name="index 7" w:semiHidden="1" w:unhideWhenUsed="1"/>
+    <w:lsdException w:name="index 8" w:semiHidden="1" w:unhideWhenUsed="1"/>
+    <w:lsdException w:name="index 9" w:semiHidden="1" w:unhideWhenUsed="1"/>
+    <w:lsdException w:name="toc 1" w:semiHidden="1" w:uiPriority="39" w:unhideWhenUsed="1"/>
+    <w:lsdException w:name="toc 2" w:semiHidden="1" w:uiPriority="39" w:unhideWhenUsed="1"/>
+    <w:lsdException w:name="toc 3" w:semiHidden="1" w:uiPriority="39" w:unhideWhenUsed="1"/>
+    <w:lsdException w:name="toc 4" w:semiHidden="1" w:uiPriority="39" w:unhideWhenUsed="1"/>
+    <w:lsdException w:name="toc 5" w:semiHidden="1" w:uiPriority="39" w:unhideWhenUsed="1"/>
+    <w:lsdException w:name="toc 6" w:semiHidden="1" w:uiPriority="39" w:unhideWhenUsed="1"/>
+    <w:lsdException w:name="toc 7" w:semiHidden="1" w:uiPriority="39" w:unhideWhenUsed="1"/>
+    <w:lsdException w:name="toc 8" w:semiHidden="1" w:uiPriority="39" w:unhideWhenUsed="1"/>
+    <w:lsdException w:name="toc 9" w:semiHidden="1" w:uiPriority="39" w:unhideWhenUsed="1"/>
+    <w:lsdException w:name="Normal Indent" w:semiHidden="1" w:unhideWhenUsed="1"/>
+    <w:lsdException w:name="footnote text" w:semiHidden="1" w:unhideWhenUsed="1"/>
+    <w:lsdException w:name="annotation text" w:semiHidden="1" w:unhideWhenUsed="1"/>
+    <w:lsdException w:name="header" w:semiHidden="1" w:unhideWhenUsed="1"/>
+    <w:lsdException w:name="footer" w:semiHidden="1" w:unhideWhenUsed="1"/>
+    <w:lsdException w:name="index heading" w:semiHidden="1" w:unhideWhenUsed="1"/>
+    <w:lsdException w:name="caption" w:semiHidden="1" w:uiPriority="35" w:unhideWhenUsed="1" w:qFormat="1"/>
+    <w:lsdException w:name="table of figures" w:semiHidden="1" w:unhideWhenUsed="1"/>
+    <w:lsdException w:name="envelope address" w:semiHidden="1" w:unhideWhenUsed="1"/>
+    <w:lsdException w:name="envelope return" w:semiHidden="1" w:unhideWhenUsed="1"/>
+    <w:lsdException w:name="footnote reference" w:semiHidden="1" w:unhideWhenUsed="1"/>
+    <w:lsdException w:name="annotation reference" w:semiHidden="1" w:unhideWhenUsed="1"/>
+    <w:lsdException w:name="line number" w:semiHidden="1" w:unhideWhenUsed="1"/>
+    <w:lsdException w:name="page number" w:semiHidden="1" w:unhideWhenUsed="1"/>
+    <w:lsdException w:name="endnote reference" w:semiHidden="1" w:unhideWhenUsed="1"/>
+    <w:lsdException w:name="endnote text" w:semiHidden="1" w:unhideWhenUsed="1"/>
+    <w:lsdException w:name="table of authorities" w:semiHidden="1" w:unhideWhenUsed="1"/>
+    <w:lsdException w:name="macro" w:semiHidden="1" w:unhideWhenUsed="1"/>
+    <w:lsdException w:name="toa heading" w:semiHidden="1" w:unhideWhenUsed="1"/>
+    <w:lsdException w:name="List" w:semiHidden="1" w:unhideWhenUsed="1"/>
+    <w:lsdException w:name="List Bullet" w:semiHidden="1" w:unhideWhenUsed="1"/>
+    <w:lsdException w:name="List Number" w:semiHidden="1" w:unhideWhenUsed="1"/>
+    <w:lsdException w:name="List 2" w:semiHidden="1" w:unhideWhenUsed="1"/>
+    <w:lsdException w:name="List 3" w:semiHidden="1" w:unhideWhenUsed="1"/>
+    <w:lsdException w:name="List 4" w:semiHidden="1" w:unhideWhenUsed="1"/>
+    <w:lsdException w:name="List 5" w:semiHidden="1" w:unhideWhenUsed="1"/>
+    <w:lsdException w:name="List Bullet 2" w:semiHidden="1" w:unhideWhenUsed="1"/>
+    <w:lsdException w:name="List Bullet 3" w:semiHidden="1" w:unhideWhenUsed="1"/>
+    <w:lsdException w:name="List Bullet 4" w:semiHidden="1" w:unhideWhenUsed="1"/>
+    <w:lsdException w:name="List Bullet 5" w:semiHidden="1" w:unhideWhenUsed="1"/>
+    <w:lsdException w:name="List Number 2" w:semiHidden="1" w:unhideWhenUsed="1"/>
+    <w:lsdException w:name="List Number 3" w:semiHidden="1" w:unhideWhenUsed="1"/>
+    <w:lsdException w:name="List Number 4" w:semiHidden="1" w:unhideWhenUsed="1"/>
+    <w:lsdException w:name="List Number 5" w:semiHidden="1" w:unhideWhenUsed="1"/>
+    <w:lsdException w:name="Title" w:uiPriority="10" w:qFormat="1"/>
+    <w:lsdException w:name="Closing" w:semiHidden="1" w:unhideWhenUsed="1"/>
+    <w:lsdException w:name="Signature" w:semiHidden="1" w:unhideWhenUsed="1"/>
+    <w:lsdException w:name="Default Paragraph Font" w:semiHidden="1" w:uiPriority="1" w:unhideWhenUsed="1"/>
+    <w:lsdException w:name="Body Text" w:semiHidden="1" w:unhideWhenUsed="1"/>
+    <w:lsdException w:name="Body Text Indent" w:semiHidden="1" w:unhideWhenUsed="1"/>
+    <w:lsdException w:name="List Continue" w:semiHidden="1" w:unhideWhenUsed="1"/>
+    <w:lsdException w:name="List Continue 2" w:semiHidden="1" w:unhideWhenUsed="1"/>
+    <w:lsdException w:name="List Continue 3" w:semiHidden="1" w:unhideWhenUsed="1"/>
+    <w:lsdException w:name="List Continue 4" w:semiHidden="1" w:unhideWhenUsed="1"/>
+    <w:lsdException w:name="List Continue 5" w:semiHidden="1" w:unhideWhenUsed="1"/>
+    <w:lsdException w:name="Message Header" w:semiHidden="1" w:unhideWhenUsed="1"/>
+    <w:lsdException w:name="Subtitle" w:uiPriority="11" w:qFormat="1"/>
+    <w:lsdException w:name="Salutation" w:semiHidden="1" w:unhideWhenUsed="1"/>
+    <w:lsdException w:name="Date" w:semiHidden="1" w:unhideWhenUsed="1"/>
+    <w:lsdException w:name="Body Text First Indent" w:semiHidden="1" w:unhideWhenUsed="1"/>
+    <w:lsdException w:name="Body Text First Indent 2" w:semiHidden="1" w:unhideWhenUsed="1"/>
+    <w:lsdException w:name="Note Heading" w:semiHidden="1" w:unhideWhenUsed="1"/>
+    <w:lsdException w:name="Body Text 2" w:semiHidden="1" w:unhideWhenUsed="1"/>
+    <w:lsdException w:name="Body Text 3" w:semiHidden="1" w:unhideWhenUsed="1"/>
+    <w:lsdException w:name="Body Text Indent 2" w:semiHidden="1" w:unhideWhenUsed="1"/>
+    <w:lsdException w:name="Body Text Indent 3" w:semiHidden="1" w:unhideWhenUsed="1"/>
+    <w:lsdException w:name="Block Text" w:semiHidden="1" w:unhideWhenUsed="1"/>
+    <w:lsdException w:name="Hyperlink" w:semiHidden="1" w:unhideWhenUsed="1"/>
+    <w:lsdException w:name="FollowedHyperlink" w:semiHidden="1" w:unhideWhenUsed="1"/>
+    <w:lsdException w:name="Strong" w:uiPriority="22" w:qFormat="1"/>
+    <w:lsdException w:name="Emphasis" w:uiPriority="20" w:qFormat="1"/>
+    <w:lsdException w:name="Document Map" w:semiHidden="1" w:unhideWhenUsed="1"/>
+    <w:lsdException w:name="Plain Text" w:semiHidden="1" w:unhideWhenUsed="1"/>
+    <w:lsdException w:name="E-mail Signature" w:semiHidden="1" w:unhideWhenUsed="1"/>
+    <w:lsdException w:name="HTML Top of Form" w:semiHidden="1" w:unhideWhenUsed="1"/>
+    <w:lsdException w:name="HTML Bottom of Form" w:semiHidden="1" w:unhideWhenUsed="1"/>
+    <w:lsdException w:name="Normal (Web)" w:semiHidden="1" w:unhideWhenUsed="1"/>
+    <w:lsdException w:name="HTML Acronym" w:semiHidden="1" w:unhideWhenUsed="1"/>
+    <w:lsdException w:name="HTML Address" w:semiHidden="1" w:unhideWhenUsed="1"/>
+    <w:lsdException w:name="HTML Cite" w:semiHidden="1" w:unhideWhenUsed="1"/>
+    <w:lsdException w:name="HTML Code" w:semiHidden="1" w:unhideWhenUsed="1"/>
+    <w:lsdException w:name="HTML Definition" w:semiHidden="1" w:unhideWhenUsed="1"/>
+    <w:lsdException w:name="HTML Keyboard" w:semiHidden="1" w:unhideWhenUsed="1"/>
+    <w:lsdException w:name="HTML Preformatted" w:semiHidden="1" w:unhideWhenUsed="1"/>
+    <w:lsdException w:name="HTML Sample" w:semiHidden="1" w:unhideWhenUsed="1"/>
+    <w:lsdException w:name="HTML Typewriter" w:semiHidden="1" w:unhideWhenUsed="1"/>
+    <w:lsdException w:name="HTML Variable" w:semiHidden="1" w:unhideWhenUsed="1"/>
+    <w:lsdException w:name="Normal Table" w:semiHidden="1" w:unhideWhenUsed="1"/>
+    <w:lsdException w:name="annotation subject" w:semiHidden="1" w:unhideWhenUsed="1"/>
+    <w:lsdException w:name="No List" w:semiHidden="1" w:unhideWhenUsed="1"/>
+    <w:lsdException w:name="Outline List 1" w:semiHidden="1" w:unhideWhenUsed="1"/>
+    <w:lsdException w:name="Outline List 2" w:semiHidden="1" w:unhideWhenUsed="1"/>
+    <w:lsdException w:name="Outline List 3" w:semiHidden="1" w:unhideWhenUsed="1"/>
+    <w:lsdException w:name="Table Simple 1" w:semiHidden="1" w:unhideWhenUsed="1"/>
+    <w:lsdException w:name="Table Simple 2" w:semiHidden="1" w:unhideWhenUsed="1"/>
+    <w:lsdException w:name="Table Simple 3" w:semiHidden="1" w:unhideWhenUsed="1"/>
+    <w:lsdException w:name="Table Classic 1" w:semiHidden="1" w:unhideWhenUsed="1"/>
+    <w:lsdException w:name="Table Classic 2" w:semiHidden="1" w:unhideWhenUsed="1"/>
+    <w:lsdException w:name="Table Classic 3" w:semiHidden="1" w:unhideWhenUsed="1"/>
+    <w:lsdException w:name="Table Classic 4" w:semiHidden="1" w:unhideWhenUsed="1"/>
+    <w:lsdException w:name="Table Colorful 1" w:semiHidden="1" w:unhideWhenUsed="1"/>
+    <w:lsdException w:name="Table Colorful 2" w:semiHidden="1" w:unhideWhenUsed="1"/>
+    <w:lsdException w:name="Table Colorful 3" w:semiHidden="1" w:unhideWhenUsed="1"/>
+    <w:lsdException w:name="Table Columns 1" w:semiHidden="1" w:unhideWhenUsed="1"/>
+    <w:lsdException w:name="Table Columns 2" w:semiHidden="1" w:unhideWhenUsed="1"/>
+    <w:lsdException w:name="Table Columns 3" w:semiHidden="1" w:unhideWhenUsed="1"/>
+    <w:lsdException w:name="Table Columns 4" w:semiHidden="1" w:unhideWhenUsed="1"/>
+    <w:lsdException w:name="Table Columns 5" w:semiHidden="1" w:unhideWhenUsed="1"/>
+    <w:lsdException w:name="Table Grid 1" w:semiHidden="1" w:unhideWhenUsed="1"/>
+    <w:lsdException w:name="Table Grid 2" w:semiHidden="1" w:unhideWhenUsed="1"/>
+    <w:lsdException w:name="Table Grid 3" w:semiHidden="1" w:unhideWhenUsed="1"/>
+    <w:lsdException w:name="Table Grid 4" w:semiHidden="1" w:unhideWhenUsed="1"/>
+    <w:lsdException w:name="Table Grid 5" w:semiHidden="1" w:unhideWhenUsed="1"/>
+    <w:lsdException w:name="Table Grid 6" w:semiHidden="1" w:unhideWhenUsed="1"/>
+    <w:lsdException w:name="Table Grid 7" w:semiHidden="1" w:unhideWhenUsed="1"/>
+    <w:lsdException w:name="Table Grid 8" w:semiHidden="1" w:unhideWhenUsed="1"/>
+    <w:lsdException w:name="Table List 1" w:semiHidden="1" w:unhideWhenUsed="1"/>
+    <w:lsdException w:name="Table List 2" w:semiHidden="1" w:unhideWhenUsed="1"/>
+    <w:lsdException w:name="Table List 3" w:semiHidden="1" w:unhideWhenUsed="1"/>
+    <w:lsdException w:name="Table List 4" w:semiHidden="1" w:unhideWhenUsed="1"/>
+    <w:lsdException w:name="Table List 5" w:semiHidden="1" w:unhideWhenUsed="1"/>
+    <w:lsdException w:name="Table List 6" w:semiHidden="1" w:unhideWhenUsed="1"/>
+    <w:lsdException w:name="Table List 7" w:semiHidden="1" w:unhideWhenUsed="1"/>
+    <w:lsdException w:name="Table List 8" w:semiHidden="1" w:unhideWhenUsed="1"/>
+    <w:lsdException w:name="Table 3D effects 1" w:semiHidden="1" w:unhideWhenUsed="1"/>
+    <w:lsdException w:name="Table 3D effects 2" w:semiHidden="1" w:unhideWhenUsed="1"/>
+    <w:lsdException w:name="Table 3D effects 3" w:semiHidden="1" w:unhideWhenUsed="1"/>
+    <w:lsdException w:name="Table Contemporary" w:semiHidden="1" w:unhideWhenUsed="1"/>
+    <w:lsdException w:name="Table Elegant" w:semiHidden="1" w:unhideWhenUsed="1"/>
+    <w:lsdException w:name="Table Professional" w:semiHidden="1" w:unhideWhenUsed="1"/>
+    <w:lsdException w:name="Table Subtle 1" w:semiHidden="1" w:unhideWhenUsed="1"/>
+    <w:lsdException w:name="Table Subtle 2" w:semiHidden="1" w:unhideWhenUsed="1"/>
+    <w:lsdException w:name="Table Web 1" w:semiHidden="1" w:unhideWhenUsed="1"/>
+    <w:lsdException w:name="Table Web 2" w:semiHidden="1" w:unhideWhenUsed="1"/>
+    <w:lsdException w:name="Table Web 3" w:semiHidden="1" w:unhideWhenUsed="1"/>
+    <w:lsdException w:name="Balloon Text" w:semiHidden="1" w:unhideWhenUsed="1"/>
+    <w:lsdException w:name="Table Grid" w:uiPriority="39"/>
+    <w:lsdException w:name="Table Theme" w:semiHidden="1" w:unhideWhenUsed="1"/>
+    <w:lsdException w:name="Placeholder Text" w:semiHidden="1"/>
+    <w:lsdException w:name="No Spacing" w:uiPriority="1" w:qFormat="1"/>
+    <w:lsdException w:name="Light Shading" w:uiPriority="60"/>
+    <w:lsdException w:name="Light List" w:uiPriority="61"/>
+    <w:lsdException w:name="Light Grid" w:uiPriority="62"/>
+    <w:lsdException w:name="Medium Shading 1" w:uiPriority="63"/>
+    <w:lsdException w:name="Medium Shading 2" w:uiPriority="64"/>
+    <w:lsdException w:name="Medium List 1" w:uiPriority="65"/>
+    <w:lsdException w:name="Medium List 2" w:uiPriority="66"/>
+    <w:lsdException w:name="Medium Grid 1" w:uiPriority="67"/>
+    <w:lsdException w:name="Medium Grid 2" w:uiPriority="68"/>
+    <w:lsdException w:name="Medium Grid 3" w:uiPriority="69"/>
+    <w:lsdException w:name="Dark List" w:uiPriority="70"/>
+    <w:lsdException w:name="Colorful Shading" w:uiPriority="71"/>
+    <w:lsdException w:name="Colorful List" w:uiPriority="72"/>
+    <w:lsdException w:name="Colorful Grid" w:uiPriority="73"/>
+    <w:lsdException w:name="Light Shading Accent 1" w:uiPriority="60"/>
+    <w:lsdException w:name="Light List Accent 1" w:uiPriority="61"/>
+    <w:lsdException w:name="Light Grid Accent 1" w:uiPriority="62"/>
+    <w:lsdException w:name="Medium Shading 1 Accent 1" w:uiPriority="63"/>
+    <w:lsdException w:name="Medium Shading 2 Accent 1" w:uiPriority="64"/>
+    <w:lsdException w:name="Medium List 1 Accent 1" w:uiPriority="65"/>
+    <w:lsdException w:name="Revision" w:semiHidden="1"/>
+    <w:lsdException w:name="List Paragraph" w:uiPriority="34" w:qFormat="1"/>
+    <w:lsdException w:name="Quote" w:uiPriority="29" w:qFormat="1"/>
+    <w:lsdException w:name="Intense Quote" w:uiPriority="30" w:qFormat="1"/>
+    <w:lsdException w:name="Medium List 2 Accent 1" w:uiPriority="66"/>
+    <w:lsdException w:name="Medium Grid 1 Accent 1" w:uiPriority="67"/>
+    <w:lsdException w:name="Medium Grid 2 Accent 1" w:uiPriority="68"/>
+    <w:lsdException w:name="Medium Grid 3 Accent 1" w:uiPriority="69"/>
+    <w:lsdException w:name="Dark List Accent 1" w:uiPriority="70"/>
+    <w:lsdException w:name="Colorful Shading Accent 1" w:uiPriority="71"/>
+    <w:lsdException w:name="Colorful List Accent 1" w:uiPriority="72"/>
+    <w:lsdException w:name="Colorful Grid Accent 1" w:uiPriority="73"/>
+    <w:lsdException w:name="Light Shading Accent 2" w:uiPriority="60"/>
+    <w:lsdException w:name="Light List Accent 2" w:uiPriority="61"/>
+    <w:lsdException w:name="Light Grid Accent 2" w:uiPriority="62"/>
+    <w:lsdException w:name="Medium Shading 1 Accent 2" w:uiPriority="63"/>
+    <w:lsdException w:name="Medium Shading 2 Accent 2" w:uiPriority="64"/>
+    <w:lsdException w:name="Medium List 1 Accent 2" w:uiPriority="65"/>
+    <w:lsdException w:name="Medium List 2 Accent 2" w:uiPriority="66"/>
+    <w:lsdException w:name="Medium Grid 1 Accent 2" w:uiPriority="67"/>
+    <w:lsdException w:name="Medium Grid 2 Accent 2" w:uiPriority="68"/>
+    <w:lsdException w:name="Medium Grid 3 Accent 2" w:uiPriority="69"/>
+    <w:lsdException w:name="Dark List Accent 2" w:uiPriority="70"/>
+    <w:lsdException w:name="Colorful Shading Accent 2" w:uiPriority="71"/>
+    <w:lsdException w:name="Colorful List Accent 2" w:uiPriority="72"/>
+    <w:lsdException w:name="Colorful Grid Accent 2" w:uiPriority="73"/>
+    <w:lsdException w:name="Light Shading Accent 3" w:uiPriority="60"/>
+    <w:lsdException w:name="Light List Accent 3" w:uiPriority="61"/>
+    <w:lsdException w:name="Light Grid Accent 3" w:uiPriority="62"/>
+    <w:lsdException w:name="Medium Shading 1 Accent 3" w:uiPriority="63"/>
+    <w:lsdException w:name="Medium Shading 2 Accent 3" w:uiPriority="64"/>
+    <w:lsdException w:name="Medium List 1 Accent 3" w:uiPriority="65"/>
+    <w:lsdException w:name="Medium List 2 Accent 3" w:uiPriority="66"/>
+    <w:lsdException w:name="Medium Grid 1 Accent 3" w:uiPriority="67"/>
+    <w:lsdException w:name="Medium Grid 2 Accent 3" w:uiPriority="68"/>
+    <w:lsdException w:name="Medium Grid 3 Accent 3" w:uiPriority="69"/>
+    <w:lsdException w:name="Dark List Accent 3" w:uiPriority="70"/>
+    <w:lsdException w:name="Colorful Shading Accent 3" w:uiPriority="71"/>
+    <w:lsdException w:name="Colorful List Accent 3" w:uiPriority="72"/>
+    <w:lsdException w:name="Colorful Grid Accent 3" w:uiPriority="73"/>
+    <w:lsdException w:name="Light Shading Accent 4" w:uiPriority="60"/>
+    <w:lsdException w:name="Light List Accent 4" w:uiPriority="61"/>
+    <w:lsdException w:name="Light Grid Accent 4" w:uiPriority="62"/>
+    <w:lsdException w:name="Medium Shading 1 Accent 4" w:uiPriority="63"/>
+    <w:lsdException w:name="Medium Shading 2 Accent 4" w:uiPriority="64"/>
+    <w:lsdException w:name="Medium List 1 Accent 4" w:uiPriority="65"/>
+    <w:lsdException w:name="Medium List 2 Accent 4" w:uiPriority="66"/>
+    <w:lsdException w:name="Medium Grid 1 Accent 4" w:uiPriority="67"/>
+    <w:lsdException w:name="Medium Grid 2 Accent 4" w:uiPriority="68"/>
+    <w:lsdException w:name="Medium Grid 3 Accent 4" w:uiPriority="69"/>
+    <w:lsdException w:name="Dark List Accent 4" w:uiPriority="70"/>
+    <w:lsdException w:name="Colorful Shading Accent 4" w:uiPriority="71"/>
+    <w:lsdException w:name="Colorful List Accent 4" w:uiPriority="72"/>
+    <w:lsdException w:name="Colorful Grid Accent 4" w:uiPriority="73"/>
+    <w:lsdException w:name="Light Shading Accent 5" w:uiPriority="60"/>
+    <w:lsdException w:name="Light List Accent 5" w:uiPriority="61"/>
+    <w:lsdException w:name="Light Grid Accent 5" w:uiPriority="62"/>
+    <w:lsdException w:name="Medium Shading 1 Accent 5" w:uiPriority="63"/>
+    <w:lsdException w:name="Medium Shading 2 Accent 5" w:uiPriority="64"/>
+    <w:lsdException w:name="Medium List 1 Accent 5" w:uiPriority="65"/>
+    <w:lsdException w:name="Medium List 2 Accent 5" w:uiPriority="66"/>
+    <w:lsdException w:name="Medium Grid 1 Accent 5" w:uiPriority="67"/>
+    <w:lsdException w:name="Medium Grid 2 Accent 5" w:uiPriority="68"/>
+    <w:lsdException w:name="Medium Grid 3 Accent 5" w:uiPriority="69"/>
+    <w:lsdException w:name="Dark List Accent 5" w:uiPriority="70"/>
+    <w:lsdException w:name="Colorful Shading Accent 5" w:uiPriority="71"/>
+    <w:lsdException w:name="Colorful List Accent 5" w:uiPriority="72"/>
+    <w:lsdException w:name="Colorful Grid Accent 5" w:uiPriority="73"/>
+    <w:lsdException w:name="Light Shading Accent 6" w:uiPriority="60"/>
+    <w:lsdException w:name="Light List Accent 6" w:uiPriority="61"/>
+    <w:lsdException w:name="Light Grid Accent 6" w:uiPriority="62"/>
+    <w:lsdException w:name="Medium Shading 1 Accent 6" w:uiPriority="63"/>
+    <w:lsdException w:name="Medium Shading 2 Accent 6" w:uiPriority="64"/>
+    <w:lsdException w:name="Medium List 1 Accent 6" w:uiPriority="65"/>
+    <w:lsdException w:name="Medium List 2 Accent 6" w:uiPriority="66"/>
+    <w:lsdException w:name="Medium Grid 1 Accent 6" w:uiPriority="67"/>
+    <w:lsdException w:name="Medium Grid 2 Accent 6" w:uiPriority="68"/>
+    <w:lsdException w:name="Medium Grid 3 Accent 6" w:uiPriority="69"/>
+    <w:lsdException w:name="Dark List Accent 6" w:uiPriority="70"/>
+    <w:lsdException w:name="Colorful Shading Accent 6" w:uiPriority="71"/>
+    <w:lsdException w:name="Colorful List Accent 6" w:uiPriority="72"/>
+    <w:lsdException w:name="Colorful Grid Accent 6" w:uiPriority="73"/>
+    <w:lsdException w:name="Subtle Emphasis" w:uiPriority="19" w:qFormat="1"/>
+    <w:lsdException w:name="Intense Emphasis" w:uiPriority="21" w:qFormat="1"/>
+    <w:lsdException w:name="Subtle Reference" w:uiPriority="31" w:qFormat="1"/>
+    <w:lsdException w:name="Intense Reference" w:uiPriority="32" w:qFormat="1"/>
+    <w:lsdException w:name="Book Title" w:uiPriority="33" w:qFormat="1"/>
+    <w:lsdException w:name="Bibliography" w:semiHidden="1" w:uiPriority="37" w:unhideWhenUsed="1"/>
+    <w:lsdException w:name="TOC Heading" w:semiHidden="1" w:uiPriority="39" w:unhideWhenUsed="1" w:qFormat="1"/>
+    <w:lsdException w:name="Grid Table 4" w:uiPriority="49"/>
+    <w:lsdException w:name="Grid Table 5 Dark" w:uiPriority="50"/>
+    <w:lsdException w:name="Grid Table 6 Colorful" w:uiPriority="51"/>
+    <w:lsdException w:name="Grid Table 7 Colorful" w:uiPriority="52"/>
+    <w:lsdException w:name="Grid Table 1 Light Accent 1" w:uiPriority="46"/>
+    <w:lsdException w:name="Grid Table 2 Accent 1" w:uiPriority="47"/>
+    <w:lsdException w:name="Grid Table 3 Accent 1" w:uiPriority="48"/>
+    <w:lsdException w:name="Grid Table 4 Accent 1" w:uiPriority="49"/>
+    <w:lsdException w:name="Grid Table 5 Dark Accent 1" w:uiPriority="50"/>
+    <w:lsdException w:name="Grid Table 6 Colorful Accent 1" w:uiPriority="51"/>
+    <w:lsdException w:name="Grid Table 7 Colorful Accent 1" w:uiPriority="52"/>
+    <w:lsdException w:name="Grid Table 1 Light Accent 2" w:uiPriority="46"/>
+    <w:lsdException w:name="Grid Table 2 Accent 2" w:uiPriority="47"/>
+    <w:lsdException w:name="Grid Table 3 Accent 2" w:uiPriority="48"/>
+    <w:lsdException w:name="Grid Table 4 Accent 2" w:uiPriority="49"/>
+    <w:lsdException w:name="Grid Table 5 Dark Accent 2" w:uiPriority="50"/>
+    <w:lsdException w:name="Grid Table 6 Colorful Accent 2" w:uiPriority="51"/>
+    <w:lsdException w:name="Grid Table 7 Colorful Accent 2" w:uiPriority="52"/>
+    <w:lsdException w:name="Grid Table 1 Light Accent 3" w:uiPriority="46"/>
+    <w:lsdException w:name="Grid Table 2 Accent 3" w:uiPriority="47"/>
+    <w:lsdException w:name="Grid Table 3 Accent 3" w:uiPriority="48"/>
+    <w:lsdException w:name="Grid Table 4 Accent 3" w:uiPriority="49"/>
+    <w:lsdException w:name="Grid Table 5 Dark Accent 3" w:uiPriority="50"/>
+    <w:lsdException w:name="Grid Table 6 Colorful Accent 3" w:uiPriority="51"/>
+    <w:lsdException w:name="Grid Table 7 Colorful Accent 3" w:uiPriority="52"/>
+    <w:lsdException w:name="Grid Table 1 Light Accent 4" w:uiPriority="46"/>
+    <w:lsdException w:name="Grid Table 2 Accent 4" w:uiPriority="47"/>
+    <w:lsdException w:name="Grid Table 3 Accent 4" w:uiPriority="48"/>
+    <w:lsdException w:name="Grid Table 4 Accent 4" w:uiPriority="49"/>
+    <w:lsdException w:name="Grid Table 5 Dark Accent 4" w:uiPriority="50"/>
+    <w:lsdException w:name="Grid Table 6 Colorful Accent 4" w:uiPriority="51"/>
+    <w:lsdException w:name="Grid Table 7 Colorful Accent 4" w:uiPriority="52"/>
+    <w:lsdException w:name="Grid Table 1 Light Accent 5" w:uiPriority="46"/>
+    <w:lsdException w:name="Grid Table 2 Accent 5" w:uiPriority="47"/>
+    <w:lsdException w:name="Grid Table 3 Accent 5" w:uiPriority="48"/>
+    <w:lsdException w:name="Grid Table 4 Accent 5" w:uiPriority="49"/>
+    <w:lsdException w:name="Grid Table 5 Dark Accent 5" w:uiPriority="50"/>
+    <w:lsdException w:name="Grid Table 6 Colorful Accent 5" w:uiPriority="51"/>
+    <w:lsdException w:name="Grid Table 7 Colorful Accent 5" w:uiPriority="52"/>
+    <w:lsdException w:name="Grid Table 1 Light Accent 6" w:uiPriority="46"/>
+    <w:lsdException w:name="Grid Table 2 Accent 6" w:uiPriority="47"/>
+    <w:lsdException w:name="Grid Table 3 Accent 6" w:uiPriority="48"/>
+    <w:lsdException w:name="Grid Table 4 Accent 6" w:uiPriority="49"/>
+    <w:lsdException w:name="Grid Table 5 Dark Accent 6" w:uiPriority="50"/>
+    <w:lsdException w:name="Grid Table 6 Colorful Accent 6" w:uiPriority="51"/>
+    <w:lsdException w:name="Grid Table 7 Colorful Accent 6" w:uiPriority="52"/>
+    <w:lsdException w:name="List Table 1 Light" w:uiPriority="46"/>
+    <w:lsdException w:name="List Table 2" w:uiPriority="47"/>
+    <w:lsdException w:name="List Table 3" w:uiPriority="48"/>
+    <w:lsdException w:name="List Table 4" w:uiPriority="49"/>
+    <w:lsdException w:name="List Table 5 Dark" w:uiPriority="50"/>
+    <w:lsdException w:name="List Table 6 Colorful" w:uiPriority="51"/>
+    <w:lsdException w:name="List Table 7 Colorful" w:uiPriority="52"/>
+    <w:lsdException w:name="List Table 1 Light Accent 1" w:uiPriority="46"/>
+    <w:lsdException w:name="List Table 2 Accent 1" w:uiPriority="47"/>
+    <w:lsdException w:name="List Table 3 Accent 1" w:uiPriority="48"/>
+    <w:lsdException w:name="List Table 4 Accent 1" w:uiPriority="49"/>
+    <w:lsdException w:name="List Table 5 Dark Accent 1" w:uiPriority="50"/>
+    <w:lsdException w:name="List Table 6 Colorful Accent 1" w:uiPriority="51"/>
+    <w:lsdException w:name="List Table 7 Colorful Accent 1" w:uiPriority="52"/>
+    <w:lsdException w:name="List Table 1 Light Accent 2" w:uiPriority="46"/>
+    <w:lsdException w:name="List Table 2 Accent 2" w:uiPriority="47"/>
+    <w:lsdException w:name="List Table 3 Accent 2" w:uiPriority="48"/>
+    <w:lsdException w:name="List Table 4 Accent 2" w:uiPriority="49"/>
+    <w:lsdException w:name="List Table 5 Dark Accent 2" w:uiPriority="50"/>
+    <w:lsdException w:name="List Table 6 Colorful Accent 2" w:uiPriority="51"/>
+    <w:lsdException w:name="List Table 7 Colorful Accent 2" w:uiPriority="52"/>
+    <w:lsdException w:name="List Table 1 Light Accent 3" w:uiPriority="46"/>
+    <w:lsdException w:name="List Table 2 Accent 3" w:uiPriority="47"/>
+    <w:lsdException w:name="List Table 3 Accent 3" w:uiPriority="48"/>
+    <w:lsdException w:name="List Table 4 Accent 3" w:uiPriority="49"/>
+    <w:lsdException w:name="List Table 5 Dark Accent 3" w:uiPriority="50"/>
+    <w:lsdException w:name="List Table 6 Colorful Accent 3" w:uiPriority="51"/>
+    <w:lsdException w:name="List Table 7 Colorful Accent 3" w:uiPriority="52"/>
+    <w:lsdException w:name="List Table 1 Light Accent 4" w:uiPriority="46"/>
+    <w:lsdException w:name="List Table 2 Accent 4" w:uiPriority="47"/>
+    <w:lsdException w:name="List Table 3 Accent 4" w:uiPriority="48"/>
+    <w:lsdException w:name="List Table 4 Accent 4" w:uiPriority="49"/>
+    <w:lsdException w:name="List Table 5 Dark Accent 4" w:uiPriority="50"/>
+    <w:lsdException w:name="List Table 6 Colorful Accent 4" w:uiPriority="51"/>
+    <w:lsdException w:name="List Table 7 Colorful Accent 4" w:uiPriority="52"/>
+    <w:lsdException w:name="List Table 1 Light Accent 5" w:uiPriority="46"/>
+    <w:lsdException w:name="List Table 2 Accent 5" w:uiPriority="47"/>
+    <w:lsdException w:name="List Table 3 Accent 5" w:uiPriority="48"/>
+    <w:lsdException w:name="List Table 4 Accent 5" w:uiPriority="49"/>
+    <w:lsdException w:name="List Table 5 Dark Accent 5" w:uiPriority="50"/>
+    <w:lsdException w:name="List Table 6 Colorful Accent 5" w:uiPriority="51"/>
+    <w:lsdException w:name="List Table 7 Colorful Accent 5" w:uiPriority="52"/>
+    <w:lsdException w:name="List Table 1 Light Accent 6" w:uiPriority="46"/>
+    <w:lsdException w:name="List Table 2 Accent 6" w:uiPriority="47"/>
+    <w:lsdException w:name="List Table 3 Accent 6" w:uiPriority="48"/>
+    <w:lsdException w:name="List Table 4 Accent 6" w:uiPriority="49"/>
+    <w:lsdException w:name="List Table 5 Dark Accent 6" w:uiPriority="50"/>
+    <w:lsdException w:name="List Table 6 Colorful Accent 6" w:uiPriority="51"/>
+    <w:lsdException w:name="List Table 7 Colorful Accent 6" w:uiPriority="52"/>
   </w:latentStyles>
-  <w:style w:type="paragraph" w:default="1" w:styleId="a">
+  <w:style w:type="paragraph" w:default="1" w:styleId="Normal">
     <w:name w:val="Normal"/>
     <w:qFormat/>
   </w:style>
-  <w:style w:type="character" w:default="1" w:styleId="a0">
+  <w:style w:type="character" w:default="1" w:styleId="DefaultParagraphFont">
     <w:name w:val="Default Paragraph Font"/>
     <w:uiPriority w:val="1"/>
     <w:semiHidden/>
     <w:unhideWhenUsed/>
   </w:style>
-  <w:style w:type="table" w:default="1" w:styleId="a1">
+  <w:style w:type="table" w:default="1" w:styleId="TableNormal">
     <w:name w:val="Normal Table"/>
     <w:uiPriority w:val="99"/>
     <w:semiHidden/>
@@ -3293,225 +3770,15 @@
       </w:tblCellMar>
     </w:tblPr>
   </w:style>
-  <w:style w:type="numbering" w:default="1" w:styleId="a2">
+  <w:style w:type="numbering" w:default="1" w:styleId="NoList">
     <w:name w:val="No List"/>
     <w:uiPriority w:val="99"/>
     <w:semiHidden/>
     <w:unhideWhenUsed/>
   </w:style>
-  <w:style w:type="paragraph" w:styleId="a3">
+  <w:style w:type="paragraph" w:styleId="ListParagraph">
     <w:name w:val="List Paragraph"/>
-    <w:basedOn w:val="a"/>
-    <w:uiPriority w:val="34"/>
-    <w:qFormat/>
-    <w:rsid w:val="00AC198D"/>
-    <w:pPr>
-      <w:ind w:left="720"/>
-      <w:contextualSpacing/>
-    </w:pPr>
-  </w:style>
-</w:styles>
-</file>
-
-<file path=word/stylesWithEffects.xml><?xml version="1.0" encoding="utf-8"?>
-<w:styles xmlns:wpc="http://schemas.microsoft.com/office/word/2010/wordprocessingCanvas" xmlns:mo="http://schemas.microsoft.com/office/mac/office/2008/main" xmlns:mc="http://schemas.openxmlformats.org/markup-compatibility/2006" xmlns:mv="urn:schemas-microsoft-com:mac:vml" xmlns:o="urn:schemas-microsoft-com:office:office" xmlns:r="http://schemas.openxmlformats.org/officeDocument/2006/relationships" xmlns:m="http://schemas.openxmlformats.org/officeDocument/2006/math" xmlns:v="urn:schemas-microsoft-com:vml" xmlns:wp14="http://schemas.microsoft.com/office/word/2010/wordprocessingDrawing" xmlns:wp="http://schemas.openxmlformats.org/drawingml/2006/wordprocessingDrawing" xmlns:w10="urn:schemas-microsoft-com:office:word" xmlns:w="http://schemas.openxmlformats.org/wordprocessingml/2006/main" xmlns:w14="http://schemas.microsoft.com/office/word/2010/wordml" xmlns:wpg="http://schemas.microsoft.com/office/word/2010/wordprocessingGroup" xmlns:wpi="http://schemas.microsoft.com/office/word/2010/wordprocessingInk" xmlns:wne="http://schemas.microsoft.com/office/word/2006/wordml" xmlns:wps="http://schemas.microsoft.com/office/word/2010/wordprocessingShape" mc:Ignorable="w14 wp14">
-  <w:docDefaults>
-    <w:rPrDefault>
-      <w:rPr>
-        <w:rFonts w:asciiTheme="minorHAnsi" w:eastAsiaTheme="minorEastAsia" w:hAnsiTheme="minorHAnsi" w:cstheme="minorBidi"/>
-        <w:sz w:val="22"/>
-        <w:szCs w:val="22"/>
-        <w:lang w:val="en-CA" w:eastAsia="en-US" w:bidi="ar-SA"/>
-      </w:rPr>
-    </w:rPrDefault>
-    <w:pPrDefault>
-      <w:pPr>
-        <w:spacing w:after="160" w:line="259" w:lineRule="auto"/>
-      </w:pPr>
-    </w:pPrDefault>
-  </w:docDefaults>
-  <w:latentStyles w:defLockedState="0" w:defUIPriority="99" w:defSemiHidden="1" w:defUnhideWhenUsed="1" w:defQFormat="0" w:count="276">
-    <w:lsdException w:name="Normal" w:semiHidden="0" w:uiPriority="0" w:unhideWhenUsed="0" w:qFormat="1"/>
-    <w:lsdException w:name="heading 1" w:semiHidden="0" w:uiPriority="9" w:unhideWhenUsed="0" w:qFormat="1"/>
-    <w:lsdException w:name="heading 2" w:uiPriority="9" w:qFormat="1"/>
-    <w:lsdException w:name="heading 3" w:uiPriority="9" w:qFormat="1"/>
-    <w:lsdException w:name="heading 4" w:uiPriority="9" w:qFormat="1"/>
-    <w:lsdException w:name="heading 5" w:uiPriority="9" w:qFormat="1"/>
-    <w:lsdException w:name="heading 6" w:uiPriority="9" w:qFormat="1"/>
-    <w:lsdException w:name="heading 7" w:uiPriority="9" w:qFormat="1"/>
-    <w:lsdException w:name="heading 8" w:uiPriority="9" w:qFormat="1"/>
-    <w:lsdException w:name="heading 9" w:uiPriority="9" w:qFormat="1"/>
-    <w:lsdException w:name="toc 1" w:uiPriority="39"/>
-    <w:lsdException w:name="toc 2" w:uiPriority="39"/>
-    <w:lsdException w:name="toc 3" w:uiPriority="39"/>
-    <w:lsdException w:name="toc 4" w:uiPriority="39"/>
-    <w:lsdException w:name="toc 5" w:uiPriority="39"/>
-    <w:lsdException w:name="toc 6" w:uiPriority="39"/>
-    <w:lsdException w:name="toc 7" w:uiPriority="39"/>
-    <w:lsdException w:name="toc 8" w:uiPriority="39"/>
-    <w:lsdException w:name="toc 9" w:uiPriority="39"/>
-    <w:lsdException w:name="caption" w:uiPriority="35" w:qFormat="1"/>
-    <w:lsdException w:name="Title" w:semiHidden="0" w:uiPriority="10" w:unhideWhenUsed="0" w:qFormat="1"/>
-    <w:lsdException w:name="Default Paragraph Font" w:uiPriority="1"/>
-    <w:lsdException w:name="Subtitle" w:semiHidden="0" w:uiPriority="11" w:unhideWhenUsed="0" w:qFormat="1"/>
-    <w:lsdException w:name="Strong" w:semiHidden="0" w:uiPriority="22" w:unhideWhenUsed="0" w:qFormat="1"/>
-    <w:lsdException w:name="Emphasis" w:semiHidden="0" w:uiPriority="20" w:unhideWhenUsed="0" w:qFormat="1"/>
-    <w:lsdException w:name="Table Grid" w:semiHidden="0" w:uiPriority="39" w:unhideWhenUsed="0"/>
-    <w:lsdException w:name="Note Level 1" w:semiHidden="0" w:unhideWhenUsed="0"/>
-    <w:lsdException w:name="Note Level 2" w:semiHidden="0" w:unhideWhenUsed="0"/>
-    <w:lsdException w:name="Note Level 3" w:semiHidden="0" w:unhideWhenUsed="0"/>
-    <w:lsdException w:name="Note Level 4" w:semiHidden="0" w:unhideWhenUsed="0"/>
-    <w:lsdException w:name="Note Level 5" w:semiHidden="0" w:unhideWhenUsed="0"/>
-    <w:lsdException w:name="Note Level 6" w:semiHidden="0" w:unhideWhenUsed="0"/>
-    <w:lsdException w:name="Note Level 7" w:semiHidden="0" w:unhideWhenUsed="0"/>
-    <w:lsdException w:name="Note Level 8" w:semiHidden="0" w:unhideWhenUsed="0"/>
-    <w:lsdException w:name="Note Level 9" w:semiHidden="0" w:unhideWhenUsed="0"/>
-    <w:lsdException w:name="Placeholder Text" w:unhideWhenUsed="0"/>
-    <w:lsdException w:name="No Spacing" w:semiHidden="0" w:uiPriority="1" w:unhideWhenUsed="0" w:qFormat="1"/>
-    <w:lsdException w:name="Light Shading" w:semiHidden="0" w:uiPriority="60" w:unhideWhenUsed="0"/>
-    <w:lsdException w:name="Light List" w:semiHidden="0" w:uiPriority="61" w:unhideWhenUsed="0"/>
-    <w:lsdException w:name="Light Grid" w:semiHidden="0" w:uiPriority="62" w:unhideWhenUsed="0"/>
-    <w:lsdException w:name="Medium Shading 1" w:semiHidden="0" w:uiPriority="63" w:unhideWhenUsed="0"/>
-    <w:lsdException w:name="Medium Shading 2" w:semiHidden="0" w:uiPriority="64" w:unhideWhenUsed="0"/>
-    <w:lsdException w:name="Medium List 1" w:semiHidden="0" w:uiPriority="65" w:unhideWhenUsed="0"/>
-    <w:lsdException w:name="Medium List 2" w:semiHidden="0" w:uiPriority="66" w:unhideWhenUsed="0"/>
-    <w:lsdException w:name="Medium Grid 1" w:semiHidden="0" w:uiPriority="67" w:unhideWhenUsed="0"/>
-    <w:lsdException w:name="Medium Grid 2" w:semiHidden="0" w:uiPriority="68" w:unhideWhenUsed="0"/>
-    <w:lsdException w:name="Medium Grid 3" w:semiHidden="0" w:uiPriority="69" w:unhideWhenUsed="0"/>
-    <w:lsdException w:name="Dark List" w:semiHidden="0" w:uiPriority="70" w:unhideWhenUsed="0"/>
-    <w:lsdException w:name="Colorful Shading" w:semiHidden="0" w:uiPriority="71" w:unhideWhenUsed="0"/>
-    <w:lsdException w:name="Colorful List" w:semiHidden="0" w:uiPriority="72" w:unhideWhenUsed="0"/>
-    <w:lsdException w:name="Colorful Grid" w:semiHidden="0" w:uiPriority="73" w:unhideWhenUsed="0"/>
-    <w:lsdException w:name="Light Shading Accent 1" w:semiHidden="0" w:uiPriority="60" w:unhideWhenUsed="0"/>
-    <w:lsdException w:name="Light List Accent 1" w:semiHidden="0" w:uiPriority="61" w:unhideWhenUsed="0"/>
-    <w:lsdException w:name="Light Grid Accent 1" w:semiHidden="0" w:uiPriority="62" w:unhideWhenUsed="0"/>
-    <w:lsdException w:name="Medium Shading 1 Accent 1" w:semiHidden="0" w:uiPriority="63" w:unhideWhenUsed="0"/>
-    <w:lsdException w:name="Medium Shading 2 Accent 1" w:semiHidden="0" w:uiPriority="64" w:unhideWhenUsed="0"/>
-    <w:lsdException w:name="Medium List 1 Accent 1" w:semiHidden="0" w:uiPriority="65" w:unhideWhenUsed="0"/>
-    <w:lsdException w:name="Revision" w:unhideWhenUsed="0"/>
-    <w:lsdException w:name="List Paragraph" w:semiHidden="0" w:uiPriority="34" w:unhideWhenUsed="0" w:qFormat="1"/>
-    <w:lsdException w:name="Quote" w:semiHidden="0" w:uiPriority="29" w:unhideWhenUsed="0" w:qFormat="1"/>
-    <w:lsdException w:name="Intense Quote" w:semiHidden="0" w:uiPriority="30" w:unhideWhenUsed="0" w:qFormat="1"/>
-    <w:lsdException w:name="Medium List 2 Accent 1" w:semiHidden="0" w:uiPriority="66" w:unhideWhenUsed="0"/>
-    <w:lsdException w:name="Medium Grid 1 Accent 1" w:semiHidden="0" w:uiPriority="67" w:unhideWhenUsed="0"/>
-    <w:lsdException w:name="Medium Grid 2 Accent 1" w:semiHidden="0" w:uiPriority="68" w:unhideWhenUsed="0"/>
-    <w:lsdException w:name="Medium Grid 3 Accent 1" w:semiHidden="0" w:uiPriority="69" w:unhideWhenUsed="0"/>
-    <w:lsdException w:name="Dark List Accent 1" w:semiHidden="0" w:uiPriority="70" w:unhideWhenUsed="0"/>
-    <w:lsdException w:name="Colorful Shading Accent 1" w:semiHidden="0" w:uiPriority="71" w:unhideWhenUsed="0"/>
-    <w:lsdException w:name="Colorful List Accent 1" w:semiHidden="0" w:uiPriority="72" w:unhideWhenUsed="0"/>
-    <w:lsdException w:name="Colorful Grid Accent 1" w:semiHidden="0" w:uiPriority="73" w:unhideWhenUsed="0"/>
-    <w:lsdException w:name="Light Shading Accent 2" w:semiHidden="0" w:uiPriority="60" w:unhideWhenUsed="0"/>
-    <w:lsdException w:name="Light List Accent 2" w:semiHidden="0" w:uiPriority="61" w:unhideWhenUsed="0"/>
-    <w:lsdException w:name="Light Grid Accent 2" w:semiHidden="0" w:uiPriority="62" w:unhideWhenUsed="0"/>
-    <w:lsdException w:name="Medium Shading 1 Accent 2" w:semiHidden="0" w:uiPriority="63" w:unhideWhenUsed="0"/>
-    <w:lsdException w:name="Medium Shading 2 Accent 2" w:semiHidden="0" w:uiPriority="64" w:unhideWhenUsed="0"/>
-    <w:lsdException w:name="Medium List 1 Accent 2" w:semiHidden="0" w:uiPriority="65" w:unhideWhenUsed="0"/>
-    <w:lsdException w:name="Medium List 2 Accent 2" w:semiHidden="0" w:uiPriority="66" w:unhideWhenUsed="0"/>
-    <w:lsdException w:name="Medium Grid 1 Accent 2" w:semiHidden="0" w:uiPriority="67" w:unhideWhenUsed="0"/>
-    <w:lsdException w:name="Medium Grid 2 Accent 2" w:semiHidden="0" w:uiPriority="68" w:unhideWhenUsed="0"/>
-    <w:lsdException w:name="Medium Grid 3 Accent 2" w:semiHidden="0" w:uiPriority="69" w:unhideWhenUsed="0"/>
-    <w:lsdException w:name="Dark List Accent 2" w:semiHidden="0" w:uiPriority="70" w:unhideWhenUsed="0"/>
-    <w:lsdException w:name="Colorful Shading Accent 2" w:semiHidden="0" w:uiPriority="71" w:unhideWhenUsed="0"/>
-    <w:lsdException w:name="Colorful List Accent 2" w:semiHidden="0" w:uiPriority="72" w:unhideWhenUsed="0"/>
-    <w:lsdException w:name="Colorful Grid Accent 2" w:semiHidden="0" w:uiPriority="73" w:unhideWhenUsed="0"/>
-    <w:lsdException w:name="Light Shading Accent 3" w:semiHidden="0" w:uiPriority="60" w:unhideWhenUsed="0"/>
-    <w:lsdException w:name="Light List Accent 3" w:semiHidden="0" w:uiPriority="61" w:unhideWhenUsed="0"/>
-    <w:lsdException w:name="Light Grid Accent 3" w:semiHidden="0" w:uiPriority="62" w:unhideWhenUsed="0"/>
-    <w:lsdException w:name="Medium Shading 1 Accent 3" w:semiHidden="0" w:uiPriority="63" w:unhideWhenUsed="0"/>
-    <w:lsdException w:name="Medium Shading 2 Accent 3" w:semiHidden="0" w:uiPriority="64" w:unhideWhenUsed="0"/>
-    <w:lsdException w:name="Medium List 1 Accent 3" w:semiHidden="0" w:uiPriority="65" w:unhideWhenUsed="0"/>
-    <w:lsdException w:name="Medium List 2 Accent 3" w:semiHidden="0" w:uiPriority="66" w:unhideWhenUsed="0"/>
-    <w:lsdException w:name="Medium Grid 1 Accent 3" w:semiHidden="0" w:uiPriority="67" w:unhideWhenUsed="0"/>
-    <w:lsdException w:name="Medium Grid 2 Accent 3" w:semiHidden="0" w:uiPriority="68" w:unhideWhenUsed="0"/>
-    <w:lsdException w:name="Medium Grid 3 Accent 3" w:semiHidden="0" w:uiPriority="69" w:unhideWhenUsed="0"/>
-    <w:lsdException w:name="Dark List Accent 3" w:semiHidden="0" w:uiPriority="70" w:unhideWhenUsed="0"/>
-    <w:lsdException w:name="Colorful Shading Accent 3" w:semiHidden="0" w:uiPriority="71" w:unhideWhenUsed="0"/>
-    <w:lsdException w:name="Colorful List Accent 3" w:semiHidden="0" w:uiPriority="72" w:unhideWhenUsed="0"/>
-    <w:lsdException w:name="Colorful Grid Accent 3" w:semiHidden="0" w:uiPriority="73" w:unhideWhenUsed="0"/>
-    <w:lsdException w:name="Light Shading Accent 4" w:semiHidden="0" w:uiPriority="60" w:unhideWhenUsed="0"/>
-    <w:lsdException w:name="Light List Accent 4" w:semiHidden="0" w:uiPriority="61" w:unhideWhenUsed="0"/>
-    <w:lsdException w:name="Light Grid Accent 4" w:semiHidden="0" w:uiPriority="62" w:unhideWhenUsed="0"/>
-    <w:lsdException w:name="Medium Shading 1 Accent 4" w:semiHidden="0" w:uiPriority="63" w:unhideWhenUsed="0"/>
-    <w:lsdException w:name="Medium Shading 2 Accent 4" w:semiHidden="0" w:uiPriority="64" w:unhideWhenUsed="0"/>
-    <w:lsdException w:name="Medium List 1 Accent 4" w:semiHidden="0" w:uiPriority="65" w:unhideWhenUsed="0"/>
-    <w:lsdException w:name="Medium List 2 Accent 4" w:semiHidden="0" w:uiPriority="66" w:unhideWhenUsed="0"/>
-    <w:lsdException w:name="Medium Grid 1 Accent 4" w:semiHidden="0" w:uiPriority="67" w:unhideWhenUsed="0"/>
-    <w:lsdException w:name="Medium Grid 2 Accent 4" w:semiHidden="0" w:uiPriority="68" w:unhideWhenUsed="0"/>
-    <w:lsdException w:name="Medium Grid 3 Accent 4" w:semiHidden="0" w:uiPriority="69" w:unhideWhenUsed="0"/>
-    <w:lsdException w:name="Dark List Accent 4" w:semiHidden="0" w:uiPriority="70" w:unhideWhenUsed="0"/>
-    <w:lsdException w:name="Colorful Shading Accent 4" w:semiHidden="0" w:uiPriority="71" w:unhideWhenUsed="0"/>
-    <w:lsdException w:name="Colorful List Accent 4" w:semiHidden="0" w:uiPriority="72" w:unhideWhenUsed="0"/>
-    <w:lsdException w:name="Colorful Grid Accent 4" w:semiHidden="0" w:uiPriority="73" w:unhideWhenUsed="0"/>
-    <w:lsdException w:name="Light Shading Accent 5" w:semiHidden="0" w:uiPriority="60" w:unhideWhenUsed="0"/>
-    <w:lsdException w:name="Light List Accent 5" w:semiHidden="0" w:uiPriority="61" w:unhideWhenUsed="0"/>
-    <w:lsdException w:name="Light Grid Accent 5" w:semiHidden="0" w:uiPriority="62" w:unhideWhenUsed="0"/>
-    <w:lsdException w:name="Medium Shading 1 Accent 5" w:semiHidden="0" w:uiPriority="63" w:unhideWhenUsed="0"/>
-    <w:lsdException w:name="Medium Shading 2 Accent 5" w:semiHidden="0" w:uiPriority="64" w:unhideWhenUsed="0"/>
-    <w:lsdException w:name="Medium List 1 Accent 5" w:semiHidden="0" w:uiPriority="65" w:unhideWhenUsed="0"/>
-    <w:lsdException w:name="Medium List 2 Accent 5" w:semiHidden="0" w:uiPriority="66" w:unhideWhenUsed="0"/>
-    <w:lsdException w:name="Medium Grid 1 Accent 5" w:semiHidden="0" w:uiPriority="67" w:unhideWhenUsed="0"/>
-    <w:lsdException w:name="Medium Grid 2 Accent 5" w:semiHidden="0" w:uiPriority="68" w:unhideWhenUsed="0"/>
-    <w:lsdException w:name="Medium Grid 3 Accent 5" w:semiHidden="0" w:uiPriority="69" w:unhideWhenUsed="0"/>
-    <w:lsdException w:name="Dark List Accent 5" w:semiHidden="0" w:uiPriority="70" w:unhideWhenUsed="0"/>
-    <w:lsdException w:name="Colorful Shading Accent 5" w:semiHidden="0" w:uiPriority="71" w:unhideWhenUsed="0"/>
-    <w:lsdException w:name="Colorful List Accent 5" w:semiHidden="0" w:uiPriority="72" w:unhideWhenUsed="0"/>
-    <w:lsdException w:name="Colorful Grid Accent 5" w:semiHidden="0" w:uiPriority="73" w:unhideWhenUsed="0"/>
-    <w:lsdException w:name="Light Shading Accent 6" w:semiHidden="0" w:uiPriority="60" w:unhideWhenUsed="0"/>
-    <w:lsdException w:name="Light List Accent 6" w:semiHidden="0" w:uiPriority="61" w:unhideWhenUsed="0"/>
-    <w:lsdException w:name="Light Grid Accent 6" w:semiHidden="0" w:uiPriority="62" w:unhideWhenUsed="0"/>
-    <w:lsdException w:name="Medium Shading 1 Accent 6" w:semiHidden="0" w:uiPriority="63" w:unhideWhenUsed="0"/>
-    <w:lsdException w:name="Medium Shading 2 Accent 6" w:semiHidden="0" w:uiPriority="64" w:unhideWhenUsed="0"/>
-    <w:lsdException w:name="Medium List 1 Accent 6" w:semiHidden="0" w:uiPriority="65" w:unhideWhenUsed="0"/>
-    <w:lsdException w:name="Medium List 2 Accent 6" w:semiHidden="0" w:uiPriority="66" w:unhideWhenUsed="0"/>
-    <w:lsdException w:name="Medium Grid 1 Accent 6" w:semiHidden="0" w:uiPriority="67" w:unhideWhenUsed="0"/>
-    <w:lsdException w:name="Medium Grid 2 Accent 6" w:semiHidden="0" w:uiPriority="68" w:unhideWhenUsed="0"/>
-    <w:lsdException w:name="Medium Grid 3 Accent 6" w:semiHidden="0" w:uiPriority="69" w:unhideWhenUsed="0"/>
-    <w:lsdException w:name="Dark List Accent 6" w:semiHidden="0" w:uiPriority="70" w:unhideWhenUsed="0"/>
-    <w:lsdException w:name="Colorful Shading Accent 6" w:semiHidden="0" w:uiPriority="71" w:unhideWhenUsed="0"/>
-    <w:lsdException w:name="Colorful List Accent 6" w:semiHidden="0" w:uiPriority="72" w:unhideWhenUsed="0"/>
-    <w:lsdException w:name="Colorful Grid Accent 6" w:semiHidden="0" w:uiPriority="73" w:unhideWhenUsed="0"/>
-    <w:lsdException w:name="Subtle Emphasis" w:semiHidden="0" w:uiPriority="19" w:unhideWhenUsed="0" w:qFormat="1"/>
-    <w:lsdException w:name="Intense Emphasis" w:semiHidden="0" w:uiPriority="21" w:unhideWhenUsed="0" w:qFormat="1"/>
-    <w:lsdException w:name="Subtle Reference" w:semiHidden="0" w:uiPriority="31" w:unhideWhenUsed="0" w:qFormat="1"/>
-    <w:lsdException w:name="Intense Reference" w:semiHidden="0" w:uiPriority="32" w:unhideWhenUsed="0" w:qFormat="1"/>
-    <w:lsdException w:name="Book Title" w:semiHidden="0" w:uiPriority="33" w:unhideWhenUsed="0" w:qFormat="1"/>
-    <w:lsdException w:name="Bibliography" w:uiPriority="37"/>
-    <w:lsdException w:name="TOC Heading" w:uiPriority="39" w:qFormat="1"/>
-  </w:latentStyles>
-  <w:style w:type="paragraph" w:default="1" w:styleId="a">
-    <w:name w:val="Normal"/>
-    <w:qFormat/>
-  </w:style>
-  <w:style w:type="character" w:default="1" w:styleId="a0">
-    <w:name w:val="Default Paragraph Font"/>
-    <w:uiPriority w:val="1"/>
-    <w:semiHidden/>
-    <w:unhideWhenUsed/>
-  </w:style>
-  <w:style w:type="table" w:default="1" w:styleId="a1">
-    <w:name w:val="Normal Table"/>
-    <w:uiPriority w:val="99"/>
-    <w:semiHidden/>
-    <w:unhideWhenUsed/>
-    <w:tblPr>
-      <w:tblInd w:w="0" w:type="dxa"/>
-      <w:tblCellMar>
-        <w:top w:w="0" w:type="dxa"/>
-        <w:left w:w="108" w:type="dxa"/>
-        <w:bottom w:w="0" w:type="dxa"/>
-        <w:right w:w="108" w:type="dxa"/>
-      </w:tblCellMar>
-    </w:tblPr>
-  </w:style>
-  <w:style w:type="numbering" w:default="1" w:styleId="a2">
-    <w:name w:val="No List"/>
-    <w:uiPriority w:val="99"/>
-    <w:semiHidden/>
-    <w:unhideWhenUsed/>
-  </w:style>
-  <w:style w:type="paragraph" w:styleId="a3">
-    <w:name w:val="List Paragraph"/>
-    <w:basedOn w:val="a"/>
+    <w:basedOn w:val="Normal"/>
     <w:uiPriority w:val="34"/>
     <w:qFormat/>
     <w:rsid w:val="00AC198D"/>
@@ -3778,7 +4045,7 @@
   <a:extraClrSchemeLst/>
   <a:extLst>
     <a:ext uri="{05A4C25C-085E-4340-85A3-A5531E510DB2}">
-      <thm15:themeFamily xmlns:thm15="http://schemas.microsoft.com/office/thememl/2012/main" xmlns="" name="Office Theme" id="{62F939B6-93AF-4DB8-9C6B-D6C7DFDC589F}" vid="{4A3C46E8-61CC-4603-A589-7422A47A8E4A}"/>
+      <thm15:themeFamily xmlns:thm15="http://schemas.microsoft.com/office/thememl/2012/main" name="Office Theme" id="{62F939B6-93AF-4DB8-9C6B-D6C7DFDC589F}" vid="{4A3C46E8-61CC-4603-A589-7422A47A8E4A}"/>
     </a:ext>
   </a:extLst>
 </a:theme>

</xml_diff>